<commit_message>
Formatted analysis tables, updated R code so that .csv files would save.
</commit_message>
<xml_diff>
--- a/Project0/Reports/Final Written Report- Project 0.docx
+++ b/Project0/Reports/Final Written Report- Project 0.docx
@@ -13,10 +13,7 @@
         <w:t xml:space="preserve">Project: </w:t>
       </w:r>
       <w:r>
-        <w:t>Project 0</w:t>
-      </w:r>
-      <w:r>
-        <w:t>, BIOS 6623</w:t>
+        <w:t>Project 0, BIOS 6623</w:t>
       </w:r>
     </w:p>
     <w:p>
@@ -58,10 +55,7 @@
         <w:t xml:space="preserve">Date: </w:t>
       </w:r>
       <w:r>
-        <w:t>13</w:t>
-      </w:r>
-      <w:r>
-        <w:t xml:space="preserve"> September, 2017</w:t>
+        <w:t>13 September, 2017</w:t>
       </w:r>
     </w:p>
     <w:p>
@@ -196,8 +190,6 @@
         <w:tab/>
         <w:t xml:space="preserve">All analyses were performed in R version 3.4.0. </w:t>
       </w:r>
-      <w:bookmarkStart w:id="0" w:name="_GoBack"/>
-      <w:bookmarkEnd w:id="0"/>
     </w:p>
     <w:p>
       <w:pPr>
@@ -4374,6 +4366,2279 @@
           <w:b/>
         </w:rPr>
       </w:pPr>
+    </w:p>
+    <w:p>
+      <w:pPr>
+        <w:pStyle w:val="NoSpacing"/>
+        <w:rPr>
+          <w:b/>
+        </w:rPr>
+      </w:pPr>
+    </w:p>
+    <w:p>
+      <w:pPr>
+        <w:pStyle w:val="NoSpacing"/>
+      </w:pPr>
+      <w:r>
+        <w:rPr>
+          <w:b/>
+        </w:rPr>
+        <w:lastRenderedPageBreak/>
+        <w:t>Table 2. (</w:t>
+      </w:r>
+      <w:r>
+        <w:t>Analysis for attachment outcome)</w:t>
+      </w:r>
+    </w:p>
+    <w:p>
+      <w:pPr>
+        <w:pStyle w:val="NoSpacing"/>
+      </w:pPr>
+    </w:p>
+    <w:tbl>
+      <w:tblPr>
+        <w:tblW w:w="6020" w:type="dxa"/>
+        <w:jc w:val="center"/>
+        <w:tblLook w:val="04A0" w:firstRow="1" w:lastRow="0" w:firstColumn="1" w:lastColumn="0" w:noHBand="0" w:noVBand="1"/>
+      </w:tblPr>
+      <w:tblGrid>
+        <w:gridCol w:w="2000"/>
+        <w:gridCol w:w="972"/>
+        <w:gridCol w:w="2220"/>
+        <w:gridCol w:w="960"/>
+      </w:tblGrid>
+      <w:tr>
+        <w:trPr>
+          <w:trHeight w:val="290"/>
+          <w:jc w:val="center"/>
+        </w:trPr>
+        <w:tc>
+          <w:tcPr>
+            <w:tcW w:w="2000" w:type="dxa"/>
+            <w:tcBorders>
+              <w:top w:val="nil"/>
+              <w:left w:val="nil"/>
+              <w:bottom w:val="single" w:sz="4" w:space="0" w:color="auto"/>
+              <w:right w:val="single" w:sz="4" w:space="0" w:color="auto"/>
+            </w:tcBorders>
+            <w:shd w:val="clear" w:color="auto" w:fill="auto"/>
+            <w:noWrap/>
+            <w:vAlign w:val="bottom"/>
+            <w:hideMark/>
+          </w:tcPr>
+          <w:p>
+            <w:pPr>
+              <w:spacing w:after="0" w:line="240" w:lineRule="auto"/>
+              <w:rPr>
+                <w:rFonts w:eastAsia="Times New Roman"/>
+                <w:b/>
+                <w:bCs/>
+                <w:color w:val="000000"/>
+                <w:sz w:val="20"/>
+                <w:szCs w:val="20"/>
+              </w:rPr>
+            </w:pPr>
+            <w:r>
+              <w:rPr>
+                <w:rFonts w:eastAsia="Times New Roman"/>
+                <w:b/>
+                <w:bCs/>
+                <w:color w:val="000000"/>
+                <w:sz w:val="20"/>
+                <w:szCs w:val="20"/>
+              </w:rPr>
+              <w:t> </w:t>
+            </w:r>
+          </w:p>
+        </w:tc>
+        <w:tc>
+          <w:tcPr>
+            <w:tcW w:w="840" w:type="dxa"/>
+            <w:tcBorders>
+              <w:top w:val="nil"/>
+              <w:left w:val="nil"/>
+              <w:bottom w:val="single" w:sz="4" w:space="0" w:color="auto"/>
+              <w:right w:val="nil"/>
+            </w:tcBorders>
+            <w:shd w:val="clear" w:color="auto" w:fill="auto"/>
+            <w:noWrap/>
+            <w:vAlign w:val="bottom"/>
+            <w:hideMark/>
+          </w:tcPr>
+          <w:p>
+            <w:pPr>
+              <w:spacing w:after="0" w:line="240" w:lineRule="auto"/>
+              <w:jc w:val="center"/>
+              <w:rPr>
+                <w:rFonts w:eastAsia="Times New Roman"/>
+                <w:b/>
+                <w:bCs/>
+                <w:color w:val="000000"/>
+                <w:sz w:val="20"/>
+                <w:szCs w:val="20"/>
+              </w:rPr>
+            </w:pPr>
+            <w:r>
+              <w:rPr>
+                <w:rFonts w:eastAsia="Times New Roman"/>
+                <w:b/>
+                <w:bCs/>
+                <w:color w:val="000000"/>
+                <w:sz w:val="20"/>
+                <w:szCs w:val="20"/>
+              </w:rPr>
+              <w:t>Estimate</w:t>
+            </w:r>
+          </w:p>
+        </w:tc>
+        <w:tc>
+          <w:tcPr>
+            <w:tcW w:w="2220" w:type="dxa"/>
+            <w:tcBorders>
+              <w:top w:val="nil"/>
+              <w:left w:val="nil"/>
+              <w:bottom w:val="single" w:sz="4" w:space="0" w:color="auto"/>
+              <w:right w:val="nil"/>
+            </w:tcBorders>
+            <w:shd w:val="clear" w:color="auto" w:fill="auto"/>
+            <w:noWrap/>
+            <w:vAlign w:val="bottom"/>
+            <w:hideMark/>
+          </w:tcPr>
+          <w:p>
+            <w:pPr>
+              <w:spacing w:after="0" w:line="240" w:lineRule="auto"/>
+              <w:jc w:val="center"/>
+              <w:rPr>
+                <w:rFonts w:eastAsia="Times New Roman"/>
+                <w:b/>
+                <w:bCs/>
+                <w:color w:val="000000"/>
+                <w:sz w:val="20"/>
+                <w:szCs w:val="20"/>
+              </w:rPr>
+            </w:pPr>
+            <w:r>
+              <w:rPr>
+                <w:rFonts w:eastAsia="Times New Roman"/>
+                <w:b/>
+                <w:bCs/>
+                <w:color w:val="000000"/>
+                <w:sz w:val="20"/>
+                <w:szCs w:val="20"/>
+              </w:rPr>
+              <w:t>95% Confidence Interval</w:t>
+            </w:r>
+          </w:p>
+        </w:tc>
+        <w:tc>
+          <w:tcPr>
+            <w:tcW w:w="960" w:type="dxa"/>
+            <w:tcBorders>
+              <w:top w:val="nil"/>
+              <w:left w:val="nil"/>
+              <w:bottom w:val="single" w:sz="4" w:space="0" w:color="auto"/>
+              <w:right w:val="nil"/>
+            </w:tcBorders>
+            <w:shd w:val="clear" w:color="auto" w:fill="auto"/>
+            <w:noWrap/>
+            <w:vAlign w:val="bottom"/>
+            <w:hideMark/>
+          </w:tcPr>
+          <w:p>
+            <w:pPr>
+              <w:spacing w:after="0" w:line="240" w:lineRule="auto"/>
+              <w:jc w:val="center"/>
+              <w:rPr>
+                <w:rFonts w:eastAsia="Times New Roman"/>
+                <w:b/>
+                <w:bCs/>
+                <w:color w:val="000000"/>
+                <w:sz w:val="20"/>
+                <w:szCs w:val="20"/>
+              </w:rPr>
+            </w:pPr>
+            <w:r>
+              <w:rPr>
+                <w:rFonts w:eastAsia="Times New Roman"/>
+                <w:b/>
+                <w:bCs/>
+                <w:color w:val="000000"/>
+                <w:sz w:val="20"/>
+                <w:szCs w:val="20"/>
+              </w:rPr>
+              <w:t>p-value</w:t>
+            </w:r>
+          </w:p>
+        </w:tc>
+      </w:tr>
+      <w:tr>
+        <w:trPr>
+          <w:trHeight w:val="290"/>
+          <w:jc w:val="center"/>
+        </w:trPr>
+        <w:tc>
+          <w:tcPr>
+            <w:tcW w:w="2000" w:type="dxa"/>
+            <w:tcBorders>
+              <w:top w:val="nil"/>
+              <w:left w:val="nil"/>
+              <w:bottom w:val="nil"/>
+              <w:right w:val="single" w:sz="4" w:space="0" w:color="auto"/>
+            </w:tcBorders>
+            <w:shd w:val="clear" w:color="000000" w:fill="F2F2F2"/>
+            <w:noWrap/>
+            <w:vAlign w:val="bottom"/>
+            <w:hideMark/>
+          </w:tcPr>
+          <w:p>
+            <w:pPr>
+              <w:spacing w:after="0" w:line="240" w:lineRule="auto"/>
+              <w:rPr>
+                <w:rFonts w:eastAsia="Times New Roman"/>
+                <w:b/>
+                <w:bCs/>
+                <w:color w:val="000000"/>
+                <w:sz w:val="20"/>
+                <w:szCs w:val="20"/>
+              </w:rPr>
+            </w:pPr>
+            <w:r>
+              <w:rPr>
+                <w:rFonts w:eastAsia="Times New Roman"/>
+                <w:b/>
+                <w:bCs/>
+                <w:color w:val="000000"/>
+                <w:sz w:val="20"/>
+                <w:szCs w:val="20"/>
+              </w:rPr>
+              <w:t>Intercept (Control)</w:t>
+            </w:r>
+          </w:p>
+        </w:tc>
+        <w:tc>
+          <w:tcPr>
+            <w:tcW w:w="840" w:type="dxa"/>
+            <w:tcBorders>
+              <w:top w:val="nil"/>
+              <w:left w:val="nil"/>
+              <w:bottom w:val="nil"/>
+              <w:right w:val="nil"/>
+            </w:tcBorders>
+            <w:shd w:val="clear" w:color="000000" w:fill="F2F2F2"/>
+            <w:noWrap/>
+            <w:vAlign w:val="bottom"/>
+            <w:hideMark/>
+          </w:tcPr>
+          <w:p>
+            <w:pPr>
+              <w:spacing w:after="0" w:line="240" w:lineRule="auto"/>
+              <w:jc w:val="center"/>
+              <w:rPr>
+                <w:rFonts w:eastAsia="Times New Roman"/>
+                <w:color w:val="000000"/>
+                <w:sz w:val="20"/>
+                <w:szCs w:val="20"/>
+              </w:rPr>
+            </w:pPr>
+            <w:r>
+              <w:rPr>
+                <w:rFonts w:eastAsia="Times New Roman"/>
+                <w:color w:val="000000"/>
+                <w:sz w:val="20"/>
+                <w:szCs w:val="20"/>
+              </w:rPr>
+              <w:t>0.107</w:t>
+            </w:r>
+          </w:p>
+        </w:tc>
+        <w:tc>
+          <w:tcPr>
+            <w:tcW w:w="2220" w:type="dxa"/>
+            <w:tcBorders>
+              <w:top w:val="nil"/>
+              <w:left w:val="nil"/>
+              <w:bottom w:val="nil"/>
+              <w:right w:val="nil"/>
+            </w:tcBorders>
+            <w:shd w:val="clear" w:color="000000" w:fill="F2F2F2"/>
+            <w:noWrap/>
+            <w:vAlign w:val="bottom"/>
+            <w:hideMark/>
+          </w:tcPr>
+          <w:p>
+            <w:pPr>
+              <w:spacing w:after="0" w:line="240" w:lineRule="auto"/>
+              <w:jc w:val="center"/>
+              <w:rPr>
+                <w:rFonts w:eastAsia="Times New Roman"/>
+                <w:color w:val="000000"/>
+                <w:sz w:val="20"/>
+                <w:szCs w:val="20"/>
+              </w:rPr>
+            </w:pPr>
+            <w:r>
+              <w:rPr>
+                <w:rFonts w:eastAsia="Times New Roman"/>
+                <w:color w:val="000000"/>
+                <w:sz w:val="20"/>
+                <w:szCs w:val="20"/>
+              </w:rPr>
+              <w:t>(-0.075 , 0.289)</w:t>
+            </w:r>
+          </w:p>
+        </w:tc>
+        <w:tc>
+          <w:tcPr>
+            <w:tcW w:w="960" w:type="dxa"/>
+            <w:tcBorders>
+              <w:top w:val="nil"/>
+              <w:left w:val="nil"/>
+              <w:bottom w:val="nil"/>
+              <w:right w:val="nil"/>
+            </w:tcBorders>
+            <w:shd w:val="clear" w:color="000000" w:fill="F2F2F2"/>
+            <w:noWrap/>
+            <w:vAlign w:val="bottom"/>
+            <w:hideMark/>
+          </w:tcPr>
+          <w:p>
+            <w:pPr>
+              <w:spacing w:after="0" w:line="240" w:lineRule="auto"/>
+              <w:jc w:val="center"/>
+              <w:rPr>
+                <w:rFonts w:eastAsia="Times New Roman"/>
+                <w:color w:val="000000"/>
+                <w:sz w:val="20"/>
+                <w:szCs w:val="20"/>
+              </w:rPr>
+            </w:pPr>
+            <w:r>
+              <w:rPr>
+                <w:rFonts w:eastAsia="Times New Roman"/>
+                <w:color w:val="000000"/>
+                <w:sz w:val="20"/>
+                <w:szCs w:val="20"/>
+              </w:rPr>
+              <w:t>0.253</w:t>
+            </w:r>
+          </w:p>
+        </w:tc>
+      </w:tr>
+      <w:tr>
+        <w:trPr>
+          <w:trHeight w:val="290"/>
+          <w:jc w:val="center"/>
+        </w:trPr>
+        <w:tc>
+          <w:tcPr>
+            <w:tcW w:w="2000" w:type="dxa"/>
+            <w:tcBorders>
+              <w:top w:val="nil"/>
+              <w:left w:val="nil"/>
+              <w:bottom w:val="nil"/>
+              <w:right w:val="single" w:sz="4" w:space="0" w:color="auto"/>
+            </w:tcBorders>
+            <w:shd w:val="clear" w:color="auto" w:fill="auto"/>
+            <w:noWrap/>
+            <w:vAlign w:val="bottom"/>
+            <w:hideMark/>
+          </w:tcPr>
+          <w:p>
+            <w:pPr>
+              <w:spacing w:after="0" w:line="240" w:lineRule="auto"/>
+              <w:rPr>
+                <w:rFonts w:eastAsia="Times New Roman"/>
+                <w:b/>
+                <w:bCs/>
+                <w:color w:val="000000"/>
+                <w:sz w:val="20"/>
+                <w:szCs w:val="20"/>
+              </w:rPr>
+            </w:pPr>
+            <w:r>
+              <w:rPr>
+                <w:rFonts w:eastAsia="Times New Roman"/>
+                <w:b/>
+                <w:bCs/>
+                <w:color w:val="000000"/>
+                <w:sz w:val="20"/>
+                <w:szCs w:val="20"/>
+              </w:rPr>
+              <w:t>Placebo</w:t>
+            </w:r>
+          </w:p>
+        </w:tc>
+        <w:tc>
+          <w:tcPr>
+            <w:tcW w:w="840" w:type="dxa"/>
+            <w:tcBorders>
+              <w:top w:val="nil"/>
+              <w:left w:val="nil"/>
+              <w:bottom w:val="nil"/>
+              <w:right w:val="nil"/>
+            </w:tcBorders>
+            <w:shd w:val="clear" w:color="auto" w:fill="auto"/>
+            <w:noWrap/>
+            <w:vAlign w:val="bottom"/>
+            <w:hideMark/>
+          </w:tcPr>
+          <w:p>
+            <w:pPr>
+              <w:spacing w:after="0" w:line="240" w:lineRule="auto"/>
+              <w:jc w:val="center"/>
+              <w:rPr>
+                <w:rFonts w:eastAsia="Times New Roman"/>
+                <w:color w:val="000000"/>
+                <w:sz w:val="20"/>
+                <w:szCs w:val="20"/>
+              </w:rPr>
+            </w:pPr>
+            <w:r>
+              <w:rPr>
+                <w:rFonts w:eastAsia="Times New Roman"/>
+                <w:color w:val="000000"/>
+                <w:sz w:val="20"/>
+                <w:szCs w:val="20"/>
+              </w:rPr>
+              <w:t>0.042</w:t>
+            </w:r>
+          </w:p>
+        </w:tc>
+        <w:tc>
+          <w:tcPr>
+            <w:tcW w:w="2220" w:type="dxa"/>
+            <w:tcBorders>
+              <w:top w:val="nil"/>
+              <w:left w:val="nil"/>
+              <w:bottom w:val="nil"/>
+              <w:right w:val="nil"/>
+            </w:tcBorders>
+            <w:shd w:val="clear" w:color="auto" w:fill="auto"/>
+            <w:noWrap/>
+            <w:vAlign w:val="bottom"/>
+            <w:hideMark/>
+          </w:tcPr>
+          <w:p>
+            <w:pPr>
+              <w:spacing w:after="0" w:line="240" w:lineRule="auto"/>
+              <w:jc w:val="center"/>
+              <w:rPr>
+                <w:rFonts w:eastAsia="Times New Roman"/>
+                <w:color w:val="000000"/>
+                <w:sz w:val="20"/>
+                <w:szCs w:val="20"/>
+              </w:rPr>
+            </w:pPr>
+            <w:r>
+              <w:rPr>
+                <w:rFonts w:eastAsia="Times New Roman"/>
+                <w:color w:val="000000"/>
+                <w:sz w:val="20"/>
+                <w:szCs w:val="20"/>
+              </w:rPr>
+              <w:t>(-0.107 , 0.191)</w:t>
+            </w:r>
+          </w:p>
+        </w:tc>
+        <w:tc>
+          <w:tcPr>
+            <w:tcW w:w="960" w:type="dxa"/>
+            <w:tcBorders>
+              <w:top w:val="nil"/>
+              <w:left w:val="nil"/>
+              <w:bottom w:val="nil"/>
+              <w:right w:val="nil"/>
+            </w:tcBorders>
+            <w:shd w:val="clear" w:color="auto" w:fill="auto"/>
+            <w:noWrap/>
+            <w:vAlign w:val="bottom"/>
+            <w:hideMark/>
+          </w:tcPr>
+          <w:p>
+            <w:pPr>
+              <w:spacing w:after="0" w:line="240" w:lineRule="auto"/>
+              <w:jc w:val="center"/>
+              <w:rPr>
+                <w:rFonts w:eastAsia="Times New Roman"/>
+                <w:color w:val="000000"/>
+                <w:sz w:val="20"/>
+                <w:szCs w:val="20"/>
+              </w:rPr>
+            </w:pPr>
+            <w:r>
+              <w:rPr>
+                <w:rFonts w:eastAsia="Times New Roman"/>
+                <w:color w:val="000000"/>
+                <w:sz w:val="20"/>
+                <w:szCs w:val="20"/>
+              </w:rPr>
+              <w:t>0.582</w:t>
+            </w:r>
+          </w:p>
+        </w:tc>
+      </w:tr>
+      <w:tr>
+        <w:trPr>
+          <w:trHeight w:val="290"/>
+          <w:jc w:val="center"/>
+        </w:trPr>
+        <w:tc>
+          <w:tcPr>
+            <w:tcW w:w="2000" w:type="dxa"/>
+            <w:tcBorders>
+              <w:top w:val="nil"/>
+              <w:left w:val="nil"/>
+              <w:bottom w:val="nil"/>
+              <w:right w:val="single" w:sz="4" w:space="0" w:color="auto"/>
+            </w:tcBorders>
+            <w:shd w:val="clear" w:color="000000" w:fill="F2F2F2"/>
+            <w:noWrap/>
+            <w:vAlign w:val="bottom"/>
+            <w:hideMark/>
+          </w:tcPr>
+          <w:p>
+            <w:pPr>
+              <w:spacing w:after="0" w:line="240" w:lineRule="auto"/>
+              <w:rPr>
+                <w:rFonts w:eastAsia="Times New Roman"/>
+                <w:b/>
+                <w:bCs/>
+                <w:color w:val="000000"/>
+                <w:sz w:val="20"/>
+                <w:szCs w:val="20"/>
+              </w:rPr>
+            </w:pPr>
+            <w:r>
+              <w:rPr>
+                <w:rFonts w:eastAsia="Times New Roman"/>
+                <w:b/>
+                <w:bCs/>
+                <w:color w:val="000000"/>
+                <w:sz w:val="20"/>
+                <w:szCs w:val="20"/>
+              </w:rPr>
+              <w:t>Low Dose</w:t>
+            </w:r>
+          </w:p>
+        </w:tc>
+        <w:tc>
+          <w:tcPr>
+            <w:tcW w:w="840" w:type="dxa"/>
+            <w:tcBorders>
+              <w:top w:val="nil"/>
+              <w:left w:val="nil"/>
+              <w:bottom w:val="nil"/>
+              <w:right w:val="nil"/>
+            </w:tcBorders>
+            <w:shd w:val="clear" w:color="000000" w:fill="F2F2F2"/>
+            <w:noWrap/>
+            <w:vAlign w:val="bottom"/>
+            <w:hideMark/>
+          </w:tcPr>
+          <w:p>
+            <w:pPr>
+              <w:spacing w:after="0" w:line="240" w:lineRule="auto"/>
+              <w:jc w:val="center"/>
+              <w:rPr>
+                <w:rFonts w:eastAsia="Times New Roman"/>
+                <w:color w:val="000000"/>
+                <w:sz w:val="20"/>
+                <w:szCs w:val="20"/>
+              </w:rPr>
+            </w:pPr>
+            <w:r>
+              <w:rPr>
+                <w:rFonts w:eastAsia="Times New Roman"/>
+                <w:color w:val="000000"/>
+                <w:sz w:val="20"/>
+                <w:szCs w:val="20"/>
+              </w:rPr>
+              <w:t>0.146</w:t>
+            </w:r>
+          </w:p>
+        </w:tc>
+        <w:tc>
+          <w:tcPr>
+            <w:tcW w:w="2220" w:type="dxa"/>
+            <w:tcBorders>
+              <w:top w:val="nil"/>
+              <w:left w:val="nil"/>
+              <w:bottom w:val="nil"/>
+              <w:right w:val="nil"/>
+            </w:tcBorders>
+            <w:shd w:val="clear" w:color="000000" w:fill="F2F2F2"/>
+            <w:noWrap/>
+            <w:vAlign w:val="bottom"/>
+            <w:hideMark/>
+          </w:tcPr>
+          <w:p>
+            <w:pPr>
+              <w:spacing w:after="0" w:line="240" w:lineRule="auto"/>
+              <w:jc w:val="center"/>
+              <w:rPr>
+                <w:rFonts w:eastAsia="Times New Roman"/>
+                <w:color w:val="000000"/>
+                <w:sz w:val="20"/>
+                <w:szCs w:val="20"/>
+              </w:rPr>
+            </w:pPr>
+            <w:r>
+              <w:rPr>
+                <w:rFonts w:eastAsia="Times New Roman"/>
+                <w:color w:val="000000"/>
+                <w:sz w:val="20"/>
+                <w:szCs w:val="20"/>
+              </w:rPr>
+              <w:t>(-0.003 , 0.295)</w:t>
+            </w:r>
+          </w:p>
+        </w:tc>
+        <w:tc>
+          <w:tcPr>
+            <w:tcW w:w="960" w:type="dxa"/>
+            <w:tcBorders>
+              <w:top w:val="nil"/>
+              <w:left w:val="nil"/>
+              <w:bottom w:val="nil"/>
+              <w:right w:val="nil"/>
+            </w:tcBorders>
+            <w:shd w:val="clear" w:color="000000" w:fill="F2F2F2"/>
+            <w:noWrap/>
+            <w:vAlign w:val="bottom"/>
+            <w:hideMark/>
+          </w:tcPr>
+          <w:p>
+            <w:pPr>
+              <w:spacing w:after="0" w:line="240" w:lineRule="auto"/>
+              <w:jc w:val="center"/>
+              <w:rPr>
+                <w:rFonts w:eastAsia="Times New Roman"/>
+                <w:color w:val="000000"/>
+                <w:sz w:val="20"/>
+                <w:szCs w:val="20"/>
+              </w:rPr>
+            </w:pPr>
+            <w:r>
+              <w:rPr>
+                <w:rFonts w:eastAsia="Times New Roman"/>
+                <w:color w:val="000000"/>
+                <w:sz w:val="20"/>
+                <w:szCs w:val="20"/>
+              </w:rPr>
+              <w:t>0.057</w:t>
+            </w:r>
+          </w:p>
+        </w:tc>
+      </w:tr>
+      <w:tr>
+        <w:trPr>
+          <w:trHeight w:val="290"/>
+          <w:jc w:val="center"/>
+        </w:trPr>
+        <w:tc>
+          <w:tcPr>
+            <w:tcW w:w="2000" w:type="dxa"/>
+            <w:tcBorders>
+              <w:top w:val="nil"/>
+              <w:left w:val="nil"/>
+              <w:bottom w:val="nil"/>
+              <w:right w:val="single" w:sz="4" w:space="0" w:color="auto"/>
+            </w:tcBorders>
+            <w:shd w:val="clear" w:color="auto" w:fill="auto"/>
+            <w:noWrap/>
+            <w:vAlign w:val="bottom"/>
+            <w:hideMark/>
+          </w:tcPr>
+          <w:p>
+            <w:pPr>
+              <w:spacing w:after="0" w:line="240" w:lineRule="auto"/>
+              <w:rPr>
+                <w:rFonts w:eastAsia="Times New Roman"/>
+                <w:b/>
+                <w:bCs/>
+                <w:color w:val="000000"/>
+                <w:sz w:val="20"/>
+                <w:szCs w:val="20"/>
+              </w:rPr>
+            </w:pPr>
+            <w:r>
+              <w:rPr>
+                <w:rFonts w:eastAsia="Times New Roman"/>
+                <w:b/>
+                <w:bCs/>
+                <w:color w:val="000000"/>
+                <w:sz w:val="20"/>
+                <w:szCs w:val="20"/>
+              </w:rPr>
+              <w:t>Medium Dose</w:t>
+            </w:r>
+          </w:p>
+        </w:tc>
+        <w:tc>
+          <w:tcPr>
+            <w:tcW w:w="840" w:type="dxa"/>
+            <w:tcBorders>
+              <w:top w:val="nil"/>
+              <w:left w:val="nil"/>
+              <w:bottom w:val="nil"/>
+              <w:right w:val="nil"/>
+            </w:tcBorders>
+            <w:shd w:val="clear" w:color="auto" w:fill="auto"/>
+            <w:noWrap/>
+            <w:vAlign w:val="bottom"/>
+            <w:hideMark/>
+          </w:tcPr>
+          <w:p>
+            <w:pPr>
+              <w:spacing w:after="0" w:line="240" w:lineRule="auto"/>
+              <w:jc w:val="center"/>
+              <w:rPr>
+                <w:rFonts w:eastAsia="Times New Roman"/>
+                <w:color w:val="000000"/>
+                <w:sz w:val="20"/>
+                <w:szCs w:val="20"/>
+              </w:rPr>
+            </w:pPr>
+            <w:r>
+              <w:rPr>
+                <w:rFonts w:eastAsia="Times New Roman"/>
+                <w:color w:val="000000"/>
+                <w:sz w:val="20"/>
+                <w:szCs w:val="20"/>
+              </w:rPr>
+              <w:t>0.176</w:t>
+            </w:r>
+          </w:p>
+        </w:tc>
+        <w:tc>
+          <w:tcPr>
+            <w:tcW w:w="2220" w:type="dxa"/>
+            <w:tcBorders>
+              <w:top w:val="nil"/>
+              <w:left w:val="nil"/>
+              <w:bottom w:val="nil"/>
+              <w:right w:val="nil"/>
+            </w:tcBorders>
+            <w:shd w:val="clear" w:color="auto" w:fill="auto"/>
+            <w:noWrap/>
+            <w:vAlign w:val="bottom"/>
+            <w:hideMark/>
+          </w:tcPr>
+          <w:p>
+            <w:pPr>
+              <w:spacing w:after="0" w:line="240" w:lineRule="auto"/>
+              <w:jc w:val="center"/>
+              <w:rPr>
+                <w:rFonts w:eastAsia="Times New Roman"/>
+                <w:color w:val="000000"/>
+                <w:sz w:val="20"/>
+                <w:szCs w:val="20"/>
+              </w:rPr>
+            </w:pPr>
+            <w:r>
+              <w:rPr>
+                <w:rFonts w:eastAsia="Times New Roman"/>
+                <w:color w:val="000000"/>
+                <w:sz w:val="20"/>
+                <w:szCs w:val="20"/>
+              </w:rPr>
+              <w:t>(0.027 , 0.325)</w:t>
+            </w:r>
+          </w:p>
+        </w:tc>
+        <w:tc>
+          <w:tcPr>
+            <w:tcW w:w="960" w:type="dxa"/>
+            <w:tcBorders>
+              <w:top w:val="nil"/>
+              <w:left w:val="nil"/>
+              <w:bottom w:val="nil"/>
+              <w:right w:val="nil"/>
+            </w:tcBorders>
+            <w:shd w:val="clear" w:color="auto" w:fill="auto"/>
+            <w:noWrap/>
+            <w:vAlign w:val="bottom"/>
+            <w:hideMark/>
+          </w:tcPr>
+          <w:p>
+            <w:pPr>
+              <w:spacing w:after="0" w:line="240" w:lineRule="auto"/>
+              <w:jc w:val="center"/>
+              <w:rPr>
+                <w:rFonts w:eastAsia="Times New Roman"/>
+                <w:color w:val="000000"/>
+                <w:sz w:val="20"/>
+                <w:szCs w:val="20"/>
+              </w:rPr>
+            </w:pPr>
+            <w:r>
+              <w:rPr>
+                <w:rFonts w:eastAsia="Times New Roman"/>
+                <w:color w:val="000000"/>
+                <w:sz w:val="20"/>
+                <w:szCs w:val="20"/>
+              </w:rPr>
+              <w:t>0.023</w:t>
+            </w:r>
+          </w:p>
+        </w:tc>
+      </w:tr>
+      <w:tr>
+        <w:trPr>
+          <w:trHeight w:val="290"/>
+          <w:jc w:val="center"/>
+        </w:trPr>
+        <w:tc>
+          <w:tcPr>
+            <w:tcW w:w="2000" w:type="dxa"/>
+            <w:tcBorders>
+              <w:top w:val="nil"/>
+              <w:left w:val="nil"/>
+              <w:bottom w:val="nil"/>
+              <w:right w:val="single" w:sz="4" w:space="0" w:color="auto"/>
+            </w:tcBorders>
+            <w:shd w:val="clear" w:color="000000" w:fill="F2F2F2"/>
+            <w:noWrap/>
+            <w:vAlign w:val="bottom"/>
+            <w:hideMark/>
+          </w:tcPr>
+          <w:p>
+            <w:pPr>
+              <w:spacing w:after="0" w:line="240" w:lineRule="auto"/>
+              <w:rPr>
+                <w:rFonts w:eastAsia="Times New Roman"/>
+                <w:b/>
+                <w:bCs/>
+                <w:color w:val="000000"/>
+                <w:sz w:val="20"/>
+                <w:szCs w:val="20"/>
+              </w:rPr>
+            </w:pPr>
+            <w:r>
+              <w:rPr>
+                <w:rFonts w:eastAsia="Times New Roman"/>
+                <w:b/>
+                <w:bCs/>
+                <w:color w:val="000000"/>
+                <w:sz w:val="20"/>
+                <w:szCs w:val="20"/>
+              </w:rPr>
+              <w:t>High Dose</w:t>
+            </w:r>
+          </w:p>
+        </w:tc>
+        <w:tc>
+          <w:tcPr>
+            <w:tcW w:w="840" w:type="dxa"/>
+            <w:tcBorders>
+              <w:top w:val="nil"/>
+              <w:left w:val="nil"/>
+              <w:bottom w:val="nil"/>
+              <w:right w:val="nil"/>
+            </w:tcBorders>
+            <w:shd w:val="clear" w:color="000000" w:fill="F2F2F2"/>
+            <w:noWrap/>
+            <w:vAlign w:val="bottom"/>
+            <w:hideMark/>
+          </w:tcPr>
+          <w:p>
+            <w:pPr>
+              <w:spacing w:after="0" w:line="240" w:lineRule="auto"/>
+              <w:jc w:val="center"/>
+              <w:rPr>
+                <w:rFonts w:eastAsia="Times New Roman"/>
+                <w:color w:val="000000"/>
+                <w:sz w:val="20"/>
+                <w:szCs w:val="20"/>
+              </w:rPr>
+            </w:pPr>
+            <w:r>
+              <w:rPr>
+                <w:rFonts w:eastAsia="Times New Roman"/>
+                <w:color w:val="000000"/>
+                <w:sz w:val="20"/>
+                <w:szCs w:val="20"/>
+              </w:rPr>
+              <w:t>0.027</w:t>
+            </w:r>
+          </w:p>
+        </w:tc>
+        <w:tc>
+          <w:tcPr>
+            <w:tcW w:w="2220" w:type="dxa"/>
+            <w:tcBorders>
+              <w:top w:val="nil"/>
+              <w:left w:val="nil"/>
+              <w:bottom w:val="nil"/>
+              <w:right w:val="nil"/>
+            </w:tcBorders>
+            <w:shd w:val="clear" w:color="000000" w:fill="F2F2F2"/>
+            <w:noWrap/>
+            <w:vAlign w:val="bottom"/>
+            <w:hideMark/>
+          </w:tcPr>
+          <w:p>
+            <w:pPr>
+              <w:spacing w:after="0" w:line="240" w:lineRule="auto"/>
+              <w:jc w:val="center"/>
+              <w:rPr>
+                <w:rFonts w:eastAsia="Times New Roman"/>
+                <w:color w:val="000000"/>
+                <w:sz w:val="20"/>
+                <w:szCs w:val="20"/>
+              </w:rPr>
+            </w:pPr>
+            <w:r>
+              <w:rPr>
+                <w:rFonts w:eastAsia="Times New Roman"/>
+                <w:color w:val="000000"/>
+                <w:sz w:val="20"/>
+                <w:szCs w:val="20"/>
+              </w:rPr>
+              <w:t>(-0.132 , 0.186)</w:t>
+            </w:r>
+          </w:p>
+        </w:tc>
+        <w:tc>
+          <w:tcPr>
+            <w:tcW w:w="960" w:type="dxa"/>
+            <w:tcBorders>
+              <w:top w:val="nil"/>
+              <w:left w:val="nil"/>
+              <w:bottom w:val="nil"/>
+              <w:right w:val="nil"/>
+            </w:tcBorders>
+            <w:shd w:val="clear" w:color="000000" w:fill="F2F2F2"/>
+            <w:noWrap/>
+            <w:vAlign w:val="bottom"/>
+            <w:hideMark/>
+          </w:tcPr>
+          <w:p>
+            <w:pPr>
+              <w:spacing w:after="0" w:line="240" w:lineRule="auto"/>
+              <w:jc w:val="center"/>
+              <w:rPr>
+                <w:rFonts w:eastAsia="Times New Roman"/>
+                <w:color w:val="000000"/>
+                <w:sz w:val="20"/>
+                <w:szCs w:val="20"/>
+              </w:rPr>
+            </w:pPr>
+            <w:r>
+              <w:rPr>
+                <w:rFonts w:eastAsia="Times New Roman"/>
+                <w:color w:val="000000"/>
+                <w:sz w:val="20"/>
+                <w:szCs w:val="20"/>
+              </w:rPr>
+              <w:t>0.742</w:t>
+            </w:r>
+          </w:p>
+        </w:tc>
+      </w:tr>
+      <w:tr>
+        <w:trPr>
+          <w:trHeight w:val="290"/>
+          <w:jc w:val="center"/>
+        </w:trPr>
+        <w:tc>
+          <w:tcPr>
+            <w:tcW w:w="2000" w:type="dxa"/>
+            <w:tcBorders>
+              <w:top w:val="nil"/>
+              <w:left w:val="nil"/>
+              <w:bottom w:val="nil"/>
+              <w:right w:val="single" w:sz="4" w:space="0" w:color="auto"/>
+            </w:tcBorders>
+            <w:shd w:val="clear" w:color="auto" w:fill="auto"/>
+            <w:noWrap/>
+            <w:vAlign w:val="bottom"/>
+            <w:hideMark/>
+          </w:tcPr>
+          <w:p>
+            <w:pPr>
+              <w:spacing w:after="0" w:line="240" w:lineRule="auto"/>
+              <w:rPr>
+                <w:rFonts w:eastAsia="Times New Roman"/>
+                <w:b/>
+                <w:bCs/>
+                <w:color w:val="000000"/>
+                <w:sz w:val="20"/>
+                <w:szCs w:val="20"/>
+              </w:rPr>
+            </w:pPr>
+            <w:r>
+              <w:rPr>
+                <w:rFonts w:eastAsia="Times New Roman"/>
+                <w:b/>
+                <w:bCs/>
+                <w:color w:val="000000"/>
+                <w:sz w:val="20"/>
+                <w:szCs w:val="20"/>
+              </w:rPr>
+              <w:t>Baseline Attachment</w:t>
+            </w:r>
+          </w:p>
+        </w:tc>
+        <w:tc>
+          <w:tcPr>
+            <w:tcW w:w="840" w:type="dxa"/>
+            <w:tcBorders>
+              <w:top w:val="nil"/>
+              <w:left w:val="nil"/>
+              <w:bottom w:val="nil"/>
+              <w:right w:val="nil"/>
+            </w:tcBorders>
+            <w:shd w:val="clear" w:color="auto" w:fill="auto"/>
+            <w:noWrap/>
+            <w:vAlign w:val="bottom"/>
+            <w:hideMark/>
+          </w:tcPr>
+          <w:p>
+            <w:pPr>
+              <w:spacing w:after="0" w:line="240" w:lineRule="auto"/>
+              <w:jc w:val="center"/>
+              <w:rPr>
+                <w:rFonts w:eastAsia="Times New Roman"/>
+                <w:color w:val="000000"/>
+                <w:sz w:val="20"/>
+                <w:szCs w:val="20"/>
+              </w:rPr>
+            </w:pPr>
+            <w:r>
+              <w:rPr>
+                <w:rFonts w:eastAsia="Times New Roman"/>
+                <w:color w:val="000000"/>
+                <w:sz w:val="20"/>
+                <w:szCs w:val="20"/>
+              </w:rPr>
+              <w:t>-0.129</w:t>
+            </w:r>
+          </w:p>
+        </w:tc>
+        <w:tc>
+          <w:tcPr>
+            <w:tcW w:w="2220" w:type="dxa"/>
+            <w:tcBorders>
+              <w:top w:val="nil"/>
+              <w:left w:val="nil"/>
+              <w:bottom w:val="nil"/>
+              <w:right w:val="nil"/>
+            </w:tcBorders>
+            <w:shd w:val="clear" w:color="auto" w:fill="auto"/>
+            <w:noWrap/>
+            <w:vAlign w:val="bottom"/>
+            <w:hideMark/>
+          </w:tcPr>
+          <w:p>
+            <w:pPr>
+              <w:spacing w:after="0" w:line="240" w:lineRule="auto"/>
+              <w:jc w:val="center"/>
+              <w:rPr>
+                <w:rFonts w:eastAsia="Times New Roman"/>
+                <w:color w:val="000000"/>
+                <w:sz w:val="20"/>
+                <w:szCs w:val="20"/>
+              </w:rPr>
+            </w:pPr>
+            <w:r>
+              <w:rPr>
+                <w:rFonts w:eastAsia="Times New Roman"/>
+                <w:color w:val="000000"/>
+                <w:sz w:val="20"/>
+                <w:szCs w:val="20"/>
+              </w:rPr>
+              <w:t>(-0.188 , -0.07)</w:t>
+            </w:r>
+          </w:p>
+        </w:tc>
+        <w:tc>
+          <w:tcPr>
+            <w:tcW w:w="960" w:type="dxa"/>
+            <w:tcBorders>
+              <w:top w:val="nil"/>
+              <w:left w:val="nil"/>
+              <w:bottom w:val="nil"/>
+              <w:right w:val="nil"/>
+            </w:tcBorders>
+            <w:shd w:val="clear" w:color="auto" w:fill="auto"/>
+            <w:noWrap/>
+            <w:vAlign w:val="bottom"/>
+            <w:hideMark/>
+          </w:tcPr>
+          <w:p>
+            <w:pPr>
+              <w:spacing w:after="0" w:line="240" w:lineRule="auto"/>
+              <w:jc w:val="center"/>
+              <w:rPr>
+                <w:rFonts w:eastAsia="Times New Roman"/>
+                <w:color w:val="000000"/>
+                <w:sz w:val="20"/>
+                <w:szCs w:val="20"/>
+              </w:rPr>
+            </w:pPr>
+            <w:r>
+              <w:rPr>
+                <w:rFonts w:eastAsia="Times New Roman"/>
+                <w:color w:val="000000"/>
+                <w:sz w:val="20"/>
+                <w:szCs w:val="20"/>
+              </w:rPr>
+              <w:t>&lt;0.001</w:t>
+            </w:r>
+          </w:p>
+        </w:tc>
+      </w:tr>
+    </w:tbl>
+    <w:p>
+      <w:pPr>
+        <w:pStyle w:val="NoSpacing"/>
+      </w:pPr>
+    </w:p>
+    <w:p>
+      <w:pPr>
+        <w:pStyle w:val="NoSpacing"/>
+      </w:pPr>
+      <w:r>
+        <w:rPr>
+          <w:b/>
+        </w:rPr>
+        <w:t>Table 3. (</w:t>
+      </w:r>
+      <w:r>
+        <w:t>Analysis for pocket depth outcome)</w:t>
+      </w:r>
+    </w:p>
+    <w:p>
+      <w:pPr>
+        <w:pStyle w:val="NoSpacing"/>
+        <w:rPr>
+          <w:b/>
+        </w:rPr>
+      </w:pPr>
+    </w:p>
+    <w:tbl>
+      <w:tblPr>
+        <w:tblW w:w="6881" w:type="dxa"/>
+        <w:jc w:val="center"/>
+        <w:tblLook w:val="04A0" w:firstRow="1" w:lastRow="0" w:firstColumn="1" w:lastColumn="0" w:noHBand="0" w:noVBand="1"/>
+      </w:tblPr>
+      <w:tblGrid>
+        <w:gridCol w:w="2129"/>
+        <w:gridCol w:w="1112"/>
+        <w:gridCol w:w="2541"/>
+        <w:gridCol w:w="1099"/>
+      </w:tblGrid>
+      <w:tr>
+        <w:trPr>
+          <w:trHeight w:val="286"/>
+          <w:jc w:val="center"/>
+        </w:trPr>
+        <w:tc>
+          <w:tcPr>
+            <w:tcW w:w="2129" w:type="dxa"/>
+            <w:tcBorders>
+              <w:top w:val="nil"/>
+              <w:left w:val="nil"/>
+              <w:bottom w:val="single" w:sz="4" w:space="0" w:color="auto"/>
+              <w:right w:val="single" w:sz="4" w:space="0" w:color="auto"/>
+            </w:tcBorders>
+            <w:shd w:val="clear" w:color="auto" w:fill="auto"/>
+            <w:noWrap/>
+            <w:vAlign w:val="bottom"/>
+            <w:hideMark/>
+          </w:tcPr>
+          <w:p>
+            <w:pPr>
+              <w:spacing w:after="0" w:line="240" w:lineRule="auto"/>
+              <w:rPr>
+                <w:rFonts w:eastAsia="Times New Roman"/>
+                <w:b/>
+                <w:bCs/>
+                <w:color w:val="000000"/>
+                <w:sz w:val="20"/>
+                <w:szCs w:val="20"/>
+              </w:rPr>
+            </w:pPr>
+            <w:bookmarkStart w:id="0" w:name="_GoBack"/>
+            <w:bookmarkEnd w:id="0"/>
+            <w:r>
+              <w:rPr>
+                <w:rFonts w:eastAsia="Times New Roman"/>
+                <w:b/>
+                <w:bCs/>
+                <w:color w:val="000000"/>
+                <w:sz w:val="20"/>
+                <w:szCs w:val="20"/>
+              </w:rPr>
+              <w:t> </w:t>
+            </w:r>
+          </w:p>
+        </w:tc>
+        <w:tc>
+          <w:tcPr>
+            <w:tcW w:w="1112" w:type="dxa"/>
+            <w:tcBorders>
+              <w:top w:val="nil"/>
+              <w:left w:val="nil"/>
+              <w:bottom w:val="single" w:sz="4" w:space="0" w:color="auto"/>
+              <w:right w:val="nil"/>
+            </w:tcBorders>
+            <w:shd w:val="clear" w:color="auto" w:fill="auto"/>
+            <w:noWrap/>
+            <w:vAlign w:val="bottom"/>
+            <w:hideMark/>
+          </w:tcPr>
+          <w:p>
+            <w:pPr>
+              <w:spacing w:after="0" w:line="240" w:lineRule="auto"/>
+              <w:jc w:val="center"/>
+              <w:rPr>
+                <w:rFonts w:eastAsia="Times New Roman"/>
+                <w:b/>
+                <w:bCs/>
+                <w:color w:val="000000"/>
+                <w:sz w:val="20"/>
+                <w:szCs w:val="20"/>
+              </w:rPr>
+            </w:pPr>
+            <w:r>
+              <w:rPr>
+                <w:rFonts w:eastAsia="Times New Roman"/>
+                <w:b/>
+                <w:bCs/>
+                <w:color w:val="000000"/>
+                <w:sz w:val="20"/>
+                <w:szCs w:val="20"/>
+              </w:rPr>
+              <w:t>Estimate</w:t>
+            </w:r>
+          </w:p>
+        </w:tc>
+        <w:tc>
+          <w:tcPr>
+            <w:tcW w:w="2541" w:type="dxa"/>
+            <w:tcBorders>
+              <w:top w:val="nil"/>
+              <w:left w:val="nil"/>
+              <w:bottom w:val="single" w:sz="4" w:space="0" w:color="auto"/>
+              <w:right w:val="nil"/>
+            </w:tcBorders>
+            <w:shd w:val="clear" w:color="auto" w:fill="auto"/>
+            <w:noWrap/>
+            <w:vAlign w:val="bottom"/>
+            <w:hideMark/>
+          </w:tcPr>
+          <w:p>
+            <w:pPr>
+              <w:spacing w:after="0" w:line="240" w:lineRule="auto"/>
+              <w:jc w:val="center"/>
+              <w:rPr>
+                <w:rFonts w:eastAsia="Times New Roman"/>
+                <w:b/>
+                <w:bCs/>
+                <w:color w:val="000000"/>
+                <w:sz w:val="20"/>
+                <w:szCs w:val="20"/>
+              </w:rPr>
+            </w:pPr>
+            <w:r>
+              <w:rPr>
+                <w:rFonts w:eastAsia="Times New Roman"/>
+                <w:b/>
+                <w:bCs/>
+                <w:color w:val="000000"/>
+                <w:sz w:val="20"/>
+                <w:szCs w:val="20"/>
+              </w:rPr>
+              <w:t>95% Confidence Interval</w:t>
+            </w:r>
+          </w:p>
+        </w:tc>
+        <w:tc>
+          <w:tcPr>
+            <w:tcW w:w="1099" w:type="dxa"/>
+            <w:tcBorders>
+              <w:top w:val="nil"/>
+              <w:left w:val="nil"/>
+              <w:bottom w:val="single" w:sz="4" w:space="0" w:color="auto"/>
+              <w:right w:val="nil"/>
+            </w:tcBorders>
+            <w:shd w:val="clear" w:color="auto" w:fill="auto"/>
+            <w:noWrap/>
+            <w:vAlign w:val="bottom"/>
+            <w:hideMark/>
+          </w:tcPr>
+          <w:p>
+            <w:pPr>
+              <w:spacing w:after="0" w:line="240" w:lineRule="auto"/>
+              <w:jc w:val="center"/>
+              <w:rPr>
+                <w:rFonts w:eastAsia="Times New Roman"/>
+                <w:b/>
+                <w:bCs/>
+                <w:color w:val="000000"/>
+                <w:sz w:val="20"/>
+                <w:szCs w:val="20"/>
+              </w:rPr>
+            </w:pPr>
+            <w:r>
+              <w:rPr>
+                <w:rFonts w:eastAsia="Times New Roman"/>
+                <w:b/>
+                <w:bCs/>
+                <w:color w:val="000000"/>
+                <w:sz w:val="20"/>
+                <w:szCs w:val="20"/>
+              </w:rPr>
+              <w:t>p-value</w:t>
+            </w:r>
+          </w:p>
+        </w:tc>
+      </w:tr>
+      <w:tr>
+        <w:trPr>
+          <w:trHeight w:val="286"/>
+          <w:jc w:val="center"/>
+        </w:trPr>
+        <w:tc>
+          <w:tcPr>
+            <w:tcW w:w="2129" w:type="dxa"/>
+            <w:tcBorders>
+              <w:top w:val="nil"/>
+              <w:left w:val="nil"/>
+              <w:bottom w:val="nil"/>
+              <w:right w:val="single" w:sz="4" w:space="0" w:color="auto"/>
+            </w:tcBorders>
+            <w:shd w:val="clear" w:color="000000" w:fill="F2F2F2"/>
+            <w:noWrap/>
+            <w:vAlign w:val="bottom"/>
+            <w:hideMark/>
+          </w:tcPr>
+          <w:p>
+            <w:pPr>
+              <w:spacing w:after="0" w:line="240" w:lineRule="auto"/>
+              <w:rPr>
+                <w:rFonts w:eastAsia="Times New Roman"/>
+                <w:b/>
+                <w:bCs/>
+                <w:color w:val="000000"/>
+                <w:sz w:val="20"/>
+                <w:szCs w:val="20"/>
+              </w:rPr>
+            </w:pPr>
+            <w:r>
+              <w:rPr>
+                <w:rFonts w:eastAsia="Times New Roman"/>
+                <w:b/>
+                <w:bCs/>
+                <w:color w:val="000000"/>
+                <w:sz w:val="20"/>
+                <w:szCs w:val="20"/>
+              </w:rPr>
+              <w:t>Intercept (Control)</w:t>
+            </w:r>
+          </w:p>
+        </w:tc>
+        <w:tc>
+          <w:tcPr>
+            <w:tcW w:w="1112" w:type="dxa"/>
+            <w:tcBorders>
+              <w:top w:val="nil"/>
+              <w:left w:val="nil"/>
+              <w:bottom w:val="nil"/>
+              <w:right w:val="nil"/>
+            </w:tcBorders>
+            <w:shd w:val="clear" w:color="000000" w:fill="F2F2F2"/>
+            <w:noWrap/>
+            <w:vAlign w:val="bottom"/>
+            <w:hideMark/>
+          </w:tcPr>
+          <w:p>
+            <w:pPr>
+              <w:spacing w:after="0" w:line="240" w:lineRule="auto"/>
+              <w:jc w:val="center"/>
+              <w:rPr>
+                <w:rFonts w:eastAsia="Times New Roman"/>
+                <w:color w:val="000000"/>
+                <w:sz w:val="20"/>
+                <w:szCs w:val="20"/>
+              </w:rPr>
+            </w:pPr>
+            <w:r>
+              <w:rPr>
+                <w:rFonts w:eastAsia="Times New Roman"/>
+                <w:color w:val="000000"/>
+                <w:sz w:val="20"/>
+                <w:szCs w:val="20"/>
+              </w:rPr>
+              <w:t>0.033</w:t>
+            </w:r>
+          </w:p>
+        </w:tc>
+        <w:tc>
+          <w:tcPr>
+            <w:tcW w:w="2541" w:type="dxa"/>
+            <w:tcBorders>
+              <w:top w:val="nil"/>
+              <w:left w:val="nil"/>
+              <w:bottom w:val="nil"/>
+              <w:right w:val="nil"/>
+            </w:tcBorders>
+            <w:shd w:val="clear" w:color="000000" w:fill="F2F2F2"/>
+            <w:noWrap/>
+            <w:vAlign w:val="bottom"/>
+            <w:hideMark/>
+          </w:tcPr>
+          <w:p>
+            <w:pPr>
+              <w:spacing w:after="0" w:line="240" w:lineRule="auto"/>
+              <w:jc w:val="center"/>
+              <w:rPr>
+                <w:rFonts w:eastAsia="Times New Roman"/>
+                <w:color w:val="000000"/>
+                <w:sz w:val="20"/>
+                <w:szCs w:val="20"/>
+              </w:rPr>
+            </w:pPr>
+            <w:r>
+              <w:rPr>
+                <w:rFonts w:eastAsia="Times New Roman"/>
+                <w:color w:val="000000"/>
+                <w:sz w:val="20"/>
+                <w:szCs w:val="20"/>
+              </w:rPr>
+              <w:t>(-0.343 , 0.409)</w:t>
+            </w:r>
+          </w:p>
+        </w:tc>
+        <w:tc>
+          <w:tcPr>
+            <w:tcW w:w="1099" w:type="dxa"/>
+            <w:tcBorders>
+              <w:top w:val="nil"/>
+              <w:left w:val="nil"/>
+              <w:bottom w:val="nil"/>
+              <w:right w:val="nil"/>
+            </w:tcBorders>
+            <w:shd w:val="clear" w:color="000000" w:fill="F2F2F2"/>
+            <w:noWrap/>
+            <w:vAlign w:val="bottom"/>
+            <w:hideMark/>
+          </w:tcPr>
+          <w:p>
+            <w:pPr>
+              <w:spacing w:after="0" w:line="240" w:lineRule="auto"/>
+              <w:jc w:val="center"/>
+              <w:rPr>
+                <w:rFonts w:eastAsia="Times New Roman"/>
+                <w:color w:val="000000"/>
+                <w:sz w:val="20"/>
+                <w:szCs w:val="20"/>
+              </w:rPr>
+            </w:pPr>
+            <w:r>
+              <w:rPr>
+                <w:rFonts w:eastAsia="Times New Roman"/>
+                <w:color w:val="000000"/>
+                <w:sz w:val="20"/>
+                <w:szCs w:val="20"/>
+              </w:rPr>
+              <w:t>0.862</w:t>
+            </w:r>
+          </w:p>
+        </w:tc>
+      </w:tr>
+      <w:tr>
+        <w:trPr>
+          <w:trHeight w:val="286"/>
+          <w:jc w:val="center"/>
+        </w:trPr>
+        <w:tc>
+          <w:tcPr>
+            <w:tcW w:w="2129" w:type="dxa"/>
+            <w:tcBorders>
+              <w:top w:val="nil"/>
+              <w:left w:val="nil"/>
+              <w:bottom w:val="nil"/>
+              <w:right w:val="single" w:sz="4" w:space="0" w:color="auto"/>
+            </w:tcBorders>
+            <w:shd w:val="clear" w:color="auto" w:fill="auto"/>
+            <w:noWrap/>
+            <w:vAlign w:val="bottom"/>
+            <w:hideMark/>
+          </w:tcPr>
+          <w:p>
+            <w:pPr>
+              <w:spacing w:after="0" w:line="240" w:lineRule="auto"/>
+              <w:rPr>
+                <w:rFonts w:eastAsia="Times New Roman"/>
+                <w:b/>
+                <w:bCs/>
+                <w:color w:val="000000"/>
+                <w:sz w:val="20"/>
+                <w:szCs w:val="20"/>
+              </w:rPr>
+            </w:pPr>
+            <w:r>
+              <w:rPr>
+                <w:rFonts w:eastAsia="Times New Roman"/>
+                <w:b/>
+                <w:bCs/>
+                <w:color w:val="000000"/>
+                <w:sz w:val="20"/>
+                <w:szCs w:val="20"/>
+              </w:rPr>
+              <w:t>Placebo</w:t>
+            </w:r>
+          </w:p>
+        </w:tc>
+        <w:tc>
+          <w:tcPr>
+            <w:tcW w:w="1112" w:type="dxa"/>
+            <w:tcBorders>
+              <w:top w:val="nil"/>
+              <w:left w:val="nil"/>
+              <w:bottom w:val="nil"/>
+              <w:right w:val="nil"/>
+            </w:tcBorders>
+            <w:shd w:val="clear" w:color="auto" w:fill="auto"/>
+            <w:noWrap/>
+            <w:vAlign w:val="bottom"/>
+            <w:hideMark/>
+          </w:tcPr>
+          <w:p>
+            <w:pPr>
+              <w:spacing w:after="0" w:line="240" w:lineRule="auto"/>
+              <w:jc w:val="center"/>
+              <w:rPr>
+                <w:rFonts w:eastAsia="Times New Roman"/>
+                <w:color w:val="000000"/>
+                <w:sz w:val="20"/>
+                <w:szCs w:val="20"/>
+              </w:rPr>
+            </w:pPr>
+            <w:r>
+              <w:rPr>
+                <w:rFonts w:eastAsia="Times New Roman"/>
+                <w:color w:val="000000"/>
+                <w:sz w:val="20"/>
+                <w:szCs w:val="20"/>
+              </w:rPr>
+              <w:t>-0.033</w:t>
+            </w:r>
+          </w:p>
+        </w:tc>
+        <w:tc>
+          <w:tcPr>
+            <w:tcW w:w="2541" w:type="dxa"/>
+            <w:tcBorders>
+              <w:top w:val="nil"/>
+              <w:left w:val="nil"/>
+              <w:bottom w:val="nil"/>
+              <w:right w:val="nil"/>
+            </w:tcBorders>
+            <w:shd w:val="clear" w:color="auto" w:fill="auto"/>
+            <w:noWrap/>
+            <w:vAlign w:val="bottom"/>
+            <w:hideMark/>
+          </w:tcPr>
+          <w:p>
+            <w:pPr>
+              <w:spacing w:after="0" w:line="240" w:lineRule="auto"/>
+              <w:jc w:val="center"/>
+              <w:rPr>
+                <w:rFonts w:eastAsia="Times New Roman"/>
+                <w:color w:val="000000"/>
+                <w:sz w:val="20"/>
+                <w:szCs w:val="20"/>
+              </w:rPr>
+            </w:pPr>
+            <w:r>
+              <w:rPr>
+                <w:rFonts w:eastAsia="Times New Roman"/>
+                <w:color w:val="000000"/>
+                <w:sz w:val="20"/>
+                <w:szCs w:val="20"/>
+              </w:rPr>
+              <w:t>(-0.184 , 0.118)</w:t>
+            </w:r>
+          </w:p>
+        </w:tc>
+        <w:tc>
+          <w:tcPr>
+            <w:tcW w:w="1099" w:type="dxa"/>
+            <w:tcBorders>
+              <w:top w:val="nil"/>
+              <w:left w:val="nil"/>
+              <w:bottom w:val="nil"/>
+              <w:right w:val="nil"/>
+            </w:tcBorders>
+            <w:shd w:val="clear" w:color="auto" w:fill="auto"/>
+            <w:noWrap/>
+            <w:vAlign w:val="bottom"/>
+            <w:hideMark/>
+          </w:tcPr>
+          <w:p>
+            <w:pPr>
+              <w:spacing w:after="0" w:line="240" w:lineRule="auto"/>
+              <w:jc w:val="center"/>
+              <w:rPr>
+                <w:rFonts w:eastAsia="Times New Roman"/>
+                <w:color w:val="000000"/>
+                <w:sz w:val="20"/>
+                <w:szCs w:val="20"/>
+              </w:rPr>
+            </w:pPr>
+            <w:r>
+              <w:rPr>
+                <w:rFonts w:eastAsia="Times New Roman"/>
+                <w:color w:val="000000"/>
+                <w:sz w:val="20"/>
+                <w:szCs w:val="20"/>
+              </w:rPr>
+              <w:t>0.67</w:t>
+            </w:r>
+          </w:p>
+        </w:tc>
+      </w:tr>
+      <w:tr>
+        <w:trPr>
+          <w:trHeight w:val="286"/>
+          <w:jc w:val="center"/>
+        </w:trPr>
+        <w:tc>
+          <w:tcPr>
+            <w:tcW w:w="2129" w:type="dxa"/>
+            <w:tcBorders>
+              <w:top w:val="nil"/>
+              <w:left w:val="nil"/>
+              <w:bottom w:val="nil"/>
+              <w:right w:val="single" w:sz="4" w:space="0" w:color="auto"/>
+            </w:tcBorders>
+            <w:shd w:val="clear" w:color="000000" w:fill="F2F2F2"/>
+            <w:noWrap/>
+            <w:vAlign w:val="bottom"/>
+            <w:hideMark/>
+          </w:tcPr>
+          <w:p>
+            <w:pPr>
+              <w:spacing w:after="0" w:line="240" w:lineRule="auto"/>
+              <w:rPr>
+                <w:rFonts w:eastAsia="Times New Roman"/>
+                <w:b/>
+                <w:bCs/>
+                <w:color w:val="000000"/>
+                <w:sz w:val="20"/>
+                <w:szCs w:val="20"/>
+              </w:rPr>
+            </w:pPr>
+            <w:r>
+              <w:rPr>
+                <w:rFonts w:eastAsia="Times New Roman"/>
+                <w:b/>
+                <w:bCs/>
+                <w:color w:val="000000"/>
+                <w:sz w:val="20"/>
+                <w:szCs w:val="20"/>
+              </w:rPr>
+              <w:t>Low Dose</w:t>
+            </w:r>
+          </w:p>
+        </w:tc>
+        <w:tc>
+          <w:tcPr>
+            <w:tcW w:w="1112" w:type="dxa"/>
+            <w:tcBorders>
+              <w:top w:val="nil"/>
+              <w:left w:val="nil"/>
+              <w:bottom w:val="nil"/>
+              <w:right w:val="nil"/>
+            </w:tcBorders>
+            <w:shd w:val="clear" w:color="000000" w:fill="F2F2F2"/>
+            <w:noWrap/>
+            <w:vAlign w:val="bottom"/>
+            <w:hideMark/>
+          </w:tcPr>
+          <w:p>
+            <w:pPr>
+              <w:spacing w:after="0" w:line="240" w:lineRule="auto"/>
+              <w:jc w:val="center"/>
+              <w:rPr>
+                <w:rFonts w:eastAsia="Times New Roman"/>
+                <w:color w:val="000000"/>
+                <w:sz w:val="20"/>
+                <w:szCs w:val="20"/>
+              </w:rPr>
+            </w:pPr>
+            <w:r>
+              <w:rPr>
+                <w:rFonts w:eastAsia="Times New Roman"/>
+                <w:color w:val="000000"/>
+                <w:sz w:val="20"/>
+                <w:szCs w:val="20"/>
+              </w:rPr>
+              <w:t>0.125</w:t>
+            </w:r>
+          </w:p>
+        </w:tc>
+        <w:tc>
+          <w:tcPr>
+            <w:tcW w:w="2541" w:type="dxa"/>
+            <w:tcBorders>
+              <w:top w:val="nil"/>
+              <w:left w:val="nil"/>
+              <w:bottom w:val="nil"/>
+              <w:right w:val="nil"/>
+            </w:tcBorders>
+            <w:shd w:val="clear" w:color="000000" w:fill="F2F2F2"/>
+            <w:noWrap/>
+            <w:vAlign w:val="bottom"/>
+            <w:hideMark/>
+          </w:tcPr>
+          <w:p>
+            <w:pPr>
+              <w:spacing w:after="0" w:line="240" w:lineRule="auto"/>
+              <w:jc w:val="center"/>
+              <w:rPr>
+                <w:rFonts w:eastAsia="Times New Roman"/>
+                <w:color w:val="000000"/>
+                <w:sz w:val="20"/>
+                <w:szCs w:val="20"/>
+              </w:rPr>
+            </w:pPr>
+            <w:r>
+              <w:rPr>
+                <w:rFonts w:eastAsia="Times New Roman"/>
+                <w:color w:val="000000"/>
+                <w:sz w:val="20"/>
+                <w:szCs w:val="20"/>
+              </w:rPr>
+              <w:t>(-0.028 , 0.278)</w:t>
+            </w:r>
+          </w:p>
+        </w:tc>
+        <w:tc>
+          <w:tcPr>
+            <w:tcW w:w="1099" w:type="dxa"/>
+            <w:tcBorders>
+              <w:top w:val="nil"/>
+              <w:left w:val="nil"/>
+              <w:bottom w:val="nil"/>
+              <w:right w:val="nil"/>
+            </w:tcBorders>
+            <w:shd w:val="clear" w:color="000000" w:fill="F2F2F2"/>
+            <w:noWrap/>
+            <w:vAlign w:val="bottom"/>
+            <w:hideMark/>
+          </w:tcPr>
+          <w:p>
+            <w:pPr>
+              <w:spacing w:after="0" w:line="240" w:lineRule="auto"/>
+              <w:jc w:val="center"/>
+              <w:rPr>
+                <w:rFonts w:eastAsia="Times New Roman"/>
+                <w:color w:val="000000"/>
+                <w:sz w:val="20"/>
+                <w:szCs w:val="20"/>
+              </w:rPr>
+            </w:pPr>
+            <w:r>
+              <w:rPr>
+                <w:rFonts w:eastAsia="Times New Roman"/>
+                <w:color w:val="000000"/>
+                <w:sz w:val="20"/>
+                <w:szCs w:val="20"/>
+              </w:rPr>
+              <w:t>0.113</w:t>
+            </w:r>
+          </w:p>
+        </w:tc>
+      </w:tr>
+      <w:tr>
+        <w:trPr>
+          <w:trHeight w:val="286"/>
+          <w:jc w:val="center"/>
+        </w:trPr>
+        <w:tc>
+          <w:tcPr>
+            <w:tcW w:w="2129" w:type="dxa"/>
+            <w:tcBorders>
+              <w:top w:val="nil"/>
+              <w:left w:val="nil"/>
+              <w:bottom w:val="nil"/>
+              <w:right w:val="single" w:sz="4" w:space="0" w:color="auto"/>
+            </w:tcBorders>
+            <w:shd w:val="clear" w:color="auto" w:fill="auto"/>
+            <w:noWrap/>
+            <w:vAlign w:val="bottom"/>
+            <w:hideMark/>
+          </w:tcPr>
+          <w:p>
+            <w:pPr>
+              <w:spacing w:after="0" w:line="240" w:lineRule="auto"/>
+              <w:rPr>
+                <w:rFonts w:eastAsia="Times New Roman"/>
+                <w:b/>
+                <w:bCs/>
+                <w:color w:val="000000"/>
+                <w:sz w:val="20"/>
+                <w:szCs w:val="20"/>
+              </w:rPr>
+            </w:pPr>
+            <w:r>
+              <w:rPr>
+                <w:rFonts w:eastAsia="Times New Roman"/>
+                <w:b/>
+                <w:bCs/>
+                <w:color w:val="000000"/>
+                <w:sz w:val="20"/>
+                <w:szCs w:val="20"/>
+              </w:rPr>
+              <w:t>Medium Dose</w:t>
+            </w:r>
+          </w:p>
+        </w:tc>
+        <w:tc>
+          <w:tcPr>
+            <w:tcW w:w="1112" w:type="dxa"/>
+            <w:tcBorders>
+              <w:top w:val="nil"/>
+              <w:left w:val="nil"/>
+              <w:bottom w:val="nil"/>
+              <w:right w:val="nil"/>
+            </w:tcBorders>
+            <w:shd w:val="clear" w:color="auto" w:fill="auto"/>
+            <w:noWrap/>
+            <w:vAlign w:val="bottom"/>
+            <w:hideMark/>
+          </w:tcPr>
+          <w:p>
+            <w:pPr>
+              <w:spacing w:after="0" w:line="240" w:lineRule="auto"/>
+              <w:jc w:val="center"/>
+              <w:rPr>
+                <w:rFonts w:eastAsia="Times New Roman"/>
+                <w:color w:val="000000"/>
+                <w:sz w:val="20"/>
+                <w:szCs w:val="20"/>
+              </w:rPr>
+            </w:pPr>
+            <w:r>
+              <w:rPr>
+                <w:rFonts w:eastAsia="Times New Roman"/>
+                <w:color w:val="000000"/>
+                <w:sz w:val="20"/>
+                <w:szCs w:val="20"/>
+              </w:rPr>
+              <w:t>0.108</w:t>
+            </w:r>
+          </w:p>
+        </w:tc>
+        <w:tc>
+          <w:tcPr>
+            <w:tcW w:w="2541" w:type="dxa"/>
+            <w:tcBorders>
+              <w:top w:val="nil"/>
+              <w:left w:val="nil"/>
+              <w:bottom w:val="nil"/>
+              <w:right w:val="nil"/>
+            </w:tcBorders>
+            <w:shd w:val="clear" w:color="auto" w:fill="auto"/>
+            <w:noWrap/>
+            <w:vAlign w:val="bottom"/>
+            <w:hideMark/>
+          </w:tcPr>
+          <w:p>
+            <w:pPr>
+              <w:spacing w:after="0" w:line="240" w:lineRule="auto"/>
+              <w:jc w:val="center"/>
+              <w:rPr>
+                <w:rFonts w:eastAsia="Times New Roman"/>
+                <w:color w:val="000000"/>
+                <w:sz w:val="20"/>
+                <w:szCs w:val="20"/>
+              </w:rPr>
+            </w:pPr>
+            <w:r>
+              <w:rPr>
+                <w:rFonts w:eastAsia="Times New Roman"/>
+                <w:color w:val="000000"/>
+                <w:sz w:val="20"/>
+                <w:szCs w:val="20"/>
+              </w:rPr>
+              <w:t>(-0.049 , 0.265)</w:t>
+            </w:r>
+          </w:p>
+        </w:tc>
+        <w:tc>
+          <w:tcPr>
+            <w:tcW w:w="1099" w:type="dxa"/>
+            <w:tcBorders>
+              <w:top w:val="nil"/>
+              <w:left w:val="nil"/>
+              <w:bottom w:val="nil"/>
+              <w:right w:val="nil"/>
+            </w:tcBorders>
+            <w:shd w:val="clear" w:color="auto" w:fill="auto"/>
+            <w:noWrap/>
+            <w:vAlign w:val="bottom"/>
+            <w:hideMark/>
+          </w:tcPr>
+          <w:p>
+            <w:pPr>
+              <w:spacing w:after="0" w:line="240" w:lineRule="auto"/>
+              <w:jc w:val="center"/>
+              <w:rPr>
+                <w:rFonts w:eastAsia="Times New Roman"/>
+                <w:color w:val="000000"/>
+                <w:sz w:val="20"/>
+                <w:szCs w:val="20"/>
+              </w:rPr>
+            </w:pPr>
+            <w:r>
+              <w:rPr>
+                <w:rFonts w:eastAsia="Times New Roman"/>
+                <w:color w:val="000000"/>
+                <w:sz w:val="20"/>
+                <w:szCs w:val="20"/>
+              </w:rPr>
+              <w:t>0.179</w:t>
+            </w:r>
+          </w:p>
+        </w:tc>
+      </w:tr>
+      <w:tr>
+        <w:trPr>
+          <w:trHeight w:val="286"/>
+          <w:jc w:val="center"/>
+        </w:trPr>
+        <w:tc>
+          <w:tcPr>
+            <w:tcW w:w="2129" w:type="dxa"/>
+            <w:tcBorders>
+              <w:top w:val="nil"/>
+              <w:left w:val="nil"/>
+              <w:bottom w:val="nil"/>
+              <w:right w:val="single" w:sz="4" w:space="0" w:color="auto"/>
+            </w:tcBorders>
+            <w:shd w:val="clear" w:color="000000" w:fill="F2F2F2"/>
+            <w:noWrap/>
+            <w:vAlign w:val="bottom"/>
+            <w:hideMark/>
+          </w:tcPr>
+          <w:p>
+            <w:pPr>
+              <w:spacing w:after="0" w:line="240" w:lineRule="auto"/>
+              <w:rPr>
+                <w:rFonts w:eastAsia="Times New Roman"/>
+                <w:b/>
+                <w:bCs/>
+                <w:color w:val="000000"/>
+                <w:sz w:val="20"/>
+                <w:szCs w:val="20"/>
+              </w:rPr>
+            </w:pPr>
+            <w:r>
+              <w:rPr>
+                <w:rFonts w:eastAsia="Times New Roman"/>
+                <w:b/>
+                <w:bCs/>
+                <w:color w:val="000000"/>
+                <w:sz w:val="20"/>
+                <w:szCs w:val="20"/>
+              </w:rPr>
+              <w:t>High Dose</w:t>
+            </w:r>
+          </w:p>
+        </w:tc>
+        <w:tc>
+          <w:tcPr>
+            <w:tcW w:w="1112" w:type="dxa"/>
+            <w:tcBorders>
+              <w:top w:val="nil"/>
+              <w:left w:val="nil"/>
+              <w:bottom w:val="nil"/>
+              <w:right w:val="nil"/>
+            </w:tcBorders>
+            <w:shd w:val="clear" w:color="000000" w:fill="F2F2F2"/>
+            <w:noWrap/>
+            <w:vAlign w:val="bottom"/>
+            <w:hideMark/>
+          </w:tcPr>
+          <w:p>
+            <w:pPr>
+              <w:spacing w:after="0" w:line="240" w:lineRule="auto"/>
+              <w:jc w:val="center"/>
+              <w:rPr>
+                <w:rFonts w:eastAsia="Times New Roman"/>
+                <w:color w:val="000000"/>
+                <w:sz w:val="20"/>
+                <w:szCs w:val="20"/>
+              </w:rPr>
+            </w:pPr>
+            <w:r>
+              <w:rPr>
+                <w:rFonts w:eastAsia="Times New Roman"/>
+                <w:color w:val="000000"/>
+                <w:sz w:val="20"/>
+                <w:szCs w:val="20"/>
+              </w:rPr>
+              <w:t>-0.056</w:t>
+            </w:r>
+          </w:p>
+        </w:tc>
+        <w:tc>
+          <w:tcPr>
+            <w:tcW w:w="2541" w:type="dxa"/>
+            <w:tcBorders>
+              <w:top w:val="nil"/>
+              <w:left w:val="nil"/>
+              <w:bottom w:val="nil"/>
+              <w:right w:val="nil"/>
+            </w:tcBorders>
+            <w:shd w:val="clear" w:color="000000" w:fill="F2F2F2"/>
+            <w:noWrap/>
+            <w:vAlign w:val="bottom"/>
+            <w:hideMark/>
+          </w:tcPr>
+          <w:p>
+            <w:pPr>
+              <w:spacing w:after="0" w:line="240" w:lineRule="auto"/>
+              <w:jc w:val="center"/>
+              <w:rPr>
+                <w:rFonts w:eastAsia="Times New Roman"/>
+                <w:color w:val="000000"/>
+                <w:sz w:val="20"/>
+                <w:szCs w:val="20"/>
+              </w:rPr>
+            </w:pPr>
+            <w:r>
+              <w:rPr>
+                <w:rFonts w:eastAsia="Times New Roman"/>
+                <w:color w:val="000000"/>
+                <w:sz w:val="20"/>
+                <w:szCs w:val="20"/>
+              </w:rPr>
+              <w:t>(-0.221 , 0.109)</w:t>
+            </w:r>
+          </w:p>
+        </w:tc>
+        <w:tc>
+          <w:tcPr>
+            <w:tcW w:w="1099" w:type="dxa"/>
+            <w:tcBorders>
+              <w:top w:val="nil"/>
+              <w:left w:val="nil"/>
+              <w:bottom w:val="nil"/>
+              <w:right w:val="nil"/>
+            </w:tcBorders>
+            <w:shd w:val="clear" w:color="000000" w:fill="F2F2F2"/>
+            <w:noWrap/>
+            <w:vAlign w:val="bottom"/>
+            <w:hideMark/>
+          </w:tcPr>
+          <w:p>
+            <w:pPr>
+              <w:spacing w:after="0" w:line="240" w:lineRule="auto"/>
+              <w:jc w:val="center"/>
+              <w:rPr>
+                <w:rFonts w:eastAsia="Times New Roman"/>
+                <w:color w:val="000000"/>
+                <w:sz w:val="20"/>
+                <w:szCs w:val="20"/>
+              </w:rPr>
+            </w:pPr>
+            <w:r>
+              <w:rPr>
+                <w:rFonts w:eastAsia="Times New Roman"/>
+                <w:color w:val="000000"/>
+                <w:sz w:val="20"/>
+                <w:szCs w:val="20"/>
+              </w:rPr>
+              <w:t>0.506</w:t>
+            </w:r>
+          </w:p>
+        </w:tc>
+      </w:tr>
+      <w:tr>
+        <w:trPr>
+          <w:trHeight w:val="286"/>
+          <w:jc w:val="center"/>
+        </w:trPr>
+        <w:tc>
+          <w:tcPr>
+            <w:tcW w:w="2129" w:type="dxa"/>
+            <w:tcBorders>
+              <w:top w:val="nil"/>
+              <w:left w:val="nil"/>
+              <w:bottom w:val="nil"/>
+              <w:right w:val="single" w:sz="4" w:space="0" w:color="auto"/>
+            </w:tcBorders>
+            <w:shd w:val="clear" w:color="auto" w:fill="auto"/>
+            <w:noWrap/>
+            <w:vAlign w:val="bottom"/>
+            <w:hideMark/>
+          </w:tcPr>
+          <w:p>
+            <w:pPr>
+              <w:spacing w:after="0" w:line="240" w:lineRule="auto"/>
+              <w:rPr>
+                <w:rFonts w:eastAsia="Times New Roman"/>
+                <w:b/>
+                <w:bCs/>
+                <w:color w:val="000000"/>
+                <w:sz w:val="20"/>
+                <w:szCs w:val="20"/>
+              </w:rPr>
+            </w:pPr>
+            <w:r>
+              <w:rPr>
+                <w:rFonts w:eastAsia="Times New Roman"/>
+                <w:b/>
+                <w:bCs/>
+                <w:color w:val="000000"/>
+                <w:sz w:val="20"/>
+                <w:szCs w:val="20"/>
+              </w:rPr>
+              <w:t>Baseline Attachment</w:t>
+            </w:r>
+          </w:p>
+        </w:tc>
+        <w:tc>
+          <w:tcPr>
+            <w:tcW w:w="1112" w:type="dxa"/>
+            <w:tcBorders>
+              <w:top w:val="nil"/>
+              <w:left w:val="nil"/>
+              <w:bottom w:val="nil"/>
+              <w:right w:val="nil"/>
+            </w:tcBorders>
+            <w:shd w:val="clear" w:color="auto" w:fill="auto"/>
+            <w:noWrap/>
+            <w:vAlign w:val="bottom"/>
+            <w:hideMark/>
+          </w:tcPr>
+          <w:p>
+            <w:pPr>
+              <w:spacing w:after="0" w:line="240" w:lineRule="auto"/>
+              <w:jc w:val="center"/>
+              <w:rPr>
+                <w:rFonts w:eastAsia="Times New Roman"/>
+                <w:color w:val="000000"/>
+                <w:sz w:val="20"/>
+                <w:szCs w:val="20"/>
+              </w:rPr>
+            </w:pPr>
+            <w:r>
+              <w:rPr>
+                <w:rFonts w:eastAsia="Times New Roman"/>
+                <w:color w:val="000000"/>
+                <w:sz w:val="20"/>
+                <w:szCs w:val="20"/>
+              </w:rPr>
+              <w:t>-0.113</w:t>
+            </w:r>
+          </w:p>
+        </w:tc>
+        <w:tc>
+          <w:tcPr>
+            <w:tcW w:w="2541" w:type="dxa"/>
+            <w:tcBorders>
+              <w:top w:val="nil"/>
+              <w:left w:val="nil"/>
+              <w:bottom w:val="nil"/>
+              <w:right w:val="nil"/>
+            </w:tcBorders>
+            <w:shd w:val="clear" w:color="auto" w:fill="auto"/>
+            <w:noWrap/>
+            <w:vAlign w:val="bottom"/>
+            <w:hideMark/>
+          </w:tcPr>
+          <w:p>
+            <w:pPr>
+              <w:spacing w:after="0" w:line="240" w:lineRule="auto"/>
+              <w:jc w:val="center"/>
+              <w:rPr>
+                <w:rFonts w:eastAsia="Times New Roman"/>
+                <w:color w:val="000000"/>
+                <w:sz w:val="20"/>
+                <w:szCs w:val="20"/>
+              </w:rPr>
+            </w:pPr>
+            <w:r>
+              <w:rPr>
+                <w:rFonts w:eastAsia="Times New Roman"/>
+                <w:color w:val="000000"/>
+                <w:sz w:val="20"/>
+                <w:szCs w:val="20"/>
+              </w:rPr>
+              <w:t>(-0.223 , -0.003)</w:t>
+            </w:r>
+          </w:p>
+        </w:tc>
+        <w:tc>
+          <w:tcPr>
+            <w:tcW w:w="1099" w:type="dxa"/>
+            <w:tcBorders>
+              <w:top w:val="nil"/>
+              <w:left w:val="nil"/>
+              <w:bottom w:val="nil"/>
+              <w:right w:val="nil"/>
+            </w:tcBorders>
+            <w:shd w:val="clear" w:color="auto" w:fill="auto"/>
+            <w:noWrap/>
+            <w:vAlign w:val="bottom"/>
+            <w:hideMark/>
+          </w:tcPr>
+          <w:p>
+            <w:pPr>
+              <w:spacing w:after="0" w:line="240" w:lineRule="auto"/>
+              <w:jc w:val="center"/>
+              <w:rPr>
+                <w:rFonts w:eastAsia="Times New Roman"/>
+                <w:color w:val="000000"/>
+                <w:sz w:val="20"/>
+                <w:szCs w:val="20"/>
+              </w:rPr>
+            </w:pPr>
+            <w:r>
+              <w:rPr>
+                <w:rFonts w:eastAsia="Times New Roman"/>
+                <w:color w:val="000000"/>
+                <w:sz w:val="20"/>
+                <w:szCs w:val="20"/>
+              </w:rPr>
+              <w:t>0.046</w:t>
+            </w:r>
+          </w:p>
+        </w:tc>
+      </w:tr>
+    </w:tbl>
+    <w:p>
+      <w:pPr>
+        <w:pStyle w:val="NoSpacing"/>
+        <w:rPr>
+          <w:b/>
+        </w:rPr>
+      </w:pPr>
+    </w:p>
+    <w:p>
+      <w:pPr>
+        <w:pStyle w:val="NoSpacing"/>
+        <w:rPr>
+          <w:b/>
+        </w:rPr>
+      </w:pPr>
+    </w:p>
+    <w:p>
+      <w:pPr>
+        <w:pStyle w:val="NoSpacing"/>
+        <w:rPr>
+          <w:b/>
+        </w:rPr>
+      </w:pPr>
       <w:r>
         <w:rPr>
           <w:b/>
@@ -4411,7 +6676,6 @@
           <w:szCs w:val="24"/>
           <w:u w:val="single"/>
         </w:rPr>
-        <w:lastRenderedPageBreak/>
         <w:t>Introduction</w:t>
       </w:r>
       <w:r>
@@ -4596,7 +6860,16 @@
           <w:color w:val="2D3B45"/>
           <w:shd w:val="clear" w:color="auto" w:fill="FFFFFF"/>
         </w:rPr>
-        <w:t xml:space="preserve"> practice requires documentation of data sources and code such that another biostatistician could reproduce your analysis if given the appropriate data and code you used to produce your report.  The last pages of your report (not included in the 6-page limit) should include a directory and file name listing of the location of your data and statistical code you used to create the report (your </w:t>
+        <w:t xml:space="preserve"> practice requires documentation of data sources and code such that another biostatistician could reproduce your analysis if given the appropriate data and code you used to produce your report.  The last pages of your report (not included in the 6-page limit) should include a directory and file name listing of the location of your data and statistical code you used to create the report </w:t>
+      </w:r>
+      <w:r>
+        <w:rPr>
+          <w:rFonts w:ascii="Helvetica" w:hAnsi="Helvetica" w:cs="Helvetica"/>
+          <w:color w:val="2D3B45"/>
+          <w:shd w:val="clear" w:color="auto" w:fill="FFFFFF"/>
+        </w:rPr>
+        <w:lastRenderedPageBreak/>
+        <w:t xml:space="preserve">(your </w:t>
       </w:r>
       <w:proofErr w:type="spellStart"/>
       <w:r>
@@ -4687,7 +6960,7 @@
           <w:rPr>
             <w:noProof/>
           </w:rPr>
-          <w:t>3</w:t>
+          <w:t>4</w:t>
         </w:r>
         <w:r>
           <w:rPr>
@@ -5285,6 +7558,7 @@
   <w:style w:type="character" w:default="1" w:styleId="DefaultParagraphFont">
     <w:name w:val="Default Paragraph Font"/>
     <w:uiPriority w:val="1"/>
+    <w:semiHidden/>
     <w:unhideWhenUsed/>
   </w:style>
   <w:style w:type="table" w:default="1" w:styleId="TableNormal">

</xml_diff>

<commit_message>
Finished writing and formatting report, included code for reproducible research.
</commit_message>
<xml_diff>
--- a/Project0/Reports/Final Written Report- Project 0.docx
+++ b/Project0/Reports/Final Written Report- Project 0.docx
@@ -110,6 +110,9 @@
       <w:pPr>
         <w:pStyle w:val="NoSpacing"/>
         <w:spacing w:line="480" w:lineRule="auto"/>
+        <w:rPr>
+          <w:b/>
+        </w:rPr>
       </w:pPr>
     </w:p>
     <w:p>
@@ -212,14 +215,6 @@
         </w:rPr>
         <w:t>Results</w:t>
       </w:r>
-    </w:p>
-    <w:p>
-      <w:pPr>
-        <w:pStyle w:val="NoSpacing"/>
-        <w:rPr>
-          <w:b/>
-        </w:rPr>
-      </w:pPr>
     </w:p>
     <w:p>
       <w:pPr>
@@ -4378,26 +4373,147 @@
     <w:p>
       <w:pPr>
         <w:pStyle w:val="NoSpacing"/>
+        <w:rPr>
+          <w:b/>
+        </w:rPr>
+      </w:pPr>
+    </w:p>
+    <w:p>
+      <w:pPr>
+        <w:pStyle w:val="NoSpacing"/>
+        <w:spacing w:line="480" w:lineRule="auto"/>
+        <w:rPr>
+          <w:b/>
+        </w:rPr>
       </w:pPr>
       <w:r>
         <w:rPr>
           <w:b/>
         </w:rPr>
         <w:lastRenderedPageBreak/>
-        <w:t>Table 2. (</w:t>
-      </w:r>
-      <w:r>
-        <w:t>Analysis for attachment outcome)</w:t>
-      </w:r>
-    </w:p>
-    <w:p>
-      <w:pPr>
-        <w:pStyle w:val="NoSpacing"/>
-      </w:pPr>
+        <w:t>Outcome 1: Gum attachment</w:t>
+      </w:r>
+    </w:p>
+    <w:p>
+      <w:pPr>
+        <w:pStyle w:val="NoSpacing"/>
+        <w:spacing w:line="480" w:lineRule="auto"/>
+        <w:ind w:firstLine="720"/>
+      </w:pPr>
+      <w:r>
+        <w:t>First, the yearly difference in gum attachment--the baseline attachment subtracted from the attachment at 1 year--was compared among the five treatment groups.</w:t>
+      </w:r>
+    </w:p>
+    <w:p>
+      <w:pPr>
+        <w:pStyle w:val="NoSpacing"/>
+        <w:rPr>
+          <w:b/>
+        </w:rPr>
+      </w:pPr>
+    </w:p>
+    <w:p>
+      <w:pPr>
+        <w:pStyle w:val="NoSpacing"/>
+      </w:pPr>
+      <w:r>
+        <w:rPr>
+          <w:b/>
+        </w:rPr>
+        <w:t>Figure 1.</w:t>
+      </w:r>
+      <w:r>
+        <w:rPr>
+          <w:b/>
+        </w:rPr>
+        <w:t xml:space="preserve"> </w:t>
+      </w:r>
+      <w:r>
+        <w:t>This graph displays the yearly difference in attachment among the control, placebo, and three levels of treatment groups.</w:t>
+      </w:r>
+    </w:p>
+    <w:p>
+      <w:pPr>
+        <w:pStyle w:val="NoSpacing"/>
+        <w:rPr>
+          <w:b/>
+        </w:rPr>
+      </w:pPr>
+    </w:p>
+    <w:p>
+      <w:pPr>
+        <w:pStyle w:val="NoSpacing"/>
+        <w:jc w:val="center"/>
+        <w:rPr>
+          <w:b/>
+        </w:rPr>
+      </w:pPr>
+      <w:r>
+        <w:rPr>
+          <w:noProof/>
+        </w:rPr>
+        <w:drawing>
+          <wp:inline distT="0" distB="0" distL="0" distR="0" wp14:anchorId="0FC41720" wp14:editId="56CF9948">
+            <wp:extent cx="4445228" cy="2743341"/>
+            <wp:effectExtent l="0" t="0" r="0" b="0"/>
+            <wp:docPr id="1" name="Picture 1"/>
+            <wp:cNvGraphicFramePr>
+              <a:graphicFrameLocks xmlns:a="http://schemas.openxmlformats.org/drawingml/2006/main" noChangeAspect="1"/>
+            </wp:cNvGraphicFramePr>
+            <a:graphic xmlns:a="http://schemas.openxmlformats.org/drawingml/2006/main">
+              <a:graphicData uri="http://schemas.openxmlformats.org/drawingml/2006/picture">
+                <pic:pic xmlns:pic="http://schemas.openxmlformats.org/drawingml/2006/picture">
+                  <pic:nvPicPr>
+                    <pic:cNvPr id="1" name=""/>
+                    <pic:cNvPicPr/>
+                  </pic:nvPicPr>
+                  <pic:blipFill>
+                    <a:blip r:embed="rId7"/>
+                    <a:stretch>
+                      <a:fillRect/>
+                    </a:stretch>
+                  </pic:blipFill>
+                  <pic:spPr>
+                    <a:xfrm>
+                      <a:off x="0" y="0"/>
+                      <a:ext cx="4445228" cy="2743341"/>
+                    </a:xfrm>
+                    <a:prstGeom prst="rect">
+                      <a:avLst/>
+                    </a:prstGeom>
+                  </pic:spPr>
+                </pic:pic>
+              </a:graphicData>
+            </a:graphic>
+          </wp:inline>
+        </w:drawing>
+      </w:r>
+    </w:p>
+    <w:p>
+      <w:pPr>
+        <w:pStyle w:val="NoSpacing"/>
+        <w:rPr>
+          <w:b/>
+        </w:rPr>
+      </w:pPr>
+    </w:p>
+    <w:p>
+      <w:pPr>
+        <w:pStyle w:val="NoSpacing"/>
+      </w:pPr>
+      <w:r>
+        <w:rPr>
+          <w:b/>
+        </w:rPr>
+        <w:t xml:space="preserve">Table 2. </w:t>
+      </w:r>
+      <w:r>
+        <w:t>This table displays the beta estimates, 95% confidence intervals, and p-values for the treatment groups and baseline attachment measurement covariates in this multiple linear regression model.</w:t>
+      </w:r>
     </w:p>
     <w:tbl>
       <w:tblPr>
-        <w:tblW w:w="6020" w:type="dxa"/>
+        <w:tblW w:w="6152" w:type="dxa"/>
         <w:jc w:val="center"/>
         <w:tblLook w:val="04A0" w:firstRow="1" w:lastRow="0" w:firstColumn="1" w:lastColumn="0" w:noHBand="0" w:noVBand="1"/>
       </w:tblPr>
@@ -4453,7 +4569,7 @@
         </w:tc>
         <w:tc>
           <w:tcPr>
-            <w:tcW w:w="840" w:type="dxa"/>
+            <w:tcW w:w="972" w:type="dxa"/>
             <w:tcBorders>
               <w:top w:val="nil"/>
               <w:left w:val="nil"/>
@@ -4618,7 +4734,7 @@
         </w:tc>
         <w:tc>
           <w:tcPr>
-            <w:tcW w:w="840" w:type="dxa"/>
+            <w:tcW w:w="972" w:type="dxa"/>
             <w:tcBorders>
               <w:top w:val="nil"/>
               <w:left w:val="nil"/>
@@ -4771,7 +4887,7 @@
         </w:tc>
         <w:tc>
           <w:tcPr>
-            <w:tcW w:w="840" w:type="dxa"/>
+            <w:tcW w:w="972" w:type="dxa"/>
             <w:tcBorders>
               <w:top w:val="nil"/>
               <w:left w:val="nil"/>
@@ -4924,7 +5040,7 @@
         </w:tc>
         <w:tc>
           <w:tcPr>
-            <w:tcW w:w="840" w:type="dxa"/>
+            <w:tcW w:w="972" w:type="dxa"/>
             <w:tcBorders>
               <w:top w:val="nil"/>
               <w:left w:val="nil"/>
@@ -5077,7 +5193,7 @@
         </w:tc>
         <w:tc>
           <w:tcPr>
-            <w:tcW w:w="840" w:type="dxa"/>
+            <w:tcW w:w="972" w:type="dxa"/>
             <w:tcBorders>
               <w:top w:val="nil"/>
               <w:left w:val="nil"/>
@@ -5230,7 +5346,7 @@
         </w:tc>
         <w:tc>
           <w:tcPr>
-            <w:tcW w:w="840" w:type="dxa"/>
+            <w:tcW w:w="972" w:type="dxa"/>
             <w:tcBorders>
               <w:top w:val="nil"/>
               <w:left w:val="nil"/>
@@ -5383,7 +5499,7 @@
         </w:tc>
         <w:tc>
           <w:tcPr>
-            <w:tcW w:w="840" w:type="dxa"/>
+            <w:tcW w:w="972" w:type="dxa"/>
             <w:tcBorders>
               <w:top w:val="nil"/>
               <w:left w:val="nil"/>
@@ -5499,24 +5615,161 @@
     <w:p>
       <w:pPr>
         <w:pStyle w:val="NoSpacing"/>
-      </w:pPr>
-      <w:r>
+        <w:spacing w:line="480" w:lineRule="auto"/>
+      </w:pPr>
+      <w:r>
+        <w:t xml:space="preserve">There were only two significant predictors of the difference in gum attachment: medium concentration of the active ingredient compared to the control group (p = 0.023) and baseline attachment (p &lt; 0.001). However, the medium concentration in the gel did not reduce gum attachment measurements; compared to the control group, those in the medium concentration </w:t>
+      </w:r>
+      <w:r>
+        <w:lastRenderedPageBreak/>
+        <w:t xml:space="preserve">group had differences in gum attachment that were 0.176 points higher, when controlling for baseline values. </w:t>
+      </w:r>
+    </w:p>
+    <w:p>
+      <w:pPr>
+        <w:pStyle w:val="NoSpacing"/>
+        <w:spacing w:line="480" w:lineRule="auto"/>
+        <w:ind w:firstLine="720"/>
+      </w:pPr>
+      <w:r>
+        <w:t>Therefore, although there was an overall decrease in whole-mouth average gum attachm</w:t>
+      </w:r>
+      <w:r>
+        <w:t>ent of approximately -0.010</w:t>
+      </w:r>
+      <w:r>
+        <w:t xml:space="preserve">, this difference was only significantly explained by baseline gum attachment values. For every one point increase in baseline gum attachment, there was a decrease of 0.129 points in the yearly difference in gum attachment.  </w:t>
+      </w:r>
+    </w:p>
+    <w:p>
+      <w:pPr>
+        <w:pStyle w:val="NoSpacing"/>
+        <w:spacing w:line="480" w:lineRule="auto"/>
         <w:rPr>
           <w:b/>
         </w:rPr>
-        <w:t>Table 3. (</w:t>
-      </w:r>
-      <w:r>
-        <w:t>Analysis for pocket depth outcome)</w:t>
-      </w:r>
-    </w:p>
-    <w:p>
-      <w:pPr>
-        <w:pStyle w:val="NoSpacing"/>
+      </w:pPr>
+    </w:p>
+    <w:p>
+      <w:pPr>
+        <w:pStyle w:val="NoSpacing"/>
+        <w:spacing w:line="480" w:lineRule="auto"/>
         <w:rPr>
           <w:b/>
         </w:rPr>
       </w:pPr>
+      <w:r>
+        <w:rPr>
+          <w:b/>
+        </w:rPr>
+        <w:t>Outcome 2: Pocket depth</w:t>
+      </w:r>
+    </w:p>
+    <w:p>
+      <w:pPr>
+        <w:pStyle w:val="NoSpacing"/>
+        <w:spacing w:line="480" w:lineRule="auto"/>
+        <w:ind w:firstLine="720"/>
+      </w:pPr>
+      <w:r>
+        <w:t>Second, the yearly difference in pocket depth--the baseline pocket depth subtracted from the pocket depth at 1 year--was compared among the five tr</w:t>
+      </w:r>
+      <w:r>
+        <w:t>eatment groups.</w:t>
+      </w:r>
+    </w:p>
+    <w:p>
+      <w:pPr>
+        <w:pStyle w:val="NoSpacing"/>
+      </w:pPr>
+    </w:p>
+    <w:p>
+      <w:pPr>
+        <w:pStyle w:val="NoSpacing"/>
+      </w:pPr>
+      <w:r>
+        <w:rPr>
+          <w:b/>
+        </w:rPr>
+        <w:t>Figure 2.</w:t>
+      </w:r>
+      <w:r>
+        <w:rPr>
+          <w:b/>
+        </w:rPr>
+        <w:t xml:space="preserve"> </w:t>
+      </w:r>
+      <w:r>
+        <w:t>This graph displays the yearly difference in pocket depth among the control, placebo, and three levels of treatment groups</w:t>
+      </w:r>
+      <w:r>
+        <w:t>.</w:t>
+      </w:r>
+    </w:p>
+    <w:p>
+      <w:pPr>
+        <w:pStyle w:val="NoSpacing"/>
+      </w:pPr>
+    </w:p>
+    <w:p>
+      <w:pPr>
+        <w:pStyle w:val="NoSpacing"/>
+        <w:jc w:val="center"/>
+      </w:pPr>
+      <w:r>
+        <w:rPr>
+          <w:noProof/>
+        </w:rPr>
+        <w:drawing>
+          <wp:inline distT="0" distB="0" distL="0" distR="0" wp14:anchorId="39BDF5B6" wp14:editId="4E2B543E">
+            <wp:extent cx="4445228" cy="2743341"/>
+            <wp:effectExtent l="0" t="0" r="0" b="0"/>
+            <wp:docPr id="2" name="Picture 2"/>
+            <wp:cNvGraphicFramePr>
+              <a:graphicFrameLocks xmlns:a="http://schemas.openxmlformats.org/drawingml/2006/main" noChangeAspect="1"/>
+            </wp:cNvGraphicFramePr>
+            <a:graphic xmlns:a="http://schemas.openxmlformats.org/drawingml/2006/main">
+              <a:graphicData uri="http://schemas.openxmlformats.org/drawingml/2006/picture">
+                <pic:pic xmlns:pic="http://schemas.openxmlformats.org/drawingml/2006/picture">
+                  <pic:nvPicPr>
+                    <pic:cNvPr id="1" name=""/>
+                    <pic:cNvPicPr/>
+                  </pic:nvPicPr>
+                  <pic:blipFill>
+                    <a:blip r:embed="rId8"/>
+                    <a:stretch>
+                      <a:fillRect/>
+                    </a:stretch>
+                  </pic:blipFill>
+                  <pic:spPr>
+                    <a:xfrm>
+                      <a:off x="0" y="0"/>
+                      <a:ext cx="4445228" cy="2743341"/>
+                    </a:xfrm>
+                    <a:prstGeom prst="rect">
+                      <a:avLst/>
+                    </a:prstGeom>
+                  </pic:spPr>
+                </pic:pic>
+              </a:graphicData>
+            </a:graphic>
+          </wp:inline>
+        </w:drawing>
+      </w:r>
+    </w:p>
+    <w:p>
+      <w:pPr>
+        <w:pStyle w:val="NoSpacing"/>
+      </w:pPr>
+      <w:r>
+        <w:rPr>
+          <w:b/>
+        </w:rPr>
+        <w:t xml:space="preserve">Table 3. </w:t>
+      </w:r>
+      <w:r>
+        <w:t>This table displays the beta estimates, 95% confidence intervals, and p-values for the treatment groups and baseline pocket depth covariates in this multiple linear regression model.</w:t>
+      </w:r>
     </w:p>
     <w:tbl>
       <w:tblPr>
@@ -5561,8 +5814,6 @@
                 <w:szCs w:val="20"/>
               </w:rPr>
             </w:pPr>
-            <w:bookmarkStart w:id="0" w:name="_GoBack"/>
-            <w:bookmarkEnd w:id="0"/>
             <w:r>
               <w:rPr>
                 <w:rFonts w:eastAsia="Times New Roman"/>
@@ -6349,6 +6600,7 @@
                 <w:sz w:val="20"/>
                 <w:szCs w:val="20"/>
               </w:rPr>
+              <w:lastRenderedPageBreak/>
               <w:t>High Dose</w:t>
             </w:r>
           </w:p>
@@ -6502,7 +6754,7 @@
                 <w:sz w:val="20"/>
                 <w:szCs w:val="20"/>
               </w:rPr>
-              <w:t>Baseline Attachment</w:t>
+              <w:t>Baseline Pocket Depth</w:t>
             </w:r>
           </w:p>
         </w:tc>
@@ -6623,6 +6875,21 @@
           <w:b/>
         </w:rPr>
       </w:pPr>
+    </w:p>
+    <w:p>
+      <w:pPr>
+        <w:pStyle w:val="NoSpacing"/>
+        <w:spacing w:line="480" w:lineRule="auto"/>
+      </w:pPr>
+      <w:r>
+        <w:t>There was an overall decrease</w:t>
+      </w:r>
+      <w:r>
+        <w:t xml:space="preserve"> in pocket depth of approximately -0.30</w:t>
+      </w:r>
+      <w:r>
+        <w:t>, which was only significantly explained by baseline pocket depth (p = 0.046). For every 1 point increase in baseline pocket depth, there was a -0.113 decrease in yearly difference in pocket depth.</w:t>
+      </w:r>
     </w:p>
     <w:p>
       <w:pPr>
@@ -6656,242 +6923,3383 @@
     </w:p>
     <w:p>
       <w:pPr>
-        <w:numPr>
-          <w:ilvl w:val="0"/>
-          <w:numId w:val="1"/>
-        </w:numPr>
-        <w:shd w:val="clear" w:color="auto" w:fill="FFFFFF"/>
-        <w:spacing w:before="100" w:beforeAutospacing="1" w:after="100" w:afterAutospacing="1" w:line="240" w:lineRule="auto"/>
-        <w:ind w:left="375"/>
-        <w:rPr>
-          <w:rFonts w:ascii="Helvetica" w:eastAsia="Times New Roman" w:hAnsi="Helvetica" w:cs="Helvetica"/>
-          <w:color w:val="2D3B45"/>
-          <w:szCs w:val="24"/>
-        </w:rPr>
-      </w:pPr>
-      <w:r>
-        <w:rPr>
-          <w:rFonts w:ascii="Helvetica" w:eastAsia="Times New Roman" w:hAnsi="Helvetica" w:cs="Helvetica"/>
-          <w:color w:val="2D3B45"/>
-          <w:szCs w:val="24"/>
-          <w:u w:val="single"/>
-        </w:rPr>
-        <w:t>Introduction</w:t>
-      </w:r>
-      <w:r>
-        <w:rPr>
-          <w:rFonts w:ascii="Helvetica" w:eastAsia="Times New Roman" w:hAnsi="Helvetica" w:cs="Helvetica"/>
-          <w:color w:val="2D3B45"/>
-          <w:szCs w:val="24"/>
-        </w:rPr>
-        <w:t>: Briefly describe the project (including data received from the investigator) and the scientific hypothesis of interest. Rephrase the scientific hypothesis of interest into testable statistical hypotheses (~.5 page).  Note this is </w:t>
-      </w:r>
-      <w:r>
-        <w:rPr>
-          <w:rFonts w:ascii="Helvetica" w:eastAsia="Times New Roman" w:hAnsi="Helvetica" w:cs="Helvetica"/>
-          <w:color w:val="2D3B45"/>
-          <w:szCs w:val="24"/>
-          <w:u w:val="single"/>
-        </w:rPr>
-        <w:t>NOT</w:t>
-      </w:r>
-      <w:r>
-        <w:rPr>
-          <w:rFonts w:ascii="Helvetica" w:eastAsia="Times New Roman" w:hAnsi="Helvetica" w:cs="Helvetica"/>
-          <w:color w:val="2D3B45"/>
-          <w:szCs w:val="24"/>
-        </w:rPr>
-        <w:t> a scientific introduction to a paper and should give information pertinent to the data analysis, not more general biology background.</w:t>
-      </w:r>
-    </w:p>
-    <w:p>
-      <w:pPr>
-        <w:numPr>
-          <w:ilvl w:val="0"/>
-          <w:numId w:val="1"/>
-        </w:numPr>
-        <w:shd w:val="clear" w:color="auto" w:fill="FFFFFF"/>
-        <w:spacing w:before="100" w:beforeAutospacing="1" w:after="100" w:afterAutospacing="1" w:line="240" w:lineRule="auto"/>
-        <w:ind w:left="375"/>
-        <w:rPr>
-          <w:rFonts w:ascii="Helvetica" w:eastAsia="Times New Roman" w:hAnsi="Helvetica" w:cs="Helvetica"/>
-          <w:color w:val="2D3B45"/>
-          <w:szCs w:val="24"/>
-        </w:rPr>
-      </w:pPr>
-      <w:r>
-        <w:rPr>
-          <w:rFonts w:ascii="Helvetica" w:eastAsia="Times New Roman" w:hAnsi="Helvetica" w:cs="Helvetica"/>
-          <w:color w:val="2D3B45"/>
-          <w:szCs w:val="24"/>
-          <w:u w:val="single"/>
-        </w:rPr>
-        <w:t>Methods</w:t>
-      </w:r>
-      <w:r>
-        <w:rPr>
-          <w:rFonts w:ascii="Helvetica" w:eastAsia="Times New Roman" w:hAnsi="Helvetica" w:cs="Helvetica"/>
-          <w:color w:val="2D3B45"/>
-          <w:szCs w:val="24"/>
-        </w:rPr>
-        <w:t>: Describe the methods used to clean and analyze the data. Justify and explain your data analysis approach (~ 2 pages).  Should be written in past tense and should not include results.  Do </w:t>
-      </w:r>
-      <w:r>
-        <w:rPr>
-          <w:rFonts w:ascii="Helvetica" w:eastAsia="Times New Roman" w:hAnsi="Helvetica" w:cs="Helvetica"/>
-          <w:color w:val="2D3B45"/>
-          <w:szCs w:val="24"/>
-          <w:u w:val="single"/>
-        </w:rPr>
-        <w:t>NOT</w:t>
-      </w:r>
-      <w:r>
-        <w:rPr>
-          <w:rFonts w:ascii="Helvetica" w:eastAsia="Times New Roman" w:hAnsi="Helvetica" w:cs="Helvetica"/>
-          <w:color w:val="2D3B45"/>
-          <w:szCs w:val="24"/>
-        </w:rPr>
-        <w:t> include equations.</w:t>
-      </w:r>
-    </w:p>
-    <w:p>
-      <w:pPr>
-        <w:numPr>
-          <w:ilvl w:val="0"/>
-          <w:numId w:val="1"/>
-        </w:numPr>
-        <w:shd w:val="clear" w:color="auto" w:fill="FFFFFF"/>
-        <w:spacing w:before="100" w:beforeAutospacing="1" w:after="100" w:afterAutospacing="1" w:line="240" w:lineRule="auto"/>
-        <w:ind w:left="375"/>
-        <w:rPr>
-          <w:rFonts w:ascii="Helvetica" w:eastAsia="Times New Roman" w:hAnsi="Helvetica" w:cs="Helvetica"/>
-          <w:color w:val="2D3B45"/>
-          <w:szCs w:val="24"/>
-        </w:rPr>
-      </w:pPr>
-      <w:r>
-        <w:rPr>
-          <w:rFonts w:ascii="Helvetica" w:eastAsia="Times New Roman" w:hAnsi="Helvetica" w:cs="Helvetica"/>
-          <w:color w:val="2D3B45"/>
-          <w:szCs w:val="24"/>
-          <w:u w:val="single"/>
-        </w:rPr>
-        <w:t>Results</w:t>
-      </w:r>
-      <w:r>
-        <w:rPr>
-          <w:rFonts w:ascii="Helvetica" w:eastAsia="Times New Roman" w:hAnsi="Helvetica" w:cs="Helvetica"/>
-          <w:color w:val="2D3B45"/>
-          <w:szCs w:val="24"/>
-        </w:rPr>
-        <w:t>: Present results for analyses described in the methods (~1-1.5 pages). Use Tables and Figures as appropriate, including in the text the full interpretation of statistical results for the main findings (i.e. point estimates, confidence bounds, p-values, interpretation of results of test).   </w:t>
-      </w:r>
-    </w:p>
-    <w:p>
-      <w:pPr>
-        <w:numPr>
-          <w:ilvl w:val="0"/>
-          <w:numId w:val="1"/>
-        </w:numPr>
-        <w:shd w:val="clear" w:color="auto" w:fill="FFFFFF"/>
-        <w:spacing w:before="100" w:beforeAutospacing="1" w:after="100" w:afterAutospacing="1" w:line="240" w:lineRule="auto"/>
-        <w:ind w:left="375"/>
-        <w:rPr>
-          <w:rFonts w:ascii="Helvetica" w:eastAsia="Times New Roman" w:hAnsi="Helvetica" w:cs="Helvetica"/>
-          <w:color w:val="2D3B45"/>
-          <w:szCs w:val="24"/>
-        </w:rPr>
-      </w:pPr>
-      <w:r>
-        <w:rPr>
-          <w:rFonts w:ascii="Helvetica" w:eastAsia="Times New Roman" w:hAnsi="Helvetica" w:cs="Helvetica"/>
-          <w:color w:val="2D3B45"/>
-          <w:szCs w:val="24"/>
-          <w:u w:val="single"/>
-        </w:rPr>
-        <w:t>Conclusions</w:t>
-      </w:r>
-      <w:r>
-        <w:rPr>
-          <w:rFonts w:ascii="Helvetica" w:eastAsia="Times New Roman" w:hAnsi="Helvetica" w:cs="Helvetica"/>
-          <w:color w:val="2D3B45"/>
-          <w:szCs w:val="24"/>
-        </w:rPr>
-        <w:t>: Interpret your results (~.5 to 1 page) in context of scientific question(s). Also discuss any limitations to your analysis that may affect interpretation or that require additional consideration by the investigator.</w:t>
-      </w:r>
-    </w:p>
-    <w:p>
-      <w:pPr>
-        <w:pStyle w:val="NoSpacing"/>
-        <w:rPr>
-          <w:b/>
-        </w:rPr>
-      </w:pPr>
-      <w:r>
+        <w:pStyle w:val="NoSpacing"/>
+        <w:spacing w:line="480" w:lineRule="auto"/>
+        <w:ind w:firstLine="375"/>
+      </w:pPr>
+      <w:r>
+        <w:t>Based on the results of the two models, treatment does not have a signif</w:t>
+      </w:r>
+      <w:r>
+        <w:t>i</w:t>
+      </w:r>
+      <w:r>
+        <w:t xml:space="preserve">cant effect on producing lower average pocket depth and attachment loss at one year. </w:t>
+      </w:r>
+    </w:p>
+    <w:p>
+      <w:pPr>
+        <w:pStyle w:val="NoSpacing"/>
+        <w:spacing w:line="480" w:lineRule="auto"/>
+        <w:ind w:firstLine="375"/>
+      </w:pPr>
+      <w:r>
+        <w:t>This study is potentially limited by the 27 individuals who had missing outcomes. Based on a brief analysis of these 27 individuals, there were no patterns to clearly explain their missingness. However, the greatest number of individuals were missing from the high concentration of active ingredient group, so there is less information available to be able to fully analyze the effect of the high concentrations of the active ingredient in the gel.</w:t>
+      </w:r>
+    </w:p>
+    <w:p>
+      <w:pPr>
+        <w:pStyle w:val="NoSpacing"/>
         <w:rPr>
           <w:rStyle w:val="Strong"/>
           <w:rFonts w:ascii="Helvetica" w:hAnsi="Helvetica" w:cs="Helvetica"/>
           <w:color w:val="2D3B45"/>
           <w:shd w:val="clear" w:color="auto" w:fill="FFFFFF"/>
         </w:rPr>
-        <w:t>Reproducible Research: </w:t>
-      </w:r>
-      <w:r>
+      </w:pPr>
+    </w:p>
+    <w:p>
+      <w:pPr>
+        <w:pStyle w:val="NoSpacing"/>
+        <w:rPr>
+          <w:rStyle w:val="Strong"/>
+          <w:rFonts w:ascii="Helvetica" w:hAnsi="Helvetica" w:cs="Helvetica"/>
+          <w:color w:val="2D3B45"/>
+          <w:shd w:val="clear" w:color="auto" w:fill="FFFFFF"/>
+        </w:rPr>
+      </w:pPr>
+    </w:p>
+    <w:p>
+      <w:pPr>
+        <w:pStyle w:val="NoSpacing"/>
+        <w:rPr>
+          <w:rStyle w:val="Strong"/>
+          <w:rFonts w:ascii="Helvetica" w:hAnsi="Helvetica" w:cs="Helvetica"/>
+          <w:color w:val="2D3B45"/>
+          <w:shd w:val="clear" w:color="auto" w:fill="FFFFFF"/>
+        </w:rPr>
+      </w:pPr>
+    </w:p>
+    <w:p>
+      <w:pPr>
+        <w:pStyle w:val="NoSpacing"/>
+        <w:rPr>
+          <w:rStyle w:val="Strong"/>
+          <w:rFonts w:ascii="Helvetica" w:hAnsi="Helvetica" w:cs="Helvetica"/>
+          <w:color w:val="2D3B45"/>
+          <w:shd w:val="clear" w:color="auto" w:fill="FFFFFF"/>
+        </w:rPr>
+      </w:pPr>
+    </w:p>
+    <w:p>
+      <w:pPr>
+        <w:pStyle w:val="NoSpacing"/>
+        <w:rPr>
+          <w:rStyle w:val="Strong"/>
+          <w:rFonts w:ascii="Helvetica" w:hAnsi="Helvetica" w:cs="Helvetica"/>
+          <w:color w:val="2D3B45"/>
+          <w:shd w:val="clear" w:color="auto" w:fill="FFFFFF"/>
+        </w:rPr>
+      </w:pPr>
+    </w:p>
+    <w:p>
+      <w:pPr>
+        <w:pStyle w:val="NoSpacing"/>
+        <w:rPr>
+          <w:rStyle w:val="Strong"/>
+          <w:rFonts w:ascii="Helvetica" w:hAnsi="Helvetica" w:cs="Helvetica"/>
+          <w:color w:val="2D3B45"/>
+          <w:shd w:val="clear" w:color="auto" w:fill="FFFFFF"/>
+        </w:rPr>
+      </w:pPr>
+    </w:p>
+    <w:p>
+      <w:pPr>
+        <w:pStyle w:val="NoSpacing"/>
+        <w:rPr>
+          <w:rStyle w:val="Strong"/>
+          <w:rFonts w:ascii="Helvetica" w:hAnsi="Helvetica" w:cs="Helvetica"/>
+          <w:color w:val="2D3B45"/>
+          <w:shd w:val="clear" w:color="auto" w:fill="FFFFFF"/>
+        </w:rPr>
+      </w:pPr>
+    </w:p>
+    <w:p>
+      <w:pPr>
+        <w:pStyle w:val="NoSpacing"/>
+        <w:rPr>
+          <w:rStyle w:val="Strong"/>
+          <w:rFonts w:ascii="Helvetica" w:hAnsi="Helvetica" w:cs="Helvetica"/>
+          <w:color w:val="2D3B45"/>
+          <w:shd w:val="clear" w:color="auto" w:fill="FFFFFF"/>
+        </w:rPr>
+      </w:pPr>
+    </w:p>
+    <w:p>
+      <w:pPr>
+        <w:pStyle w:val="NoSpacing"/>
+        <w:rPr>
+          <w:rStyle w:val="Strong"/>
+          <w:rFonts w:ascii="Helvetica" w:hAnsi="Helvetica" w:cs="Helvetica"/>
+          <w:color w:val="2D3B45"/>
+          <w:shd w:val="clear" w:color="auto" w:fill="FFFFFF"/>
+        </w:rPr>
+      </w:pPr>
+    </w:p>
+    <w:p>
+      <w:pPr>
+        <w:pStyle w:val="NoSpacing"/>
+        <w:rPr>
+          <w:rStyle w:val="Strong"/>
+          <w:rFonts w:ascii="Helvetica" w:hAnsi="Helvetica" w:cs="Helvetica"/>
+          <w:color w:val="2D3B45"/>
+          <w:shd w:val="clear" w:color="auto" w:fill="FFFFFF"/>
+        </w:rPr>
+      </w:pPr>
+    </w:p>
+    <w:p>
+      <w:pPr>
+        <w:pStyle w:val="NoSpacing"/>
+        <w:rPr>
+          <w:rStyle w:val="Strong"/>
+          <w:rFonts w:ascii="Helvetica" w:hAnsi="Helvetica" w:cs="Helvetica"/>
+          <w:color w:val="2D3B45"/>
+          <w:shd w:val="clear" w:color="auto" w:fill="FFFFFF"/>
+        </w:rPr>
+      </w:pPr>
+    </w:p>
+    <w:p>
+      <w:pPr>
+        <w:pStyle w:val="NoSpacing"/>
+        <w:rPr>
+          <w:rStyle w:val="Strong"/>
+          <w:rFonts w:ascii="Helvetica" w:hAnsi="Helvetica" w:cs="Helvetica"/>
+          <w:color w:val="2D3B45"/>
+          <w:shd w:val="clear" w:color="auto" w:fill="FFFFFF"/>
+        </w:rPr>
+      </w:pPr>
+    </w:p>
+    <w:p>
+      <w:pPr>
+        <w:pStyle w:val="NoSpacing"/>
+        <w:rPr>
+          <w:rStyle w:val="Strong"/>
+          <w:rFonts w:ascii="Helvetica" w:hAnsi="Helvetica" w:cs="Helvetica"/>
+          <w:color w:val="2D3B45"/>
+          <w:shd w:val="clear" w:color="auto" w:fill="FFFFFF"/>
+        </w:rPr>
+      </w:pPr>
+    </w:p>
+    <w:p>
+      <w:pPr>
+        <w:pStyle w:val="NoSpacing"/>
+        <w:rPr>
+          <w:rStyle w:val="Strong"/>
+          <w:rFonts w:ascii="Helvetica" w:hAnsi="Helvetica" w:cs="Helvetica"/>
+          <w:color w:val="2D3B45"/>
+          <w:shd w:val="clear" w:color="auto" w:fill="FFFFFF"/>
+        </w:rPr>
+      </w:pPr>
+    </w:p>
+    <w:p>
+      <w:pPr>
+        <w:pStyle w:val="NoSpacing"/>
+        <w:rPr>
+          <w:rStyle w:val="Strong"/>
+          <w:rFonts w:ascii="Helvetica" w:hAnsi="Helvetica" w:cs="Helvetica"/>
+          <w:color w:val="2D3B45"/>
+          <w:shd w:val="clear" w:color="auto" w:fill="FFFFFF"/>
+        </w:rPr>
+      </w:pPr>
+    </w:p>
+    <w:p>
+      <w:pPr>
+        <w:pStyle w:val="NoSpacing"/>
         <w:rPr>
           <w:rFonts w:ascii="Helvetica" w:hAnsi="Helvetica" w:cs="Helvetica"/>
           <w:color w:val="2D3B45"/>
           <w:shd w:val="clear" w:color="auto" w:fill="FFFFFF"/>
         </w:rPr>
-        <w:t xml:space="preserve"> Good </w:t>
-      </w:r>
-      <w:proofErr w:type="spellStart"/>
-      <w:r>
+      </w:pPr>
+    </w:p>
+    <w:p>
+      <w:pPr>
+        <w:pStyle w:val="NoSpacing"/>
         <w:rPr>
           <w:rFonts w:ascii="Helvetica" w:hAnsi="Helvetica" w:cs="Helvetica"/>
           <w:color w:val="2D3B45"/>
           <w:shd w:val="clear" w:color="auto" w:fill="FFFFFF"/>
         </w:rPr>
-        <w:t>biostatistical</w:t>
-      </w:r>
-      <w:proofErr w:type="spellEnd"/>
-      <w:r>
+      </w:pPr>
+    </w:p>
+    <w:p>
+      <w:pPr>
+        <w:pStyle w:val="NoSpacing"/>
         <w:rPr>
           <w:rFonts w:ascii="Helvetica" w:hAnsi="Helvetica" w:cs="Helvetica"/>
           <w:color w:val="2D3B45"/>
           <w:shd w:val="clear" w:color="auto" w:fill="FFFFFF"/>
         </w:rPr>
-        <w:t xml:space="preserve"> practice requires documentation of data sources and code such that another biostatistician could reproduce your analysis if given the appropriate data and code you used to produce your report.  The last pages of your report (not included in the 6-page limit) should include a directory and file name listing of the location of your data and statistical code you used to create the report </w:t>
-      </w:r>
-      <w:r>
+      </w:pPr>
+    </w:p>
+    <w:p>
+      <w:pPr>
+        <w:pStyle w:val="NoSpacing"/>
         <w:rPr>
           <w:rFonts w:ascii="Helvetica" w:hAnsi="Helvetica" w:cs="Helvetica"/>
           <w:color w:val="2D3B45"/>
           <w:shd w:val="clear" w:color="auto" w:fill="FFFFFF"/>
         </w:rPr>
-        <w:lastRenderedPageBreak/>
-        <w:t xml:space="preserve">(your </w:t>
-      </w:r>
-      <w:proofErr w:type="spellStart"/>
-      <w:r>
+      </w:pPr>
+    </w:p>
+    <w:p>
+      <w:pPr>
+        <w:pStyle w:val="NoSpacing"/>
         <w:rPr>
           <w:rFonts w:ascii="Helvetica" w:hAnsi="Helvetica" w:cs="Helvetica"/>
           <w:color w:val="2D3B45"/>
           <w:shd w:val="clear" w:color="auto" w:fill="FFFFFF"/>
         </w:rPr>
-        <w:t>github</w:t>
-      </w:r>
-      <w:proofErr w:type="spellEnd"/>
+      </w:pPr>
+    </w:p>
+    <w:p>
+      <w:pPr>
+        <w:pStyle w:val="NoSpacing"/>
+      </w:pPr>
       <w:r>
         <w:rPr>
-          <w:rFonts w:ascii="Helvetica" w:hAnsi="Helvetica" w:cs="Helvetica"/>
-          <w:color w:val="2D3B45"/>
-          <w:shd w:val="clear" w:color="auto" w:fill="FFFFFF"/>
+          <w:b/>
         </w:rPr>
-        <w:t xml:space="preserve"> directory link).  The top of your statistical code should include a note about the directory location of the data being read into your statistical program.  For instance, using the data import function in SAS without copying the code used to import the data does not constitute reproducible research.  The submitted code should be limited to that used for justifying and obtaining the results you present in the report and should be clearly commented so that another biostatistician can easily follow your steps. Exploratory work done to justify the final analysis may also be included. But it should be commented out (i.e., will not run if the code is run) and include comments on the rationale of the work.</w:t>
+        <w:lastRenderedPageBreak/>
+        <w:t xml:space="preserve">Code </w:t>
+      </w:r>
+    </w:p>
+    <w:p>
+      <w:pPr>
+        <w:pStyle w:val="NoSpacing"/>
+      </w:pPr>
+    </w:p>
+    <w:p>
+      <w:pPr>
+        <w:pStyle w:val="NoSpacing"/>
+        <w:rPr>
+          <w:color w:val="385623" w:themeColor="accent6" w:themeShade="80"/>
+        </w:rPr>
+      </w:pPr>
+      <w:r>
+        <w:rPr>
+          <w:color w:val="385623" w:themeColor="accent6" w:themeShade="80"/>
+        </w:rPr>
+        <w:t>#Load packages, import data, create difference variables</w:t>
+      </w:r>
+    </w:p>
+    <w:p>
+      <w:pPr>
+        <w:pStyle w:val="NoSpacing"/>
+      </w:pPr>
+      <w:proofErr w:type="gramStart"/>
+      <w:r>
+        <w:t>library(</w:t>
+      </w:r>
+      <w:proofErr w:type="spellStart"/>
+      <w:proofErr w:type="gramEnd"/>
+      <w:r>
+        <w:t>knitr</w:t>
+      </w:r>
+      <w:proofErr w:type="spellEnd"/>
+      <w:r>
+        <w:t>)</w:t>
+      </w:r>
+    </w:p>
+    <w:p>
+      <w:pPr>
+        <w:pStyle w:val="NoSpacing"/>
+      </w:pPr>
+    </w:p>
+    <w:p>
+      <w:pPr>
+        <w:pStyle w:val="NoSpacing"/>
+      </w:pPr>
+      <w:proofErr w:type="spellStart"/>
+      <w:proofErr w:type="gramStart"/>
+      <w:r>
+        <w:t>setwd</w:t>
+      </w:r>
+      <w:proofErr w:type="spellEnd"/>
+      <w:r>
+        <w:t>(</w:t>
+      </w:r>
+      <w:proofErr w:type="gramEnd"/>
+      <w:r>
+        <w:t>"~/School/</w:t>
+      </w:r>
+      <w:proofErr w:type="spellStart"/>
+      <w:r>
+        <w:t>AdvancedData</w:t>
+      </w:r>
+      <w:proofErr w:type="spellEnd"/>
+      <w:r>
+        <w:t>")</w:t>
+      </w:r>
+    </w:p>
+    <w:p>
+      <w:pPr>
+        <w:pStyle w:val="NoSpacing"/>
+      </w:pPr>
+      <w:proofErr w:type="gramStart"/>
+      <w:r>
+        <w:t>gums</w:t>
+      </w:r>
+      <w:proofErr w:type="gramEnd"/>
+      <w:r>
+        <w:t xml:space="preserve"> &lt;- read.csv("Project0_dental_data.csv", header = T)</w:t>
+      </w:r>
+    </w:p>
+    <w:p>
+      <w:pPr>
+        <w:pStyle w:val="NoSpacing"/>
+      </w:pPr>
+      <w:proofErr w:type="spellStart"/>
+      <w:proofErr w:type="gramStart"/>
+      <w:r>
+        <w:t>gums$</w:t>
+      </w:r>
+      <w:proofErr w:type="gramEnd"/>
+      <w:r>
+        <w:t>age</w:t>
+      </w:r>
+      <w:proofErr w:type="spellEnd"/>
+      <w:r>
+        <w:t xml:space="preserve"> &lt;- </w:t>
+      </w:r>
+      <w:proofErr w:type="spellStart"/>
+      <w:r>
+        <w:t>as.numeric</w:t>
+      </w:r>
+      <w:proofErr w:type="spellEnd"/>
+      <w:r>
+        <w:t>(</w:t>
+      </w:r>
+      <w:proofErr w:type="spellStart"/>
+      <w:r>
+        <w:t>gums$age</w:t>
+      </w:r>
+      <w:proofErr w:type="spellEnd"/>
+      <w:r>
+        <w:t>)</w:t>
+      </w:r>
+    </w:p>
+    <w:p>
+      <w:pPr>
+        <w:pStyle w:val="NoSpacing"/>
+      </w:pPr>
+      <w:proofErr w:type="spellStart"/>
+      <w:proofErr w:type="gramStart"/>
+      <w:r>
+        <w:t>gums$</w:t>
+      </w:r>
+      <w:proofErr w:type="gramEnd"/>
+      <w:r>
+        <w:t>diffattach</w:t>
+      </w:r>
+      <w:proofErr w:type="spellEnd"/>
+      <w:r>
+        <w:t xml:space="preserve"> &lt;- gums$attach1year - </w:t>
+      </w:r>
+      <w:proofErr w:type="spellStart"/>
+      <w:r>
+        <w:t>gums$attachbase</w:t>
+      </w:r>
+      <w:proofErr w:type="spellEnd"/>
+    </w:p>
+    <w:p>
+      <w:pPr>
+        <w:pStyle w:val="NoSpacing"/>
+      </w:pPr>
+      <w:proofErr w:type="spellStart"/>
+      <w:proofErr w:type="gramStart"/>
+      <w:r>
+        <w:t>gums$</w:t>
+      </w:r>
+      <w:proofErr w:type="gramEnd"/>
+      <w:r>
+        <w:t>diffpd</w:t>
+      </w:r>
+      <w:proofErr w:type="spellEnd"/>
+      <w:r>
+        <w:t xml:space="preserve"> &lt;- gums$pd1year - </w:t>
+      </w:r>
+      <w:proofErr w:type="spellStart"/>
+      <w:r>
+        <w:t>gums$pdbase</w:t>
+      </w:r>
+      <w:proofErr w:type="spellEnd"/>
+    </w:p>
+    <w:p>
+      <w:pPr>
+        <w:pStyle w:val="NoSpacing"/>
+      </w:pPr>
+    </w:p>
+    <w:p>
+      <w:pPr>
+        <w:pStyle w:val="NoSpacing"/>
+        <w:rPr>
+          <w:color w:val="385623" w:themeColor="accent6" w:themeShade="80"/>
+        </w:rPr>
+      </w:pPr>
+      <w:r>
+        <w:rPr>
+          <w:color w:val="385623" w:themeColor="accent6" w:themeShade="80"/>
+        </w:rPr>
+        <w:t>#</w:t>
+      </w:r>
+      <w:proofErr w:type="gramStart"/>
+      <w:r>
+        <w:rPr>
+          <w:color w:val="385623" w:themeColor="accent6" w:themeShade="80"/>
+        </w:rPr>
+        <w:t>Create</w:t>
+      </w:r>
+      <w:proofErr w:type="gramEnd"/>
+      <w:r>
+        <w:rPr>
+          <w:color w:val="385623" w:themeColor="accent6" w:themeShade="80"/>
+        </w:rPr>
+        <w:t xml:space="preserve"> dataset with appropriate labels (from README)</w:t>
+      </w:r>
+    </w:p>
+    <w:p>
+      <w:pPr>
+        <w:pStyle w:val="NoSpacing"/>
+      </w:pPr>
+      <w:proofErr w:type="gramStart"/>
+      <w:r>
+        <w:t>labels</w:t>
+      </w:r>
+      <w:proofErr w:type="gramEnd"/>
+      <w:r>
+        <w:t xml:space="preserve"> &lt;- gums</w:t>
+      </w:r>
+    </w:p>
+    <w:p>
+      <w:pPr>
+        <w:pStyle w:val="NoSpacing"/>
+      </w:pPr>
+      <w:proofErr w:type="gramStart"/>
+      <w:r>
+        <w:t>names(</w:t>
+      </w:r>
+      <w:proofErr w:type="gramEnd"/>
+      <w:r>
+        <w:t>labels)</w:t>
+      </w:r>
+    </w:p>
+    <w:p>
+      <w:pPr>
+        <w:pStyle w:val="NoSpacing"/>
+      </w:pPr>
+      <w:proofErr w:type="spellStart"/>
+      <w:proofErr w:type="gramStart"/>
+      <w:r>
+        <w:t>labels$</w:t>
+      </w:r>
+      <w:proofErr w:type="gramEnd"/>
+      <w:r>
+        <w:t>trtgroup</w:t>
+      </w:r>
+      <w:proofErr w:type="spellEnd"/>
+      <w:r>
+        <w:t xml:space="preserve"> &lt;- factor(</w:t>
+      </w:r>
+      <w:proofErr w:type="spellStart"/>
+      <w:r>
+        <w:t>labels$trtgroup</w:t>
+      </w:r>
+      <w:proofErr w:type="spellEnd"/>
+      <w:r>
+        <w:t>, levels = c("1", "2", "3", "4", "5"),</w:t>
+      </w:r>
+    </w:p>
+    <w:p>
+      <w:pPr>
+        <w:pStyle w:val="NoSpacing"/>
+      </w:pPr>
+      <w:r>
+        <w:t xml:space="preserve">                          </w:t>
+      </w:r>
+      <w:proofErr w:type="gramStart"/>
+      <w:r>
+        <w:t>labels</w:t>
+      </w:r>
+      <w:proofErr w:type="gramEnd"/>
+      <w:r>
+        <w:t xml:space="preserve"> = c("Placebo", "Control", "Low Dose",</w:t>
+      </w:r>
+    </w:p>
+    <w:p>
+      <w:pPr>
+        <w:pStyle w:val="NoSpacing"/>
+      </w:pPr>
+      <w:r>
+        <w:t xml:space="preserve">                                     "Medium Dose", "High Dose"))</w:t>
+      </w:r>
+    </w:p>
+    <w:p>
+      <w:pPr>
+        <w:pStyle w:val="NoSpacing"/>
+      </w:pPr>
+      <w:proofErr w:type="spellStart"/>
+      <w:proofErr w:type="gramStart"/>
+      <w:r>
+        <w:t>labels$</w:t>
+      </w:r>
+      <w:proofErr w:type="gramEnd"/>
+      <w:r>
+        <w:t>sex</w:t>
+      </w:r>
+      <w:proofErr w:type="spellEnd"/>
+      <w:r>
+        <w:t xml:space="preserve"> &lt;- factor(</w:t>
+      </w:r>
+      <w:proofErr w:type="spellStart"/>
+      <w:r>
+        <w:t>labels$sex</w:t>
+      </w:r>
+      <w:proofErr w:type="spellEnd"/>
+      <w:r>
+        <w:t>, levels = c("1", "2"), labels =</w:t>
+      </w:r>
+    </w:p>
+    <w:p>
+      <w:pPr>
+        <w:pStyle w:val="NoSpacing"/>
+      </w:pPr>
+      <w:r>
+        <w:t xml:space="preserve">                       </w:t>
+      </w:r>
+      <w:proofErr w:type="gramStart"/>
+      <w:r>
+        <w:t>c(</w:t>
+      </w:r>
+      <w:proofErr w:type="gramEnd"/>
+      <w:r>
+        <w:t>"Male", "Female"))</w:t>
+      </w:r>
+    </w:p>
+    <w:p>
+      <w:pPr>
+        <w:pStyle w:val="NoSpacing"/>
+      </w:pPr>
+      <w:proofErr w:type="spellStart"/>
+      <w:proofErr w:type="gramStart"/>
+      <w:r>
+        <w:t>labels$</w:t>
+      </w:r>
+      <w:proofErr w:type="gramEnd"/>
+      <w:r>
+        <w:t>race</w:t>
+      </w:r>
+      <w:proofErr w:type="spellEnd"/>
+      <w:r>
+        <w:t xml:space="preserve"> &lt;- factor(</w:t>
+      </w:r>
+      <w:proofErr w:type="spellStart"/>
+      <w:r>
+        <w:t>labels$race</w:t>
+      </w:r>
+      <w:proofErr w:type="spellEnd"/>
+      <w:r>
+        <w:t>, levels = c("1", "2", "4", "5"),</w:t>
+      </w:r>
+    </w:p>
+    <w:p>
+      <w:pPr>
+        <w:pStyle w:val="NoSpacing"/>
+      </w:pPr>
+      <w:r>
+        <w:t xml:space="preserve">                      </w:t>
+      </w:r>
+      <w:proofErr w:type="gramStart"/>
+      <w:r>
+        <w:t>labels</w:t>
+      </w:r>
+      <w:proofErr w:type="gramEnd"/>
+      <w:r>
+        <w:t xml:space="preserve"> = c("Native American", "African American",</w:t>
+      </w:r>
+    </w:p>
+    <w:p>
+      <w:pPr>
+        <w:pStyle w:val="NoSpacing"/>
+      </w:pPr>
+      <w:r>
+        <w:t xml:space="preserve">                                 "Asian", "White"))</w:t>
+      </w:r>
+    </w:p>
+    <w:p>
+      <w:pPr>
+        <w:pStyle w:val="NoSpacing"/>
+      </w:pPr>
+      <w:proofErr w:type="spellStart"/>
+      <w:proofErr w:type="gramStart"/>
+      <w:r>
+        <w:t>labels$</w:t>
+      </w:r>
+      <w:proofErr w:type="gramEnd"/>
+      <w:r>
+        <w:t>smoker</w:t>
+      </w:r>
+      <w:proofErr w:type="spellEnd"/>
+      <w:r>
+        <w:t xml:space="preserve"> &lt;- factor(</w:t>
+      </w:r>
+      <w:proofErr w:type="spellStart"/>
+      <w:r>
+        <w:t>labels$smoker</w:t>
+      </w:r>
+      <w:proofErr w:type="spellEnd"/>
+      <w:r>
+        <w:t>, levels = c("0", "1"), labels = c("No", "Yes"))</w:t>
+      </w:r>
+    </w:p>
+    <w:p>
+      <w:pPr>
+        <w:pStyle w:val="NoSpacing"/>
+      </w:pPr>
+    </w:p>
+    <w:p>
+      <w:pPr>
+        <w:pStyle w:val="NoSpacing"/>
+        <w:rPr>
+          <w:color w:val="385623" w:themeColor="accent6" w:themeShade="80"/>
+        </w:rPr>
+      </w:pPr>
+      <w:r>
+        <w:rPr>
+          <w:color w:val="385623" w:themeColor="accent6" w:themeShade="80"/>
+        </w:rPr>
+        <w:t>#Remove missing outcomes rows</w:t>
+      </w:r>
+    </w:p>
+    <w:p>
+      <w:pPr>
+        <w:pStyle w:val="NoSpacing"/>
+      </w:pPr>
+      <w:proofErr w:type="gramStart"/>
+      <w:r>
+        <w:t>labels</w:t>
+      </w:r>
+      <w:proofErr w:type="gramEnd"/>
+      <w:r>
+        <w:t xml:space="preserve"> &lt;- labels[is.na(labels$pd1year) == FALSE, ]</w:t>
+      </w:r>
+    </w:p>
+    <w:p>
+      <w:pPr>
+        <w:pStyle w:val="NoSpacing"/>
+      </w:pPr>
+      <w:proofErr w:type="gramStart"/>
+      <w:r>
+        <w:t>gums</w:t>
+      </w:r>
+      <w:proofErr w:type="gramEnd"/>
+      <w:r>
+        <w:t xml:space="preserve"> &lt;- gums[is.na(gums$pd1year) == FALSE, ]</w:t>
+      </w:r>
+    </w:p>
+    <w:p>
+      <w:pPr>
+        <w:pStyle w:val="NoSpacing"/>
+      </w:pPr>
+    </w:p>
+    <w:p>
+      <w:pPr>
+        <w:pStyle w:val="NoSpacing"/>
+        <w:rPr>
+          <w:color w:val="385623" w:themeColor="accent6" w:themeShade="80"/>
+        </w:rPr>
+      </w:pPr>
+      <w:r>
+        <w:rPr>
+          <w:color w:val="385623" w:themeColor="accent6" w:themeShade="80"/>
+        </w:rPr>
+        <w:t xml:space="preserve">#Divide datasets by </w:t>
+      </w:r>
+      <w:proofErr w:type="spellStart"/>
+      <w:proofErr w:type="gramStart"/>
+      <w:r>
+        <w:rPr>
+          <w:color w:val="385623" w:themeColor="accent6" w:themeShade="80"/>
+        </w:rPr>
+        <w:t>tx</w:t>
+      </w:r>
+      <w:proofErr w:type="spellEnd"/>
+      <w:proofErr w:type="gramEnd"/>
+    </w:p>
+    <w:p>
+      <w:pPr>
+        <w:pStyle w:val="NoSpacing"/>
+      </w:pPr>
+      <w:r>
+        <w:t xml:space="preserve">group1 &lt;- </w:t>
+      </w:r>
+      <w:proofErr w:type="gramStart"/>
+      <w:r>
+        <w:t>labels[</w:t>
+      </w:r>
+      <w:proofErr w:type="spellStart"/>
+      <w:proofErr w:type="gramEnd"/>
+      <w:r>
+        <w:t>labels$trtgroup</w:t>
+      </w:r>
+      <w:proofErr w:type="spellEnd"/>
+      <w:r>
+        <w:t xml:space="preserve"> == "Placebo", ]</w:t>
+      </w:r>
+    </w:p>
+    <w:p>
+      <w:pPr>
+        <w:pStyle w:val="NoSpacing"/>
+      </w:pPr>
+      <w:r>
+        <w:t xml:space="preserve">group2 &lt;- </w:t>
+      </w:r>
+      <w:proofErr w:type="gramStart"/>
+      <w:r>
+        <w:t>labels[</w:t>
+      </w:r>
+      <w:proofErr w:type="spellStart"/>
+      <w:proofErr w:type="gramEnd"/>
+      <w:r>
+        <w:t>labels$trtgroup</w:t>
+      </w:r>
+      <w:proofErr w:type="spellEnd"/>
+      <w:r>
+        <w:t xml:space="preserve"> == "Control", ]  </w:t>
+      </w:r>
+    </w:p>
+    <w:p>
+      <w:pPr>
+        <w:pStyle w:val="NoSpacing"/>
+      </w:pPr>
+      <w:r>
+        <w:t xml:space="preserve">group3 &lt;- </w:t>
+      </w:r>
+      <w:proofErr w:type="gramStart"/>
+      <w:r>
+        <w:t>labels[</w:t>
+      </w:r>
+      <w:proofErr w:type="spellStart"/>
+      <w:proofErr w:type="gramEnd"/>
+      <w:r>
+        <w:t>labels$trtgroup</w:t>
+      </w:r>
+      <w:proofErr w:type="spellEnd"/>
+      <w:r>
+        <w:t xml:space="preserve"> == "Low Dose", ]</w:t>
+      </w:r>
+    </w:p>
+    <w:p>
+      <w:pPr>
+        <w:pStyle w:val="NoSpacing"/>
+      </w:pPr>
+      <w:r>
+        <w:t xml:space="preserve">group4 &lt;- </w:t>
+      </w:r>
+      <w:proofErr w:type="gramStart"/>
+      <w:r>
+        <w:t>labels[</w:t>
+      </w:r>
+      <w:proofErr w:type="spellStart"/>
+      <w:proofErr w:type="gramEnd"/>
+      <w:r>
+        <w:t>labels$trtgroup</w:t>
+      </w:r>
+      <w:proofErr w:type="spellEnd"/>
+      <w:r>
+        <w:t xml:space="preserve"> == "Medium Dose", ]  </w:t>
+      </w:r>
+    </w:p>
+    <w:p>
+      <w:pPr>
+        <w:pStyle w:val="NoSpacing"/>
+      </w:pPr>
+      <w:r>
+        <w:t xml:space="preserve">group5 &lt;- </w:t>
+      </w:r>
+      <w:proofErr w:type="gramStart"/>
+      <w:r>
+        <w:t>labels[</w:t>
+      </w:r>
+      <w:proofErr w:type="spellStart"/>
+      <w:proofErr w:type="gramEnd"/>
+      <w:r>
+        <w:t>labels$trtgroup</w:t>
+      </w:r>
+      <w:proofErr w:type="spellEnd"/>
+      <w:r>
+        <w:t xml:space="preserve"> == "High Dose", ] </w:t>
+      </w:r>
+    </w:p>
+    <w:p>
+      <w:pPr>
+        <w:pStyle w:val="NoSpacing"/>
+      </w:pPr>
+    </w:p>
+    <w:p>
+      <w:pPr>
+        <w:pStyle w:val="NoSpacing"/>
+        <w:rPr>
+          <w:color w:val="385623" w:themeColor="accent6" w:themeShade="80"/>
+        </w:rPr>
+      </w:pPr>
+      <w:r>
+        <w:rPr>
+          <w:color w:val="385623" w:themeColor="accent6" w:themeShade="80"/>
+        </w:rPr>
+        <w:t>#</w:t>
+      </w:r>
+      <w:proofErr w:type="gramStart"/>
+      <w:r>
+        <w:rPr>
+          <w:color w:val="385623" w:themeColor="accent6" w:themeShade="80"/>
+        </w:rPr>
+        <w:t>Create</w:t>
+      </w:r>
+      <w:proofErr w:type="gramEnd"/>
+      <w:r>
+        <w:rPr>
+          <w:color w:val="385623" w:themeColor="accent6" w:themeShade="80"/>
+        </w:rPr>
+        <w:t xml:space="preserve"> matrix and fill in table 1 (demographics)</w:t>
+      </w:r>
+    </w:p>
+    <w:p>
+      <w:pPr>
+        <w:pStyle w:val="NoSpacing"/>
+      </w:pPr>
+      <w:proofErr w:type="spellStart"/>
+      <w:proofErr w:type="gramStart"/>
+      <w:r>
+        <w:t>num</w:t>
+      </w:r>
+      <w:proofErr w:type="spellEnd"/>
+      <w:proofErr w:type="gramEnd"/>
+      <w:r>
+        <w:t xml:space="preserve"> &lt;- 3 + 5 + 1 + 3 + 1 + 1 + 1 + 1 + 1</w:t>
+      </w:r>
+    </w:p>
+    <w:p>
+      <w:pPr>
+        <w:pStyle w:val="NoSpacing"/>
+      </w:pPr>
+      <w:proofErr w:type="gramStart"/>
+      <w:r>
+        <w:t>tab</w:t>
+      </w:r>
+      <w:proofErr w:type="gramEnd"/>
+      <w:r>
+        <w:t xml:space="preserve"> &lt;- matrix(data = NA, </w:t>
+      </w:r>
+      <w:proofErr w:type="spellStart"/>
+      <w:r>
+        <w:t>ncol</w:t>
+      </w:r>
+      <w:proofErr w:type="spellEnd"/>
+      <w:r>
+        <w:t xml:space="preserve"> = 6, </w:t>
+      </w:r>
+      <w:proofErr w:type="spellStart"/>
+      <w:r>
+        <w:t>nrow</w:t>
+      </w:r>
+      <w:proofErr w:type="spellEnd"/>
+      <w:r>
+        <w:t xml:space="preserve"> = 17)</w:t>
+      </w:r>
+    </w:p>
+    <w:p>
+      <w:pPr>
+        <w:pStyle w:val="NoSpacing"/>
+      </w:pPr>
+      <w:proofErr w:type="spellStart"/>
+      <w:proofErr w:type="gramStart"/>
+      <w:r>
+        <w:t>colnames</w:t>
+      </w:r>
+      <w:proofErr w:type="spellEnd"/>
+      <w:r>
+        <w:t>(</w:t>
+      </w:r>
+      <w:proofErr w:type="gramEnd"/>
+      <w:r>
+        <w:t>tab) &lt;- c("", levels(</w:t>
+      </w:r>
+      <w:proofErr w:type="spellStart"/>
+      <w:r>
+        <w:t>labels$trtgroup</w:t>
+      </w:r>
+      <w:proofErr w:type="spellEnd"/>
+      <w:r>
+        <w:t>))</w:t>
+      </w:r>
+    </w:p>
+    <w:p>
+      <w:pPr>
+        <w:pStyle w:val="NoSpacing"/>
+      </w:pPr>
+      <w:proofErr w:type="gramStart"/>
+      <w:r>
+        <w:t>tab[</w:t>
+      </w:r>
+      <w:proofErr w:type="gramEnd"/>
+      <w:r>
+        <w:t>, 1] &lt;- c("Sex (n (%))", levels(</w:t>
+      </w:r>
+      <w:proofErr w:type="spellStart"/>
+      <w:r>
+        <w:t>labels$sex</w:t>
+      </w:r>
+      <w:proofErr w:type="spellEnd"/>
+      <w:r>
+        <w:t>), "Race (n (%))", levels(</w:t>
+      </w:r>
+      <w:proofErr w:type="spellStart"/>
+      <w:r>
+        <w:t>labels$race</w:t>
+      </w:r>
+      <w:proofErr w:type="spellEnd"/>
+      <w:r>
+        <w:t>),</w:t>
+      </w:r>
+    </w:p>
+    <w:p>
+      <w:pPr>
+        <w:pStyle w:val="NoSpacing"/>
+      </w:pPr>
+      <w:r>
+        <w:t xml:space="preserve">              "Age (mean (</w:t>
+      </w:r>
+      <w:proofErr w:type="spellStart"/>
+      <w:r>
+        <w:t>sd</w:t>
+      </w:r>
+      <w:proofErr w:type="spellEnd"/>
+      <w:r>
+        <w:t xml:space="preserve">))", "Smoker (n (%))", </w:t>
+      </w:r>
+      <w:proofErr w:type="gramStart"/>
+      <w:r>
+        <w:t>levels(</w:t>
+      </w:r>
+      <w:proofErr w:type="spellStart"/>
+      <w:proofErr w:type="gramEnd"/>
+      <w:r>
+        <w:t>labels$smoker</w:t>
+      </w:r>
+      <w:proofErr w:type="spellEnd"/>
+      <w:r>
+        <w:t xml:space="preserve">), </w:t>
+      </w:r>
+    </w:p>
+    <w:p>
+      <w:pPr>
+        <w:pStyle w:val="NoSpacing"/>
+      </w:pPr>
+      <w:r>
+        <w:t xml:space="preserve">              "Sites measured (mean (</w:t>
+      </w:r>
+      <w:proofErr w:type="spellStart"/>
+      <w:r>
+        <w:t>sd</w:t>
+      </w:r>
+      <w:proofErr w:type="spellEnd"/>
+      <w:r>
+        <w:t>))", "Attachment at baseline (mean (</w:t>
+      </w:r>
+      <w:proofErr w:type="spellStart"/>
+      <w:r>
+        <w:t>sd</w:t>
+      </w:r>
+      <w:proofErr w:type="spellEnd"/>
+      <w:r>
+        <w:t>))",</w:t>
+      </w:r>
+    </w:p>
+    <w:p>
+      <w:pPr>
+        <w:pStyle w:val="NoSpacing"/>
+      </w:pPr>
+      <w:r>
+        <w:t xml:space="preserve">              "Attachment at 1 year (mean (</w:t>
+      </w:r>
+      <w:proofErr w:type="spellStart"/>
+      <w:r>
+        <w:t>sd</w:t>
+      </w:r>
+      <w:proofErr w:type="spellEnd"/>
+      <w:r>
+        <w:t>))", "Pocket depth at baseline (mean (</w:t>
+      </w:r>
+      <w:proofErr w:type="spellStart"/>
+      <w:r>
+        <w:t>sd</w:t>
+      </w:r>
+      <w:proofErr w:type="spellEnd"/>
+      <w:r>
+        <w:t>))",</w:t>
+      </w:r>
+    </w:p>
+    <w:p>
+      <w:pPr>
+        <w:pStyle w:val="NoSpacing"/>
+      </w:pPr>
+      <w:r>
+        <w:t xml:space="preserve">              "Pocket depth at 1 year (mean (</w:t>
+      </w:r>
+      <w:proofErr w:type="spellStart"/>
+      <w:r>
+        <w:t>sd</w:t>
+      </w:r>
+      <w:proofErr w:type="spellEnd"/>
+      <w:r>
+        <w:t>))")</w:t>
+      </w:r>
+    </w:p>
+    <w:p>
+      <w:pPr>
+        <w:pStyle w:val="NoSpacing"/>
+      </w:pPr>
+    </w:p>
+    <w:p>
+      <w:pPr>
+        <w:pStyle w:val="NoSpacing"/>
+      </w:pPr>
+      <w:proofErr w:type="gramStart"/>
+      <w:r>
+        <w:t>for(</w:t>
+      </w:r>
+      <w:proofErr w:type="spellStart"/>
+      <w:proofErr w:type="gramEnd"/>
+      <w:r>
+        <w:t>i</w:t>
+      </w:r>
+      <w:proofErr w:type="spellEnd"/>
+      <w:r>
+        <w:t xml:space="preserve"> in 1:5){</w:t>
+      </w:r>
+    </w:p>
+    <w:p>
+      <w:pPr>
+        <w:pStyle w:val="NoSpacing"/>
+      </w:pPr>
+      <w:r>
+        <w:lastRenderedPageBreak/>
+        <w:t xml:space="preserve">  </w:t>
+      </w:r>
+      <w:proofErr w:type="gramStart"/>
+      <w:r>
+        <w:t>tab[</w:t>
+      </w:r>
+      <w:proofErr w:type="gramEnd"/>
+      <w:r>
+        <w:t>2, i+1] &lt;- paste(</w:t>
+      </w:r>
+      <w:proofErr w:type="spellStart"/>
+      <w:r>
+        <w:t>nrow</w:t>
+      </w:r>
+      <w:proofErr w:type="spellEnd"/>
+      <w:r>
+        <w:t>(gums[</w:t>
+      </w:r>
+      <w:proofErr w:type="spellStart"/>
+      <w:r>
+        <w:t>gums$trtgroup</w:t>
+      </w:r>
+      <w:proofErr w:type="spellEnd"/>
+      <w:r>
+        <w:t xml:space="preserve"> == </w:t>
+      </w:r>
+      <w:proofErr w:type="spellStart"/>
+      <w:r>
+        <w:t>i</w:t>
+      </w:r>
+      <w:proofErr w:type="spellEnd"/>
+      <w:r>
+        <w:t xml:space="preserve"> &amp; </w:t>
+      </w:r>
+      <w:proofErr w:type="spellStart"/>
+      <w:r>
+        <w:t>gums$sex</w:t>
+      </w:r>
+      <w:proofErr w:type="spellEnd"/>
+      <w:r>
+        <w:t xml:space="preserve"> == 1, ]), "(",</w:t>
+      </w:r>
+    </w:p>
+    <w:p>
+      <w:pPr>
+        <w:pStyle w:val="NoSpacing"/>
+      </w:pPr>
+      <w:r>
+        <w:t xml:space="preserve">                     </w:t>
+      </w:r>
+      <w:proofErr w:type="gramStart"/>
+      <w:r>
+        <w:t>round(</w:t>
+      </w:r>
+      <w:proofErr w:type="spellStart"/>
+      <w:proofErr w:type="gramEnd"/>
+      <w:r>
+        <w:t>nrow</w:t>
+      </w:r>
+      <w:proofErr w:type="spellEnd"/>
+      <w:r>
+        <w:t>(gums[</w:t>
+      </w:r>
+      <w:proofErr w:type="spellStart"/>
+      <w:r>
+        <w:t>gums$trtgroup</w:t>
+      </w:r>
+      <w:proofErr w:type="spellEnd"/>
+      <w:r>
+        <w:t xml:space="preserve"> == </w:t>
+      </w:r>
+      <w:proofErr w:type="spellStart"/>
+      <w:r>
+        <w:t>i</w:t>
+      </w:r>
+      <w:proofErr w:type="spellEnd"/>
+      <w:r>
+        <w:t xml:space="preserve"> &amp; </w:t>
+      </w:r>
+      <w:proofErr w:type="spellStart"/>
+      <w:r>
+        <w:t>gums$sex</w:t>
+      </w:r>
+      <w:proofErr w:type="spellEnd"/>
+      <w:r>
+        <w:t xml:space="preserve"> == 1, ])/</w:t>
+      </w:r>
+      <w:proofErr w:type="spellStart"/>
+      <w:r>
+        <w:t>nrow</w:t>
+      </w:r>
+      <w:proofErr w:type="spellEnd"/>
+      <w:r>
+        <w:t>(gums[</w:t>
+      </w:r>
+      <w:proofErr w:type="spellStart"/>
+      <w:r>
+        <w:t>gums$trtgroup</w:t>
+      </w:r>
+      <w:proofErr w:type="spellEnd"/>
+      <w:r>
+        <w:t xml:space="preserve"> == </w:t>
+      </w:r>
+      <w:proofErr w:type="spellStart"/>
+      <w:r>
+        <w:t>i</w:t>
+      </w:r>
+      <w:proofErr w:type="spellEnd"/>
+      <w:r>
+        <w:t>, ]), 2), ")")</w:t>
+      </w:r>
+    </w:p>
+    <w:p>
+      <w:pPr>
+        <w:pStyle w:val="NoSpacing"/>
+      </w:pPr>
+      <w:r>
+        <w:t xml:space="preserve">  </w:t>
+      </w:r>
+      <w:proofErr w:type="gramStart"/>
+      <w:r>
+        <w:t>tab[</w:t>
+      </w:r>
+      <w:proofErr w:type="gramEnd"/>
+      <w:r>
+        <w:t>3, i+1] &lt;- paste(</w:t>
+      </w:r>
+      <w:proofErr w:type="spellStart"/>
+      <w:r>
+        <w:t>nrow</w:t>
+      </w:r>
+      <w:proofErr w:type="spellEnd"/>
+      <w:r>
+        <w:t>(gums[</w:t>
+      </w:r>
+      <w:proofErr w:type="spellStart"/>
+      <w:r>
+        <w:t>gums$trtgroup</w:t>
+      </w:r>
+      <w:proofErr w:type="spellEnd"/>
+      <w:r>
+        <w:t xml:space="preserve"> == </w:t>
+      </w:r>
+      <w:proofErr w:type="spellStart"/>
+      <w:r>
+        <w:t>i</w:t>
+      </w:r>
+      <w:proofErr w:type="spellEnd"/>
+      <w:r>
+        <w:t xml:space="preserve"> &amp; </w:t>
+      </w:r>
+      <w:proofErr w:type="spellStart"/>
+      <w:r>
+        <w:t>gums$sex</w:t>
+      </w:r>
+      <w:proofErr w:type="spellEnd"/>
+      <w:r>
+        <w:t xml:space="preserve"> == 2, ]), "(",</w:t>
+      </w:r>
+    </w:p>
+    <w:p>
+      <w:pPr>
+        <w:pStyle w:val="NoSpacing"/>
+      </w:pPr>
+      <w:r>
+        <w:t xml:space="preserve">                       </w:t>
+      </w:r>
+      <w:proofErr w:type="gramStart"/>
+      <w:r>
+        <w:t>round(</w:t>
+      </w:r>
+      <w:proofErr w:type="spellStart"/>
+      <w:proofErr w:type="gramEnd"/>
+      <w:r>
+        <w:t>nrow</w:t>
+      </w:r>
+      <w:proofErr w:type="spellEnd"/>
+      <w:r>
+        <w:t>(gums[</w:t>
+      </w:r>
+      <w:proofErr w:type="spellStart"/>
+      <w:r>
+        <w:t>gums$trtgroup</w:t>
+      </w:r>
+      <w:proofErr w:type="spellEnd"/>
+      <w:r>
+        <w:t xml:space="preserve"> == </w:t>
+      </w:r>
+      <w:proofErr w:type="spellStart"/>
+      <w:r>
+        <w:t>i</w:t>
+      </w:r>
+      <w:proofErr w:type="spellEnd"/>
+      <w:r>
+        <w:t xml:space="preserve"> &amp; </w:t>
+      </w:r>
+      <w:proofErr w:type="spellStart"/>
+      <w:r>
+        <w:t>gums$sex</w:t>
+      </w:r>
+      <w:proofErr w:type="spellEnd"/>
+      <w:r>
+        <w:t xml:space="preserve"> == 2, ])/</w:t>
+      </w:r>
+      <w:proofErr w:type="spellStart"/>
+      <w:r>
+        <w:t>nrow</w:t>
+      </w:r>
+      <w:proofErr w:type="spellEnd"/>
+      <w:r>
+        <w:t>(gums[</w:t>
+      </w:r>
+      <w:proofErr w:type="spellStart"/>
+      <w:r>
+        <w:t>gums$trtgroup</w:t>
+      </w:r>
+      <w:proofErr w:type="spellEnd"/>
+      <w:r>
+        <w:t xml:space="preserve"> == </w:t>
+      </w:r>
+      <w:proofErr w:type="spellStart"/>
+      <w:r>
+        <w:t>i</w:t>
+      </w:r>
+      <w:proofErr w:type="spellEnd"/>
+      <w:r>
+        <w:t>, ]), 2), ")")</w:t>
+      </w:r>
+    </w:p>
+    <w:p>
+      <w:pPr>
+        <w:pStyle w:val="NoSpacing"/>
+      </w:pPr>
+      <w:r>
+        <w:t xml:space="preserve">  </w:t>
+      </w:r>
+      <w:proofErr w:type="gramStart"/>
+      <w:r>
+        <w:t>tab[</w:t>
+      </w:r>
+      <w:proofErr w:type="gramEnd"/>
+      <w:r>
+        <w:t>5, i+1] &lt;- paste(</w:t>
+      </w:r>
+      <w:proofErr w:type="spellStart"/>
+      <w:r>
+        <w:t>nrow</w:t>
+      </w:r>
+      <w:proofErr w:type="spellEnd"/>
+      <w:r>
+        <w:t>(gums[</w:t>
+      </w:r>
+      <w:proofErr w:type="spellStart"/>
+      <w:r>
+        <w:t>gums$trtgroup</w:t>
+      </w:r>
+      <w:proofErr w:type="spellEnd"/>
+      <w:r>
+        <w:t xml:space="preserve"> == </w:t>
+      </w:r>
+      <w:proofErr w:type="spellStart"/>
+      <w:r>
+        <w:t>i</w:t>
+      </w:r>
+      <w:proofErr w:type="spellEnd"/>
+      <w:r>
+        <w:t xml:space="preserve"> &amp; </w:t>
+      </w:r>
+      <w:proofErr w:type="spellStart"/>
+      <w:r>
+        <w:t>gums$race</w:t>
+      </w:r>
+      <w:proofErr w:type="spellEnd"/>
+      <w:r>
+        <w:t xml:space="preserve"> == 1, ]), "(",</w:t>
+      </w:r>
+    </w:p>
+    <w:p>
+      <w:pPr>
+        <w:pStyle w:val="NoSpacing"/>
+      </w:pPr>
+      <w:r>
+        <w:t xml:space="preserve">                       </w:t>
+      </w:r>
+      <w:proofErr w:type="gramStart"/>
+      <w:r>
+        <w:t>round(</w:t>
+      </w:r>
+      <w:proofErr w:type="spellStart"/>
+      <w:proofErr w:type="gramEnd"/>
+      <w:r>
+        <w:t>nrow</w:t>
+      </w:r>
+      <w:proofErr w:type="spellEnd"/>
+      <w:r>
+        <w:t>(gums[</w:t>
+      </w:r>
+      <w:proofErr w:type="spellStart"/>
+      <w:r>
+        <w:t>gums$trtgroup</w:t>
+      </w:r>
+      <w:proofErr w:type="spellEnd"/>
+      <w:r>
+        <w:t xml:space="preserve"> == </w:t>
+      </w:r>
+      <w:proofErr w:type="spellStart"/>
+      <w:r>
+        <w:t>i</w:t>
+      </w:r>
+      <w:proofErr w:type="spellEnd"/>
+      <w:r>
+        <w:t xml:space="preserve"> &amp; </w:t>
+      </w:r>
+      <w:proofErr w:type="spellStart"/>
+      <w:r>
+        <w:t>gums$race</w:t>
+      </w:r>
+      <w:proofErr w:type="spellEnd"/>
+      <w:r>
+        <w:t xml:space="preserve"> == 1, ])/</w:t>
+      </w:r>
+      <w:proofErr w:type="spellStart"/>
+      <w:r>
+        <w:t>nrow</w:t>
+      </w:r>
+      <w:proofErr w:type="spellEnd"/>
+      <w:r>
+        <w:t>(gums[</w:t>
+      </w:r>
+      <w:proofErr w:type="spellStart"/>
+      <w:r>
+        <w:t>gums$trtgroup</w:t>
+      </w:r>
+      <w:proofErr w:type="spellEnd"/>
+      <w:r>
+        <w:t xml:space="preserve"> == </w:t>
+      </w:r>
+      <w:proofErr w:type="spellStart"/>
+      <w:r>
+        <w:t>i</w:t>
+      </w:r>
+      <w:proofErr w:type="spellEnd"/>
+      <w:r>
+        <w:t>, ]), 2), ")")</w:t>
+      </w:r>
+    </w:p>
+    <w:p>
+      <w:pPr>
+        <w:pStyle w:val="NoSpacing"/>
+      </w:pPr>
+      <w:r>
+        <w:t xml:space="preserve">  </w:t>
+      </w:r>
+      <w:proofErr w:type="gramStart"/>
+      <w:r>
+        <w:t>tab[</w:t>
+      </w:r>
+      <w:proofErr w:type="gramEnd"/>
+      <w:r>
+        <w:t>6, i+1] &lt;- paste(</w:t>
+      </w:r>
+      <w:proofErr w:type="spellStart"/>
+      <w:r>
+        <w:t>nrow</w:t>
+      </w:r>
+      <w:proofErr w:type="spellEnd"/>
+      <w:r>
+        <w:t>(gums[</w:t>
+      </w:r>
+      <w:proofErr w:type="spellStart"/>
+      <w:r>
+        <w:t>gums$trtgroup</w:t>
+      </w:r>
+      <w:proofErr w:type="spellEnd"/>
+      <w:r>
+        <w:t xml:space="preserve"> == </w:t>
+      </w:r>
+      <w:proofErr w:type="spellStart"/>
+      <w:r>
+        <w:t>i</w:t>
+      </w:r>
+      <w:proofErr w:type="spellEnd"/>
+      <w:r>
+        <w:t xml:space="preserve"> &amp; </w:t>
+      </w:r>
+      <w:proofErr w:type="spellStart"/>
+      <w:r>
+        <w:t>gums$race</w:t>
+      </w:r>
+      <w:proofErr w:type="spellEnd"/>
+      <w:r>
+        <w:t xml:space="preserve"> == 2, ]), "(",</w:t>
+      </w:r>
+    </w:p>
+    <w:p>
+      <w:pPr>
+        <w:pStyle w:val="NoSpacing"/>
+      </w:pPr>
+      <w:r>
+        <w:t xml:space="preserve">                       </w:t>
+      </w:r>
+      <w:proofErr w:type="gramStart"/>
+      <w:r>
+        <w:t>round(</w:t>
+      </w:r>
+      <w:proofErr w:type="spellStart"/>
+      <w:proofErr w:type="gramEnd"/>
+      <w:r>
+        <w:t>nrow</w:t>
+      </w:r>
+      <w:proofErr w:type="spellEnd"/>
+      <w:r>
+        <w:t>(gums[</w:t>
+      </w:r>
+      <w:proofErr w:type="spellStart"/>
+      <w:r>
+        <w:t>gums$trtgroup</w:t>
+      </w:r>
+      <w:proofErr w:type="spellEnd"/>
+      <w:r>
+        <w:t xml:space="preserve"> == </w:t>
+      </w:r>
+      <w:proofErr w:type="spellStart"/>
+      <w:r>
+        <w:t>i</w:t>
+      </w:r>
+      <w:proofErr w:type="spellEnd"/>
+      <w:r>
+        <w:t xml:space="preserve"> &amp; </w:t>
+      </w:r>
+      <w:proofErr w:type="spellStart"/>
+      <w:r>
+        <w:t>gums$race</w:t>
+      </w:r>
+      <w:proofErr w:type="spellEnd"/>
+      <w:r>
+        <w:t xml:space="preserve"> == 2, ])/</w:t>
+      </w:r>
+      <w:proofErr w:type="spellStart"/>
+      <w:r>
+        <w:t>nrow</w:t>
+      </w:r>
+      <w:proofErr w:type="spellEnd"/>
+      <w:r>
+        <w:t>(gums[</w:t>
+      </w:r>
+      <w:proofErr w:type="spellStart"/>
+      <w:r>
+        <w:t>gums$trtgroup</w:t>
+      </w:r>
+      <w:proofErr w:type="spellEnd"/>
+      <w:r>
+        <w:t xml:space="preserve"> == </w:t>
+      </w:r>
+      <w:proofErr w:type="spellStart"/>
+      <w:r>
+        <w:t>i</w:t>
+      </w:r>
+      <w:proofErr w:type="spellEnd"/>
+      <w:r>
+        <w:t>, ]), 2), ")")</w:t>
+      </w:r>
+    </w:p>
+    <w:p>
+      <w:pPr>
+        <w:pStyle w:val="NoSpacing"/>
+      </w:pPr>
+      <w:r>
+        <w:t xml:space="preserve">  </w:t>
+      </w:r>
+      <w:proofErr w:type="gramStart"/>
+      <w:r>
+        <w:t>tab[</w:t>
+      </w:r>
+      <w:proofErr w:type="gramEnd"/>
+      <w:r>
+        <w:t>7, i+1] &lt;- paste(</w:t>
+      </w:r>
+      <w:proofErr w:type="spellStart"/>
+      <w:r>
+        <w:t>nrow</w:t>
+      </w:r>
+      <w:proofErr w:type="spellEnd"/>
+      <w:r>
+        <w:t>(gums[</w:t>
+      </w:r>
+      <w:proofErr w:type="spellStart"/>
+      <w:r>
+        <w:t>gums$trtgroup</w:t>
+      </w:r>
+      <w:proofErr w:type="spellEnd"/>
+      <w:r>
+        <w:t xml:space="preserve"> == </w:t>
+      </w:r>
+      <w:proofErr w:type="spellStart"/>
+      <w:r>
+        <w:t>i</w:t>
+      </w:r>
+      <w:proofErr w:type="spellEnd"/>
+      <w:r>
+        <w:t xml:space="preserve"> &amp; </w:t>
+      </w:r>
+      <w:proofErr w:type="spellStart"/>
+      <w:r>
+        <w:t>gums$race</w:t>
+      </w:r>
+      <w:proofErr w:type="spellEnd"/>
+      <w:r>
+        <w:t xml:space="preserve"> == 4, ]), "(",</w:t>
+      </w:r>
+    </w:p>
+    <w:p>
+      <w:pPr>
+        <w:pStyle w:val="NoSpacing"/>
+      </w:pPr>
+      <w:r>
+        <w:t xml:space="preserve">                       </w:t>
+      </w:r>
+      <w:proofErr w:type="gramStart"/>
+      <w:r>
+        <w:t>round(</w:t>
+      </w:r>
+      <w:proofErr w:type="spellStart"/>
+      <w:proofErr w:type="gramEnd"/>
+      <w:r>
+        <w:t>nrow</w:t>
+      </w:r>
+      <w:proofErr w:type="spellEnd"/>
+      <w:r>
+        <w:t>(gums[</w:t>
+      </w:r>
+      <w:proofErr w:type="spellStart"/>
+      <w:r>
+        <w:t>gums$trtgroup</w:t>
+      </w:r>
+      <w:proofErr w:type="spellEnd"/>
+      <w:r>
+        <w:t xml:space="preserve"> == </w:t>
+      </w:r>
+      <w:proofErr w:type="spellStart"/>
+      <w:r>
+        <w:t>i</w:t>
+      </w:r>
+      <w:proofErr w:type="spellEnd"/>
+      <w:r>
+        <w:t xml:space="preserve"> &amp; </w:t>
+      </w:r>
+      <w:proofErr w:type="spellStart"/>
+      <w:r>
+        <w:t>gums$race</w:t>
+      </w:r>
+      <w:proofErr w:type="spellEnd"/>
+      <w:r>
+        <w:t xml:space="preserve"> == 4, ])/</w:t>
+      </w:r>
+      <w:proofErr w:type="spellStart"/>
+      <w:r>
+        <w:t>nrow</w:t>
+      </w:r>
+      <w:proofErr w:type="spellEnd"/>
+      <w:r>
+        <w:t>(gums[</w:t>
+      </w:r>
+      <w:proofErr w:type="spellStart"/>
+      <w:r>
+        <w:t>gums$trtgroup</w:t>
+      </w:r>
+      <w:proofErr w:type="spellEnd"/>
+      <w:r>
+        <w:t xml:space="preserve"> == </w:t>
+      </w:r>
+      <w:proofErr w:type="spellStart"/>
+      <w:r>
+        <w:t>i</w:t>
+      </w:r>
+      <w:proofErr w:type="spellEnd"/>
+      <w:r>
+        <w:t>, ]), 2), ")")</w:t>
+      </w:r>
+    </w:p>
+    <w:p>
+      <w:pPr>
+        <w:pStyle w:val="NoSpacing"/>
+      </w:pPr>
+      <w:r>
+        <w:t xml:space="preserve">  </w:t>
+      </w:r>
+      <w:proofErr w:type="gramStart"/>
+      <w:r>
+        <w:t>tab[</w:t>
+      </w:r>
+      <w:proofErr w:type="gramEnd"/>
+      <w:r>
+        <w:t>8, i+1] &lt;- paste(</w:t>
+      </w:r>
+      <w:proofErr w:type="spellStart"/>
+      <w:r>
+        <w:t>nrow</w:t>
+      </w:r>
+      <w:proofErr w:type="spellEnd"/>
+      <w:r>
+        <w:t>(gums[</w:t>
+      </w:r>
+      <w:proofErr w:type="spellStart"/>
+      <w:r>
+        <w:t>gums$trtgroup</w:t>
+      </w:r>
+      <w:proofErr w:type="spellEnd"/>
+      <w:r>
+        <w:t xml:space="preserve"> == </w:t>
+      </w:r>
+      <w:proofErr w:type="spellStart"/>
+      <w:r>
+        <w:t>i</w:t>
+      </w:r>
+      <w:proofErr w:type="spellEnd"/>
+      <w:r>
+        <w:t xml:space="preserve"> &amp; </w:t>
+      </w:r>
+      <w:proofErr w:type="spellStart"/>
+      <w:r>
+        <w:t>gums$race</w:t>
+      </w:r>
+      <w:proofErr w:type="spellEnd"/>
+      <w:r>
+        <w:t xml:space="preserve"> == 5, ]), "(",</w:t>
+      </w:r>
+    </w:p>
+    <w:p>
+      <w:pPr>
+        <w:pStyle w:val="NoSpacing"/>
+      </w:pPr>
+      <w:r>
+        <w:t xml:space="preserve">                       </w:t>
+      </w:r>
+      <w:proofErr w:type="gramStart"/>
+      <w:r>
+        <w:t>round(</w:t>
+      </w:r>
+      <w:proofErr w:type="spellStart"/>
+      <w:proofErr w:type="gramEnd"/>
+      <w:r>
+        <w:t>nrow</w:t>
+      </w:r>
+      <w:proofErr w:type="spellEnd"/>
+      <w:r>
+        <w:t>(gums[</w:t>
+      </w:r>
+      <w:proofErr w:type="spellStart"/>
+      <w:r>
+        <w:t>gums$trtgroup</w:t>
+      </w:r>
+      <w:proofErr w:type="spellEnd"/>
+      <w:r>
+        <w:t xml:space="preserve"> == </w:t>
+      </w:r>
+      <w:proofErr w:type="spellStart"/>
+      <w:r>
+        <w:t>i</w:t>
+      </w:r>
+      <w:proofErr w:type="spellEnd"/>
+      <w:r>
+        <w:t xml:space="preserve"> &amp; </w:t>
+      </w:r>
+      <w:proofErr w:type="spellStart"/>
+      <w:r>
+        <w:t>gums$race</w:t>
+      </w:r>
+      <w:proofErr w:type="spellEnd"/>
+      <w:r>
+        <w:t xml:space="preserve"> == 5, ])/</w:t>
+      </w:r>
+      <w:proofErr w:type="spellStart"/>
+      <w:r>
+        <w:t>nrow</w:t>
+      </w:r>
+      <w:proofErr w:type="spellEnd"/>
+      <w:r>
+        <w:t>(gums[</w:t>
+      </w:r>
+      <w:proofErr w:type="spellStart"/>
+      <w:r>
+        <w:t>gums$trtgroup</w:t>
+      </w:r>
+      <w:proofErr w:type="spellEnd"/>
+      <w:r>
+        <w:t xml:space="preserve"> == </w:t>
+      </w:r>
+      <w:proofErr w:type="spellStart"/>
+      <w:r>
+        <w:t>i</w:t>
+      </w:r>
+      <w:proofErr w:type="spellEnd"/>
+      <w:r>
+        <w:t>, ]), 2), ")")</w:t>
+      </w:r>
+    </w:p>
+    <w:p>
+      <w:pPr>
+        <w:pStyle w:val="NoSpacing"/>
+      </w:pPr>
+      <w:r>
+        <w:t xml:space="preserve">  </w:t>
+      </w:r>
+      <w:proofErr w:type="gramStart"/>
+      <w:r>
+        <w:t>tab[</w:t>
+      </w:r>
+      <w:proofErr w:type="gramEnd"/>
+      <w:r>
+        <w:t>9, i+1] &lt;- paste(round(mean(</w:t>
+      </w:r>
+      <w:proofErr w:type="spellStart"/>
+      <w:r>
+        <w:t>gums$age</w:t>
+      </w:r>
+      <w:proofErr w:type="spellEnd"/>
+      <w:r>
+        <w:t xml:space="preserve">, na.rm = T), 2), "(", </w:t>
+      </w:r>
+    </w:p>
+    <w:p>
+      <w:pPr>
+        <w:pStyle w:val="NoSpacing"/>
+      </w:pPr>
+      <w:r>
+        <w:t xml:space="preserve">                        </w:t>
+      </w:r>
+      <w:proofErr w:type="gramStart"/>
+      <w:r>
+        <w:t>round(</w:t>
+      </w:r>
+      <w:proofErr w:type="spellStart"/>
+      <w:proofErr w:type="gramEnd"/>
+      <w:r>
+        <w:t>sd</w:t>
+      </w:r>
+      <w:proofErr w:type="spellEnd"/>
+      <w:r>
+        <w:t>(</w:t>
+      </w:r>
+      <w:proofErr w:type="spellStart"/>
+      <w:r>
+        <w:t>gums$age</w:t>
+      </w:r>
+      <w:proofErr w:type="spellEnd"/>
+      <w:r>
+        <w:t>, na.rm = T), 2), ")")</w:t>
+      </w:r>
+    </w:p>
+    <w:p>
+      <w:pPr>
+        <w:pStyle w:val="NoSpacing"/>
+      </w:pPr>
+      <w:r>
+        <w:t xml:space="preserve">  </w:t>
+      </w:r>
+      <w:proofErr w:type="gramStart"/>
+      <w:r>
+        <w:t>tab[</w:t>
+      </w:r>
+      <w:proofErr w:type="gramEnd"/>
+      <w:r>
+        <w:t>11, i+1] &lt;- paste(</w:t>
+      </w:r>
+      <w:proofErr w:type="spellStart"/>
+      <w:r>
+        <w:t>nrow</w:t>
+      </w:r>
+      <w:proofErr w:type="spellEnd"/>
+      <w:r>
+        <w:t>(gums[</w:t>
+      </w:r>
+      <w:proofErr w:type="spellStart"/>
+      <w:r>
+        <w:t>gums$trtgroup</w:t>
+      </w:r>
+      <w:proofErr w:type="spellEnd"/>
+      <w:r>
+        <w:t xml:space="preserve"> == </w:t>
+      </w:r>
+      <w:proofErr w:type="spellStart"/>
+      <w:r>
+        <w:t>i</w:t>
+      </w:r>
+      <w:proofErr w:type="spellEnd"/>
+      <w:r>
+        <w:t xml:space="preserve"> &amp; </w:t>
+      </w:r>
+      <w:proofErr w:type="spellStart"/>
+      <w:r>
+        <w:t>gums$smoker</w:t>
+      </w:r>
+      <w:proofErr w:type="spellEnd"/>
+      <w:r>
+        <w:t xml:space="preserve"> == 0, ]), "(",</w:t>
+      </w:r>
+    </w:p>
+    <w:p>
+      <w:pPr>
+        <w:pStyle w:val="NoSpacing"/>
+      </w:pPr>
+      <w:r>
+        <w:t xml:space="preserve">                        </w:t>
+      </w:r>
+      <w:proofErr w:type="gramStart"/>
+      <w:r>
+        <w:t>round(</w:t>
+      </w:r>
+      <w:proofErr w:type="spellStart"/>
+      <w:proofErr w:type="gramEnd"/>
+      <w:r>
+        <w:t>nrow</w:t>
+      </w:r>
+      <w:proofErr w:type="spellEnd"/>
+      <w:r>
+        <w:t>(gums[</w:t>
+      </w:r>
+      <w:proofErr w:type="spellStart"/>
+      <w:r>
+        <w:t>gums$trtgroup</w:t>
+      </w:r>
+      <w:proofErr w:type="spellEnd"/>
+      <w:r>
+        <w:t xml:space="preserve"> == </w:t>
+      </w:r>
+      <w:proofErr w:type="spellStart"/>
+      <w:r>
+        <w:t>i</w:t>
+      </w:r>
+      <w:proofErr w:type="spellEnd"/>
+      <w:r>
+        <w:t xml:space="preserve"> &amp; </w:t>
+      </w:r>
+      <w:proofErr w:type="spellStart"/>
+      <w:r>
+        <w:t>gums$smoker</w:t>
+      </w:r>
+      <w:proofErr w:type="spellEnd"/>
+      <w:r>
+        <w:t xml:space="preserve"> == 0, ])/</w:t>
+      </w:r>
+      <w:proofErr w:type="spellStart"/>
+      <w:r>
+        <w:t>nrow</w:t>
+      </w:r>
+      <w:proofErr w:type="spellEnd"/>
+      <w:r>
+        <w:t>(gums[</w:t>
+      </w:r>
+      <w:proofErr w:type="spellStart"/>
+      <w:r>
+        <w:t>gums$trtgroup</w:t>
+      </w:r>
+      <w:proofErr w:type="spellEnd"/>
+      <w:r>
+        <w:t xml:space="preserve"> == </w:t>
+      </w:r>
+      <w:proofErr w:type="spellStart"/>
+      <w:r>
+        <w:t>i</w:t>
+      </w:r>
+      <w:proofErr w:type="spellEnd"/>
+      <w:r>
+        <w:t>, ]), 2), ")")</w:t>
+      </w:r>
+    </w:p>
+    <w:p>
+      <w:pPr>
+        <w:pStyle w:val="NoSpacing"/>
+      </w:pPr>
+      <w:r>
+        <w:t xml:space="preserve">  </w:t>
+      </w:r>
+      <w:proofErr w:type="gramStart"/>
+      <w:r>
+        <w:t>tab[</w:t>
+      </w:r>
+      <w:proofErr w:type="gramEnd"/>
+      <w:r>
+        <w:t>12, i+1] &lt;- paste(</w:t>
+      </w:r>
+      <w:proofErr w:type="spellStart"/>
+      <w:r>
+        <w:t>nrow</w:t>
+      </w:r>
+      <w:proofErr w:type="spellEnd"/>
+      <w:r>
+        <w:t>(gums[</w:t>
+      </w:r>
+      <w:proofErr w:type="spellStart"/>
+      <w:r>
+        <w:t>gums$trtgroup</w:t>
+      </w:r>
+      <w:proofErr w:type="spellEnd"/>
+      <w:r>
+        <w:t xml:space="preserve"> == </w:t>
+      </w:r>
+      <w:proofErr w:type="spellStart"/>
+      <w:r>
+        <w:t>i</w:t>
+      </w:r>
+      <w:proofErr w:type="spellEnd"/>
+      <w:r>
+        <w:t xml:space="preserve"> &amp; </w:t>
+      </w:r>
+      <w:proofErr w:type="spellStart"/>
+      <w:r>
+        <w:t>gums$smoker</w:t>
+      </w:r>
+      <w:proofErr w:type="spellEnd"/>
+      <w:r>
+        <w:t xml:space="preserve"> == 1, ]), "(",</w:t>
+      </w:r>
+    </w:p>
+    <w:p>
+      <w:pPr>
+        <w:pStyle w:val="NoSpacing"/>
+      </w:pPr>
+      <w:r>
+        <w:t xml:space="preserve">                        </w:t>
+      </w:r>
+      <w:proofErr w:type="gramStart"/>
+      <w:r>
+        <w:t>round(</w:t>
+      </w:r>
+      <w:proofErr w:type="spellStart"/>
+      <w:proofErr w:type="gramEnd"/>
+      <w:r>
+        <w:t>nrow</w:t>
+      </w:r>
+      <w:proofErr w:type="spellEnd"/>
+      <w:r>
+        <w:t>(gums[</w:t>
+      </w:r>
+      <w:proofErr w:type="spellStart"/>
+      <w:r>
+        <w:t>gums$trtgroup</w:t>
+      </w:r>
+      <w:proofErr w:type="spellEnd"/>
+      <w:r>
+        <w:t xml:space="preserve"> == </w:t>
+      </w:r>
+      <w:proofErr w:type="spellStart"/>
+      <w:r>
+        <w:t>i</w:t>
+      </w:r>
+      <w:proofErr w:type="spellEnd"/>
+      <w:r>
+        <w:t xml:space="preserve"> &amp; </w:t>
+      </w:r>
+      <w:proofErr w:type="spellStart"/>
+      <w:r>
+        <w:t>gums$smoker</w:t>
+      </w:r>
+      <w:proofErr w:type="spellEnd"/>
+      <w:r>
+        <w:t xml:space="preserve"> == 1, ])/</w:t>
+      </w:r>
+      <w:proofErr w:type="spellStart"/>
+      <w:r>
+        <w:t>nrow</w:t>
+      </w:r>
+      <w:proofErr w:type="spellEnd"/>
+      <w:r>
+        <w:t>(gums[</w:t>
+      </w:r>
+      <w:proofErr w:type="spellStart"/>
+      <w:r>
+        <w:t>gums$trtgroup</w:t>
+      </w:r>
+      <w:proofErr w:type="spellEnd"/>
+      <w:r>
+        <w:t xml:space="preserve"> == </w:t>
+      </w:r>
+      <w:proofErr w:type="spellStart"/>
+      <w:r>
+        <w:t>i</w:t>
+      </w:r>
+      <w:proofErr w:type="spellEnd"/>
+      <w:r>
+        <w:t>, ]), 2), ")")</w:t>
+      </w:r>
+    </w:p>
+    <w:p>
+      <w:pPr>
+        <w:pStyle w:val="NoSpacing"/>
+      </w:pPr>
+      <w:r>
+        <w:t xml:space="preserve">  </w:t>
+      </w:r>
+      <w:proofErr w:type="gramStart"/>
+      <w:r>
+        <w:t>tab[</w:t>
+      </w:r>
+      <w:proofErr w:type="gramEnd"/>
+      <w:r>
+        <w:t>13, i+1] &lt;- paste(round(mean(gums[</w:t>
+      </w:r>
+      <w:proofErr w:type="spellStart"/>
+      <w:r>
+        <w:t>gums$trtgroup</w:t>
+      </w:r>
+      <w:proofErr w:type="spellEnd"/>
+      <w:r>
+        <w:t xml:space="preserve"> == </w:t>
+      </w:r>
+      <w:proofErr w:type="spellStart"/>
+      <w:r>
+        <w:t>i</w:t>
+      </w:r>
+      <w:proofErr w:type="spellEnd"/>
+      <w:r>
+        <w:t xml:space="preserve">, ]$sites, na.rm = T), 2), "(", </w:t>
+      </w:r>
+    </w:p>
+    <w:p>
+      <w:pPr>
+        <w:pStyle w:val="NoSpacing"/>
+      </w:pPr>
+      <w:r>
+        <w:t xml:space="preserve">                       </w:t>
+      </w:r>
+      <w:proofErr w:type="gramStart"/>
+      <w:r>
+        <w:t>round(</w:t>
+      </w:r>
+      <w:proofErr w:type="spellStart"/>
+      <w:proofErr w:type="gramEnd"/>
+      <w:r>
+        <w:t>sd</w:t>
+      </w:r>
+      <w:proofErr w:type="spellEnd"/>
+      <w:r>
+        <w:t>(gums[</w:t>
+      </w:r>
+      <w:proofErr w:type="spellStart"/>
+      <w:r>
+        <w:t>gums$trtgroup</w:t>
+      </w:r>
+      <w:proofErr w:type="spellEnd"/>
+      <w:r>
+        <w:t xml:space="preserve"> == </w:t>
+      </w:r>
+      <w:proofErr w:type="spellStart"/>
+      <w:r>
+        <w:t>i</w:t>
+      </w:r>
+      <w:proofErr w:type="spellEnd"/>
+      <w:r>
+        <w:t>, ]$sites, na.rm = T), 2), ")")</w:t>
+      </w:r>
+    </w:p>
+    <w:p>
+      <w:pPr>
+        <w:pStyle w:val="NoSpacing"/>
+      </w:pPr>
+      <w:r>
+        <w:t xml:space="preserve">  </w:t>
+      </w:r>
+      <w:proofErr w:type="gramStart"/>
+      <w:r>
+        <w:t>tab[</w:t>
+      </w:r>
+      <w:proofErr w:type="gramEnd"/>
+      <w:r>
+        <w:t>14, i+1] &lt;- paste(round(mean(gums[</w:t>
+      </w:r>
+      <w:proofErr w:type="spellStart"/>
+      <w:r>
+        <w:t>gums$trtgroup</w:t>
+      </w:r>
+      <w:proofErr w:type="spellEnd"/>
+      <w:r>
+        <w:t xml:space="preserve"> == </w:t>
+      </w:r>
+      <w:proofErr w:type="spellStart"/>
+      <w:r>
+        <w:t>i</w:t>
+      </w:r>
+      <w:proofErr w:type="spellEnd"/>
+      <w:r>
+        <w:t>, ]$</w:t>
+      </w:r>
+      <w:proofErr w:type="spellStart"/>
+      <w:r>
+        <w:t>attachbase</w:t>
+      </w:r>
+      <w:proofErr w:type="spellEnd"/>
+      <w:r>
+        <w:t xml:space="preserve">, na.rm = T), 2), "(", </w:t>
+      </w:r>
+    </w:p>
+    <w:p>
+      <w:pPr>
+        <w:pStyle w:val="NoSpacing"/>
+      </w:pPr>
+      <w:r>
+        <w:t xml:space="preserve">                        </w:t>
+      </w:r>
+      <w:proofErr w:type="gramStart"/>
+      <w:r>
+        <w:t>round(</w:t>
+      </w:r>
+      <w:proofErr w:type="spellStart"/>
+      <w:proofErr w:type="gramEnd"/>
+      <w:r>
+        <w:t>sd</w:t>
+      </w:r>
+      <w:proofErr w:type="spellEnd"/>
+      <w:r>
+        <w:t>(gums[</w:t>
+      </w:r>
+      <w:proofErr w:type="spellStart"/>
+      <w:r>
+        <w:t>gums$trtgroup</w:t>
+      </w:r>
+      <w:proofErr w:type="spellEnd"/>
+      <w:r>
+        <w:t xml:space="preserve"> == </w:t>
+      </w:r>
+      <w:proofErr w:type="spellStart"/>
+      <w:r>
+        <w:t>i</w:t>
+      </w:r>
+      <w:proofErr w:type="spellEnd"/>
+      <w:r>
+        <w:t>, ]$</w:t>
+      </w:r>
+      <w:proofErr w:type="spellStart"/>
+      <w:r>
+        <w:t>attachbase</w:t>
+      </w:r>
+      <w:proofErr w:type="spellEnd"/>
+      <w:r>
+        <w:t>, na.rm = T), 2), ")")</w:t>
+      </w:r>
+    </w:p>
+    <w:p>
+      <w:pPr>
+        <w:pStyle w:val="NoSpacing"/>
+      </w:pPr>
+      <w:r>
+        <w:t xml:space="preserve">  </w:t>
+      </w:r>
+      <w:proofErr w:type="gramStart"/>
+      <w:r>
+        <w:t>tab[</w:t>
+      </w:r>
+      <w:proofErr w:type="gramEnd"/>
+      <w:r>
+        <w:t>15, i+1] &lt;- paste(round(mean(gums[</w:t>
+      </w:r>
+      <w:proofErr w:type="spellStart"/>
+      <w:r>
+        <w:t>gums$trtgroup</w:t>
+      </w:r>
+      <w:proofErr w:type="spellEnd"/>
+      <w:r>
+        <w:t xml:space="preserve"> == </w:t>
+      </w:r>
+      <w:proofErr w:type="spellStart"/>
+      <w:r>
+        <w:t>i</w:t>
+      </w:r>
+      <w:proofErr w:type="spellEnd"/>
+      <w:r>
+        <w:t xml:space="preserve">, ]$attach1year, na.rm = T), 2), "(", </w:t>
+      </w:r>
+    </w:p>
+    <w:p>
+      <w:pPr>
+        <w:pStyle w:val="NoSpacing"/>
+      </w:pPr>
+      <w:r>
+        <w:t xml:space="preserve">                        </w:t>
+      </w:r>
+      <w:proofErr w:type="gramStart"/>
+      <w:r>
+        <w:t>round(</w:t>
+      </w:r>
+      <w:proofErr w:type="spellStart"/>
+      <w:proofErr w:type="gramEnd"/>
+      <w:r>
+        <w:t>sd</w:t>
+      </w:r>
+      <w:proofErr w:type="spellEnd"/>
+      <w:r>
+        <w:t>(gums[</w:t>
+      </w:r>
+      <w:proofErr w:type="spellStart"/>
+      <w:r>
+        <w:t>gums$trtgroup</w:t>
+      </w:r>
+      <w:proofErr w:type="spellEnd"/>
+      <w:r>
+        <w:t xml:space="preserve"> == </w:t>
+      </w:r>
+      <w:proofErr w:type="spellStart"/>
+      <w:r>
+        <w:t>i</w:t>
+      </w:r>
+      <w:proofErr w:type="spellEnd"/>
+      <w:r>
+        <w:t>, ]$attach1year, na.rm = T), 2), ")")</w:t>
+      </w:r>
+    </w:p>
+    <w:p>
+      <w:pPr>
+        <w:pStyle w:val="NoSpacing"/>
+      </w:pPr>
+      <w:r>
+        <w:t xml:space="preserve">  </w:t>
+      </w:r>
+      <w:proofErr w:type="gramStart"/>
+      <w:r>
+        <w:t>tab[</w:t>
+      </w:r>
+      <w:proofErr w:type="gramEnd"/>
+      <w:r>
+        <w:t>16, i+1] &lt;- paste(round(mean(gums[</w:t>
+      </w:r>
+      <w:proofErr w:type="spellStart"/>
+      <w:r>
+        <w:t>gums$trtgroup</w:t>
+      </w:r>
+      <w:proofErr w:type="spellEnd"/>
+      <w:r>
+        <w:t xml:space="preserve"> == </w:t>
+      </w:r>
+      <w:proofErr w:type="spellStart"/>
+      <w:r>
+        <w:t>i</w:t>
+      </w:r>
+      <w:proofErr w:type="spellEnd"/>
+      <w:r>
+        <w:t>, ]$</w:t>
+      </w:r>
+      <w:proofErr w:type="spellStart"/>
+      <w:r>
+        <w:t>pdbase</w:t>
+      </w:r>
+      <w:proofErr w:type="spellEnd"/>
+      <w:r>
+        <w:t xml:space="preserve">, na.rm = T), 2), "(", </w:t>
+      </w:r>
+    </w:p>
+    <w:p>
+      <w:pPr>
+        <w:pStyle w:val="NoSpacing"/>
+      </w:pPr>
+      <w:r>
+        <w:t xml:space="preserve">                        </w:t>
+      </w:r>
+      <w:proofErr w:type="gramStart"/>
+      <w:r>
+        <w:t>round(</w:t>
+      </w:r>
+      <w:proofErr w:type="spellStart"/>
+      <w:proofErr w:type="gramEnd"/>
+      <w:r>
+        <w:t>sd</w:t>
+      </w:r>
+      <w:proofErr w:type="spellEnd"/>
+      <w:r>
+        <w:t>(gums[</w:t>
+      </w:r>
+      <w:proofErr w:type="spellStart"/>
+      <w:r>
+        <w:t>gums$trtgroup</w:t>
+      </w:r>
+      <w:proofErr w:type="spellEnd"/>
+      <w:r>
+        <w:t xml:space="preserve"> == </w:t>
+      </w:r>
+      <w:proofErr w:type="spellStart"/>
+      <w:r>
+        <w:t>i</w:t>
+      </w:r>
+      <w:proofErr w:type="spellEnd"/>
+      <w:r>
+        <w:t>, ]$</w:t>
+      </w:r>
+      <w:proofErr w:type="spellStart"/>
+      <w:r>
+        <w:t>pdbase</w:t>
+      </w:r>
+      <w:proofErr w:type="spellEnd"/>
+      <w:r>
+        <w:t>, na.rm = T), 2), ")")</w:t>
+      </w:r>
+    </w:p>
+    <w:p>
+      <w:pPr>
+        <w:pStyle w:val="NoSpacing"/>
+      </w:pPr>
+      <w:r>
+        <w:t xml:space="preserve">  </w:t>
+      </w:r>
+      <w:proofErr w:type="gramStart"/>
+      <w:r>
+        <w:t>tab[</w:t>
+      </w:r>
+      <w:proofErr w:type="gramEnd"/>
+      <w:r>
+        <w:t>17, i+1] &lt;- paste(round(mean(gums[</w:t>
+      </w:r>
+      <w:proofErr w:type="spellStart"/>
+      <w:r>
+        <w:t>gums$trtgroup</w:t>
+      </w:r>
+      <w:proofErr w:type="spellEnd"/>
+      <w:r>
+        <w:t xml:space="preserve"> == </w:t>
+      </w:r>
+      <w:proofErr w:type="spellStart"/>
+      <w:r>
+        <w:t>i</w:t>
+      </w:r>
+      <w:proofErr w:type="spellEnd"/>
+      <w:r>
+        <w:t xml:space="preserve">, ]$pd1year, na.rm = T), 2), "(", </w:t>
+      </w:r>
+    </w:p>
+    <w:p>
+      <w:pPr>
+        <w:pStyle w:val="NoSpacing"/>
+      </w:pPr>
+      <w:r>
+        <w:t xml:space="preserve">                        </w:t>
+      </w:r>
+      <w:proofErr w:type="gramStart"/>
+      <w:r>
+        <w:t>round(</w:t>
+      </w:r>
+      <w:proofErr w:type="spellStart"/>
+      <w:proofErr w:type="gramEnd"/>
+      <w:r>
+        <w:t>sd</w:t>
+      </w:r>
+      <w:proofErr w:type="spellEnd"/>
+      <w:r>
+        <w:t>(gums[</w:t>
+      </w:r>
+      <w:proofErr w:type="spellStart"/>
+      <w:r>
+        <w:t>gums$trtgroup</w:t>
+      </w:r>
+      <w:proofErr w:type="spellEnd"/>
+      <w:r>
+        <w:t xml:space="preserve"> == </w:t>
+      </w:r>
+      <w:proofErr w:type="spellStart"/>
+      <w:r>
+        <w:t>i</w:t>
+      </w:r>
+      <w:proofErr w:type="spellEnd"/>
+      <w:r>
+        <w:t>, ]$pd1year, na.rm = T), 2), ")")</w:t>
+      </w:r>
+    </w:p>
+    <w:p>
+      <w:pPr>
+        <w:pStyle w:val="NoSpacing"/>
+      </w:pPr>
+      <w:r>
+        <w:t>}</w:t>
+      </w:r>
+    </w:p>
+    <w:p>
+      <w:pPr>
+        <w:pStyle w:val="NoSpacing"/>
+      </w:pPr>
+    </w:p>
+    <w:p>
+      <w:pPr>
+        <w:pStyle w:val="NoSpacing"/>
+        <w:rPr>
+          <w:color w:val="385623" w:themeColor="accent6" w:themeShade="80"/>
+        </w:rPr>
+      </w:pPr>
+      <w:r>
+        <w:rPr>
+          <w:color w:val="385623" w:themeColor="accent6" w:themeShade="80"/>
+        </w:rPr>
+        <w:t>#Run M</w:t>
+      </w:r>
+      <w:r>
+        <w:rPr>
+          <w:color w:val="385623" w:themeColor="accent6" w:themeShade="80"/>
+        </w:rPr>
+        <w:t>odel 1</w:t>
+      </w:r>
+      <w:r>
+        <w:rPr>
+          <w:color w:val="385623" w:themeColor="accent6" w:themeShade="80"/>
+        </w:rPr>
+        <w:t xml:space="preserve"> (attachment)</w:t>
+      </w:r>
+    </w:p>
+    <w:p>
+      <w:pPr>
+        <w:pStyle w:val="NoSpacing"/>
+      </w:pPr>
+      <w:r>
+        <w:t>model1_data &lt;- gums[, c("id", "</w:t>
+      </w:r>
+      <w:proofErr w:type="spellStart"/>
+      <w:r>
+        <w:t>trtgroup</w:t>
+      </w:r>
+      <w:proofErr w:type="spellEnd"/>
+      <w:r>
+        <w:t>", "</w:t>
+      </w:r>
+      <w:proofErr w:type="spellStart"/>
+      <w:r>
+        <w:t>attachbase</w:t>
+      </w:r>
+      <w:proofErr w:type="spellEnd"/>
+      <w:r>
+        <w:t>", "attach1year", "</w:t>
+      </w:r>
+      <w:proofErr w:type="spellStart"/>
+      <w:r>
+        <w:t>diffattach</w:t>
+      </w:r>
+      <w:proofErr w:type="spellEnd"/>
+      <w:r>
+        <w:t>")]</w:t>
+      </w:r>
+    </w:p>
+    <w:p>
+      <w:pPr>
+        <w:pStyle w:val="NoSpacing"/>
+      </w:pPr>
+      <w:r>
+        <w:t xml:space="preserve">model1_data$trtgroup &lt;- </w:t>
+      </w:r>
+      <w:proofErr w:type="gramStart"/>
+      <w:r>
+        <w:t>factor(</w:t>
+      </w:r>
+      <w:proofErr w:type="gramEnd"/>
+      <w:r>
+        <w:t>model1_data$trtgroup, levels = c("2", "1", "3", "4", "5"))</w:t>
+      </w:r>
+    </w:p>
+    <w:p>
+      <w:pPr>
+        <w:pStyle w:val="NoSpacing"/>
+      </w:pPr>
+      <w:r>
+        <w:t xml:space="preserve">model1 &lt;- </w:t>
+      </w:r>
+      <w:proofErr w:type="gramStart"/>
+      <w:r>
+        <w:t>lm(</w:t>
+      </w:r>
+      <w:proofErr w:type="spellStart"/>
+      <w:proofErr w:type="gramEnd"/>
+      <w:r>
+        <w:t>diffattach</w:t>
+      </w:r>
+      <w:proofErr w:type="spellEnd"/>
+      <w:r>
+        <w:t xml:space="preserve"> ~ </w:t>
+      </w:r>
+      <w:proofErr w:type="spellStart"/>
+      <w:r>
+        <w:t>trtgroup</w:t>
+      </w:r>
+      <w:proofErr w:type="spellEnd"/>
+      <w:r>
+        <w:t xml:space="preserve"> + </w:t>
+      </w:r>
+      <w:proofErr w:type="spellStart"/>
+      <w:r>
+        <w:t>attachbase</w:t>
+      </w:r>
+      <w:proofErr w:type="spellEnd"/>
+      <w:r>
+        <w:t>, data = model1_data)</w:t>
+      </w:r>
+    </w:p>
+    <w:p>
+      <w:pPr>
+        <w:pStyle w:val="NoSpacing"/>
+      </w:pPr>
+      <w:proofErr w:type="gramStart"/>
+      <w:r>
+        <w:t>summary(</w:t>
+      </w:r>
+      <w:proofErr w:type="gramEnd"/>
+      <w:r>
+        <w:t>model1)</w:t>
+      </w:r>
+    </w:p>
+    <w:p>
+      <w:pPr>
+        <w:pStyle w:val="NoSpacing"/>
+      </w:pPr>
+    </w:p>
+    <w:p>
+      <w:pPr>
+        <w:pStyle w:val="NoSpacing"/>
+        <w:rPr>
+          <w:color w:val="385623" w:themeColor="accent6" w:themeShade="80"/>
+        </w:rPr>
+      </w:pPr>
+      <w:r>
+        <w:rPr>
+          <w:color w:val="385623" w:themeColor="accent6" w:themeShade="80"/>
+        </w:rPr>
+        <w:t>#</w:t>
+      </w:r>
+      <w:r>
+        <w:rPr>
+          <w:color w:val="385623" w:themeColor="accent6" w:themeShade="80"/>
+        </w:rPr>
+        <w:t xml:space="preserve">Run </w:t>
+      </w:r>
+      <w:r>
+        <w:rPr>
+          <w:color w:val="385623" w:themeColor="accent6" w:themeShade="80"/>
+        </w:rPr>
+        <w:t>Model 2</w:t>
+      </w:r>
+      <w:r>
+        <w:rPr>
+          <w:color w:val="385623" w:themeColor="accent6" w:themeShade="80"/>
+        </w:rPr>
+        <w:t xml:space="preserve"> (pocket depth)</w:t>
+      </w:r>
+    </w:p>
+    <w:p>
+      <w:pPr>
+        <w:pStyle w:val="NoSpacing"/>
+      </w:pPr>
+      <w:r>
+        <w:t>model2_data &lt;- gums[, c("id", "</w:t>
+      </w:r>
+      <w:proofErr w:type="spellStart"/>
+      <w:r>
+        <w:t>trtgroup</w:t>
+      </w:r>
+      <w:proofErr w:type="spellEnd"/>
+      <w:r>
+        <w:t>", "</w:t>
+      </w:r>
+      <w:proofErr w:type="spellStart"/>
+      <w:r>
+        <w:t>pdbase</w:t>
+      </w:r>
+      <w:proofErr w:type="spellEnd"/>
+      <w:r>
+        <w:t>", "pd1year", "</w:t>
+      </w:r>
+      <w:proofErr w:type="spellStart"/>
+      <w:r>
+        <w:t>diffpd</w:t>
+      </w:r>
+      <w:proofErr w:type="spellEnd"/>
+      <w:r>
+        <w:t>")]</w:t>
+      </w:r>
+    </w:p>
+    <w:p>
+      <w:pPr>
+        <w:pStyle w:val="NoSpacing"/>
+      </w:pPr>
+      <w:r>
+        <w:lastRenderedPageBreak/>
+        <w:t xml:space="preserve">model2_data$trtgroup &lt;- </w:t>
+      </w:r>
+      <w:proofErr w:type="gramStart"/>
+      <w:r>
+        <w:t>factor(</w:t>
+      </w:r>
+      <w:proofErr w:type="gramEnd"/>
+      <w:r>
+        <w:t>model2_data$trtgroup, levels = c("2", "1", "3", "4", "5"))</w:t>
+      </w:r>
+    </w:p>
+    <w:p>
+      <w:pPr>
+        <w:pStyle w:val="NoSpacing"/>
+      </w:pPr>
+      <w:r>
+        <w:t xml:space="preserve">model2 &lt;- </w:t>
+      </w:r>
+      <w:proofErr w:type="gramStart"/>
+      <w:r>
+        <w:t>lm(</w:t>
+      </w:r>
+      <w:proofErr w:type="spellStart"/>
+      <w:proofErr w:type="gramEnd"/>
+      <w:r>
+        <w:t>diffpd</w:t>
+      </w:r>
+      <w:proofErr w:type="spellEnd"/>
+      <w:r>
+        <w:t xml:space="preserve"> ~ </w:t>
+      </w:r>
+      <w:proofErr w:type="spellStart"/>
+      <w:r>
+        <w:t>trtgroup</w:t>
+      </w:r>
+      <w:proofErr w:type="spellEnd"/>
+      <w:r>
+        <w:t xml:space="preserve"> + </w:t>
+      </w:r>
+      <w:proofErr w:type="spellStart"/>
+      <w:r>
+        <w:t>pdbase</w:t>
+      </w:r>
+      <w:proofErr w:type="spellEnd"/>
+      <w:r>
+        <w:t>, data = model2_data)</w:t>
+      </w:r>
+    </w:p>
+    <w:p>
+      <w:pPr>
+        <w:pStyle w:val="NoSpacing"/>
+      </w:pPr>
+      <w:proofErr w:type="gramStart"/>
+      <w:r>
+        <w:t>summary(</w:t>
+      </w:r>
+      <w:proofErr w:type="gramEnd"/>
+      <w:r>
+        <w:t>model2)</w:t>
+      </w:r>
+    </w:p>
+    <w:p>
+      <w:pPr>
+        <w:pStyle w:val="NoSpacing"/>
+      </w:pPr>
+    </w:p>
+    <w:p>
+      <w:pPr>
+        <w:pStyle w:val="NoSpacing"/>
+        <w:rPr>
+          <w:color w:val="385623" w:themeColor="accent6" w:themeShade="80"/>
+        </w:rPr>
+      </w:pPr>
+      <w:r>
+        <w:rPr>
+          <w:color w:val="385623" w:themeColor="accent6" w:themeShade="80"/>
+        </w:rPr>
+        <w:t>#Output table 1</w:t>
+      </w:r>
+    </w:p>
+    <w:p>
+      <w:pPr>
+        <w:pStyle w:val="NoSpacing"/>
+      </w:pPr>
+      <w:proofErr w:type="spellStart"/>
+      <w:proofErr w:type="gramStart"/>
+      <w:r>
+        <w:t>kable</w:t>
+      </w:r>
+      <w:proofErr w:type="spellEnd"/>
+      <w:r>
+        <w:t>(</w:t>
+      </w:r>
+      <w:proofErr w:type="gramEnd"/>
+      <w:r>
+        <w:t>tab)</w:t>
+      </w:r>
+    </w:p>
+    <w:p>
+      <w:pPr>
+        <w:pStyle w:val="NoSpacing"/>
+      </w:pPr>
+    </w:p>
+    <w:p>
+      <w:pPr>
+        <w:pStyle w:val="NoSpacing"/>
+        <w:rPr>
+          <w:color w:val="385623" w:themeColor="accent6" w:themeShade="80"/>
+        </w:rPr>
+      </w:pPr>
+      <w:r>
+        <w:rPr>
+          <w:color w:val="385623" w:themeColor="accent6" w:themeShade="80"/>
+        </w:rPr>
+        <w:t>#</w:t>
+      </w:r>
+      <w:proofErr w:type="gramStart"/>
+      <w:r>
+        <w:rPr>
+          <w:color w:val="385623" w:themeColor="accent6" w:themeShade="80"/>
+        </w:rPr>
+        <w:t>Create</w:t>
+      </w:r>
+      <w:proofErr w:type="gramEnd"/>
+      <w:r>
+        <w:rPr>
+          <w:color w:val="385623" w:themeColor="accent6" w:themeShade="80"/>
+        </w:rPr>
+        <w:t xml:space="preserve"> boxplot for outcome 1 (attachment)</w:t>
+      </w:r>
+    </w:p>
+    <w:p>
+      <w:pPr>
+        <w:pStyle w:val="NoSpacing"/>
+      </w:pPr>
+      <w:proofErr w:type="gramStart"/>
+      <w:r>
+        <w:t>b</w:t>
+      </w:r>
+      <w:r>
+        <w:t>oxplot(</w:t>
+      </w:r>
+      <w:proofErr w:type="spellStart"/>
+      <w:proofErr w:type="gramEnd"/>
+      <w:r>
+        <w:t>gums$diffattach</w:t>
+      </w:r>
+      <w:proofErr w:type="spellEnd"/>
+      <w:r>
+        <w:t xml:space="preserve"> ~ </w:t>
+      </w:r>
+      <w:proofErr w:type="spellStart"/>
+      <w:r>
+        <w:t>labels$trtgroup</w:t>
+      </w:r>
+      <w:proofErr w:type="spellEnd"/>
+      <w:r>
+        <w:t xml:space="preserve">, </w:t>
+      </w:r>
+    </w:p>
+    <w:p>
+      <w:pPr>
+        <w:pStyle w:val="NoSpacing"/>
+      </w:pPr>
+      <w:r>
+        <w:t xml:space="preserve">        </w:t>
+      </w:r>
+      <w:proofErr w:type="gramStart"/>
+      <w:r>
+        <w:t>main</w:t>
+      </w:r>
+      <w:proofErr w:type="gramEnd"/>
+      <w:r>
+        <w:t xml:space="preserve"> = "Yearly Difference in Attachment by Treatment Group") </w:t>
+      </w:r>
+    </w:p>
+    <w:p>
+      <w:pPr>
+        <w:pStyle w:val="NoSpacing"/>
+      </w:pPr>
+    </w:p>
+    <w:p>
+      <w:pPr>
+        <w:pStyle w:val="NoSpacing"/>
+        <w:rPr>
+          <w:color w:val="385623" w:themeColor="accent6" w:themeShade="80"/>
+        </w:rPr>
+      </w:pPr>
+      <w:r>
+        <w:rPr>
+          <w:color w:val="385623" w:themeColor="accent6" w:themeShade="80"/>
+        </w:rPr>
+        <w:t>#Model 1</w:t>
+      </w:r>
+      <w:r>
+        <w:rPr>
+          <w:color w:val="385623" w:themeColor="accent6" w:themeShade="80"/>
+        </w:rPr>
+        <w:t xml:space="preserve"> analysis table</w:t>
+      </w:r>
+    </w:p>
+    <w:p>
+      <w:pPr>
+        <w:pStyle w:val="NoSpacing"/>
+      </w:pPr>
+      <w:r>
+        <w:t xml:space="preserve">model1res &lt;- </w:t>
+      </w:r>
+      <w:proofErr w:type="gramStart"/>
+      <w:r>
+        <w:t>summary(</w:t>
+      </w:r>
+      <w:proofErr w:type="gramEnd"/>
+      <w:r>
+        <w:t>model1)$</w:t>
+      </w:r>
+      <w:proofErr w:type="spellStart"/>
+      <w:r>
+        <w:t>coef</w:t>
+      </w:r>
+      <w:proofErr w:type="spellEnd"/>
+      <w:r>
+        <w:t>[, -3]</w:t>
+      </w:r>
+    </w:p>
+    <w:p>
+      <w:pPr>
+        <w:pStyle w:val="NoSpacing"/>
+      </w:pPr>
+      <w:r>
+        <w:t xml:space="preserve">model1res &lt;- </w:t>
+      </w:r>
+      <w:proofErr w:type="gramStart"/>
+      <w:r>
+        <w:t>round(</w:t>
+      </w:r>
+      <w:proofErr w:type="gramEnd"/>
+      <w:r>
+        <w:t>model1res, 3)</w:t>
+      </w:r>
+    </w:p>
+    <w:p>
+      <w:pPr>
+        <w:pStyle w:val="NoSpacing"/>
+      </w:pPr>
+      <w:proofErr w:type="spellStart"/>
+      <w:proofErr w:type="gramStart"/>
+      <w:r>
+        <w:t>rownames</w:t>
+      </w:r>
+      <w:proofErr w:type="spellEnd"/>
+      <w:r>
+        <w:t>(</w:t>
+      </w:r>
+      <w:proofErr w:type="gramEnd"/>
+      <w:r>
+        <w:t>model1res) &lt;- c("Intercept (Control)", "Placebo", "Low Dose",</w:t>
+      </w:r>
+    </w:p>
+    <w:p>
+      <w:pPr>
+        <w:pStyle w:val="NoSpacing"/>
+      </w:pPr>
+      <w:r>
+        <w:t xml:space="preserve">                         "Medium Dose", "High Dose", "Baseline Attachment")</w:t>
+      </w:r>
+    </w:p>
+    <w:p>
+      <w:pPr>
+        <w:pStyle w:val="NoSpacing"/>
+      </w:pPr>
+      <w:r>
+        <w:t xml:space="preserve">model1res &lt;- </w:t>
+      </w:r>
+      <w:proofErr w:type="spellStart"/>
+      <w:proofErr w:type="gramStart"/>
+      <w:r>
+        <w:t>as.data.frame</w:t>
+      </w:r>
+      <w:proofErr w:type="spellEnd"/>
+      <w:r>
+        <w:t>(</w:t>
+      </w:r>
+      <w:proofErr w:type="gramEnd"/>
+      <w:r>
+        <w:t>model1res)</w:t>
+      </w:r>
+    </w:p>
+    <w:p>
+      <w:pPr>
+        <w:pStyle w:val="NoSpacing"/>
+      </w:pPr>
+      <w:r>
+        <w:t xml:space="preserve">model1res$CI &lt;- </w:t>
+      </w:r>
+      <w:proofErr w:type="gramStart"/>
+      <w:r>
+        <w:t>round(</w:t>
+      </w:r>
+      <w:proofErr w:type="gramEnd"/>
+      <w:r>
+        <w:t>model1res$`Std. Error` * 1.96, 3)</w:t>
+      </w:r>
+    </w:p>
+    <w:p>
+      <w:pPr>
+        <w:pStyle w:val="NoSpacing"/>
+      </w:pPr>
+      <w:r>
+        <w:t>model1res$CIlow &lt;- model1res$Estimate - model1res$CI</w:t>
+      </w:r>
+    </w:p>
+    <w:p>
+      <w:pPr>
+        <w:pStyle w:val="NoSpacing"/>
+      </w:pPr>
+      <w:r>
+        <w:t xml:space="preserve">model1res$CIhigh &lt;- model1res$Estimate + model1res$CI  </w:t>
+      </w:r>
+    </w:p>
+    <w:p>
+      <w:pPr>
+        <w:pStyle w:val="NoSpacing"/>
+      </w:pPr>
+      <w:r>
+        <w:t xml:space="preserve">model1res$CIfull &lt;- </w:t>
+      </w:r>
+      <w:proofErr w:type="gramStart"/>
+      <w:r>
+        <w:t>paste(</w:t>
+      </w:r>
+      <w:proofErr w:type="gramEnd"/>
+      <w:r>
+        <w:t xml:space="preserve">"(", paste(model1res$CIlow, ",", model1res$CIhigh, </w:t>
+      </w:r>
+      <w:proofErr w:type="spellStart"/>
+      <w:r>
+        <w:t>sep</w:t>
+      </w:r>
+      <w:proofErr w:type="spellEnd"/>
+      <w:r>
+        <w:t xml:space="preserve"> = " "), ")", </w:t>
+      </w:r>
+      <w:proofErr w:type="spellStart"/>
+      <w:r>
+        <w:t>sep</w:t>
+      </w:r>
+      <w:proofErr w:type="spellEnd"/>
+      <w:r>
+        <w:t xml:space="preserve"> = "")  </w:t>
+      </w:r>
+    </w:p>
+    <w:p>
+      <w:pPr>
+        <w:pStyle w:val="NoSpacing"/>
+      </w:pPr>
+      <w:r>
+        <w:t xml:space="preserve">model1tab &lt;- </w:t>
+      </w:r>
+      <w:proofErr w:type="gramStart"/>
+      <w:r>
+        <w:t>model1res[</w:t>
+      </w:r>
+      <w:proofErr w:type="gramEnd"/>
+      <w:r>
+        <w:t>, c(1, 7, 3)]</w:t>
+      </w:r>
+    </w:p>
+    <w:p>
+      <w:pPr>
+        <w:pStyle w:val="NoSpacing"/>
+      </w:pPr>
+      <w:proofErr w:type="spellStart"/>
+      <w:proofErr w:type="gramStart"/>
+      <w:r>
+        <w:t>colnames</w:t>
+      </w:r>
+      <w:proofErr w:type="spellEnd"/>
+      <w:r>
+        <w:t>(</w:t>
+      </w:r>
+      <w:proofErr w:type="gramEnd"/>
+      <w:r>
+        <w:t>model1tab) &lt;- c("Estimate", "95% Confidence Interval", "p-value")</w:t>
+      </w:r>
+    </w:p>
+    <w:p>
+      <w:pPr>
+        <w:pStyle w:val="NoSpacing"/>
+      </w:pPr>
+      <w:proofErr w:type="gramStart"/>
+      <w:r>
+        <w:t>model1tab[</w:t>
+      </w:r>
+      <w:proofErr w:type="gramEnd"/>
+      <w:r>
+        <w:t>6, 3] &lt;- "&lt;0.001" #because was rounding to 0</w:t>
+      </w:r>
+    </w:p>
+    <w:p>
+      <w:pPr>
+        <w:pStyle w:val="NoSpacing"/>
+      </w:pPr>
+      <w:proofErr w:type="spellStart"/>
+      <w:proofErr w:type="gramStart"/>
+      <w:r>
+        <w:t>kable</w:t>
+      </w:r>
+      <w:proofErr w:type="spellEnd"/>
+      <w:r>
+        <w:t>(</w:t>
+      </w:r>
+      <w:proofErr w:type="gramEnd"/>
+      <w:r>
+        <w:t>model1tab)</w:t>
+      </w:r>
+    </w:p>
+    <w:p>
+      <w:pPr>
+        <w:pStyle w:val="NoSpacing"/>
+      </w:pPr>
+    </w:p>
+    <w:p>
+      <w:pPr>
+        <w:pStyle w:val="NoSpacing"/>
+        <w:rPr>
+          <w:color w:val="385623" w:themeColor="accent6" w:themeShade="80"/>
+        </w:rPr>
+      </w:pPr>
+      <w:r>
+        <w:rPr>
+          <w:color w:val="385623" w:themeColor="accent6" w:themeShade="80"/>
+        </w:rPr>
+        <w:t>#</w:t>
+      </w:r>
+      <w:proofErr w:type="gramStart"/>
+      <w:r>
+        <w:rPr>
+          <w:color w:val="385623" w:themeColor="accent6" w:themeShade="80"/>
+        </w:rPr>
+        <w:t>Create</w:t>
+      </w:r>
+      <w:proofErr w:type="gramEnd"/>
+      <w:r>
+        <w:rPr>
+          <w:color w:val="385623" w:themeColor="accent6" w:themeShade="80"/>
+        </w:rPr>
+        <w:t xml:space="preserve"> boxplot for outcome 2 (pocket depth)</w:t>
+      </w:r>
+    </w:p>
+    <w:p>
+      <w:pPr>
+        <w:pStyle w:val="NoSpacing"/>
+      </w:pPr>
+      <w:proofErr w:type="gramStart"/>
+      <w:r>
+        <w:t>boxplot(</w:t>
+      </w:r>
+      <w:proofErr w:type="spellStart"/>
+      <w:proofErr w:type="gramEnd"/>
+      <w:r>
+        <w:t>gums$diffpd</w:t>
+      </w:r>
+      <w:proofErr w:type="spellEnd"/>
+      <w:r>
+        <w:t xml:space="preserve"> ~ </w:t>
+      </w:r>
+      <w:proofErr w:type="spellStart"/>
+      <w:r>
+        <w:t>labels$trtgroup</w:t>
+      </w:r>
+      <w:proofErr w:type="spellEnd"/>
+      <w:r>
+        <w:t>,</w:t>
+      </w:r>
+    </w:p>
+    <w:p>
+      <w:pPr>
+        <w:pStyle w:val="NoSpacing"/>
+      </w:pPr>
+      <w:r>
+        <w:t xml:space="preserve">        </w:t>
+      </w:r>
+      <w:proofErr w:type="gramStart"/>
+      <w:r>
+        <w:t>main</w:t>
+      </w:r>
+      <w:proofErr w:type="gramEnd"/>
+      <w:r>
+        <w:t xml:space="preserve"> = "Yearly Difference in Pocket Depth by Treatment Group")</w:t>
+      </w:r>
+    </w:p>
+    <w:p>
+      <w:pPr>
+        <w:pStyle w:val="NoSpacing"/>
+      </w:pPr>
+    </w:p>
+    <w:p>
+      <w:pPr>
+        <w:pStyle w:val="NoSpacing"/>
+        <w:rPr>
+          <w:color w:val="385623" w:themeColor="accent6" w:themeShade="80"/>
+        </w:rPr>
+      </w:pPr>
+      <w:r>
+        <w:rPr>
+          <w:color w:val="385623" w:themeColor="accent6" w:themeShade="80"/>
+        </w:rPr>
+        <w:t>#</w:t>
+      </w:r>
+      <w:proofErr w:type="gramStart"/>
+      <w:r>
+        <w:rPr>
+          <w:color w:val="385623" w:themeColor="accent6" w:themeShade="80"/>
+        </w:rPr>
+        <w:t>Create</w:t>
+      </w:r>
+      <w:proofErr w:type="gramEnd"/>
+      <w:r>
+        <w:rPr>
+          <w:color w:val="385623" w:themeColor="accent6" w:themeShade="80"/>
+        </w:rPr>
+        <w:t xml:space="preserve"> analysis table for model 2</w:t>
+      </w:r>
+    </w:p>
+    <w:p>
+      <w:pPr>
+        <w:pStyle w:val="NoSpacing"/>
+      </w:pPr>
+      <w:r>
+        <w:t xml:space="preserve">model2res &lt;- </w:t>
+      </w:r>
+      <w:proofErr w:type="gramStart"/>
+      <w:r>
+        <w:t>summary(</w:t>
+      </w:r>
+      <w:proofErr w:type="gramEnd"/>
+      <w:r>
+        <w:t>model2)$</w:t>
+      </w:r>
+      <w:proofErr w:type="spellStart"/>
+      <w:r>
+        <w:t>coef</w:t>
+      </w:r>
+      <w:proofErr w:type="spellEnd"/>
+      <w:r>
+        <w:t>[, -3]</w:t>
+      </w:r>
+    </w:p>
+    <w:p>
+      <w:pPr>
+        <w:pStyle w:val="NoSpacing"/>
+      </w:pPr>
+      <w:r>
+        <w:t xml:space="preserve">model2res &lt;- </w:t>
+      </w:r>
+      <w:proofErr w:type="gramStart"/>
+      <w:r>
+        <w:t>round(</w:t>
+      </w:r>
+      <w:proofErr w:type="gramEnd"/>
+      <w:r>
+        <w:t>model2res, 3)</w:t>
+      </w:r>
+    </w:p>
+    <w:p>
+      <w:pPr>
+        <w:pStyle w:val="NoSpacing"/>
+      </w:pPr>
+      <w:proofErr w:type="spellStart"/>
+      <w:proofErr w:type="gramStart"/>
+      <w:r>
+        <w:t>rownames</w:t>
+      </w:r>
+      <w:proofErr w:type="spellEnd"/>
+      <w:r>
+        <w:t>(</w:t>
+      </w:r>
+      <w:proofErr w:type="gramEnd"/>
+      <w:r>
+        <w:t>model2res) &lt;- c("Intercept (Control)", "Placebo", "Low Dose",</w:t>
+      </w:r>
+    </w:p>
+    <w:p>
+      <w:pPr>
+        <w:pStyle w:val="NoSpacing"/>
+      </w:pPr>
+      <w:r>
+        <w:t xml:space="preserve">                         "Medium Dose", "High Dose", "Baseline Pocket Depth")</w:t>
+      </w:r>
+    </w:p>
+    <w:p>
+      <w:pPr>
+        <w:pStyle w:val="NoSpacing"/>
+      </w:pPr>
+      <w:r>
+        <w:t xml:space="preserve">model2res &lt;- </w:t>
+      </w:r>
+      <w:proofErr w:type="spellStart"/>
+      <w:proofErr w:type="gramStart"/>
+      <w:r>
+        <w:t>as.data.frame</w:t>
+      </w:r>
+      <w:proofErr w:type="spellEnd"/>
+      <w:r>
+        <w:t>(</w:t>
+      </w:r>
+      <w:proofErr w:type="gramEnd"/>
+      <w:r>
+        <w:t>model2res)</w:t>
+      </w:r>
+    </w:p>
+    <w:p>
+      <w:pPr>
+        <w:pStyle w:val="NoSpacing"/>
+      </w:pPr>
+      <w:r>
+        <w:t xml:space="preserve">model2res$CI &lt;- </w:t>
+      </w:r>
+      <w:proofErr w:type="gramStart"/>
+      <w:r>
+        <w:t>round(</w:t>
+      </w:r>
+      <w:proofErr w:type="gramEnd"/>
+      <w:r>
+        <w:t>model2res$`Std. Error` * 1.96, 3)</w:t>
+      </w:r>
+    </w:p>
+    <w:p>
+      <w:pPr>
+        <w:pStyle w:val="NoSpacing"/>
+      </w:pPr>
+      <w:r>
+        <w:t>model2res$CIlow &lt;- model2res$Estimate - model2res$CI</w:t>
+      </w:r>
+    </w:p>
+    <w:p>
+      <w:pPr>
+        <w:pStyle w:val="NoSpacing"/>
+      </w:pPr>
+      <w:r>
+        <w:t>model2res$CIhigh &lt;- model2res$Estimate + model2res$CI</w:t>
+      </w:r>
+    </w:p>
+    <w:p>
+      <w:pPr>
+        <w:pStyle w:val="NoSpacing"/>
+      </w:pPr>
+      <w:r>
+        <w:t xml:space="preserve">model2res$CIfull &lt;- </w:t>
+      </w:r>
+      <w:proofErr w:type="gramStart"/>
+      <w:r>
+        <w:t>paste(</w:t>
+      </w:r>
+      <w:proofErr w:type="gramEnd"/>
+      <w:r>
+        <w:t xml:space="preserve">"(", paste(model2res$CIlow, ",", model2res$CIhigh, </w:t>
+      </w:r>
+      <w:proofErr w:type="spellStart"/>
+      <w:r>
+        <w:t>sep</w:t>
+      </w:r>
+      <w:proofErr w:type="spellEnd"/>
+      <w:r>
+        <w:t xml:space="preserve"> = " "), ")", </w:t>
+      </w:r>
+      <w:proofErr w:type="spellStart"/>
+      <w:r>
+        <w:t>sep</w:t>
+      </w:r>
+      <w:proofErr w:type="spellEnd"/>
+      <w:r>
+        <w:t xml:space="preserve"> ="")</w:t>
+      </w:r>
+    </w:p>
+    <w:p>
+      <w:pPr>
+        <w:pStyle w:val="NoSpacing"/>
+      </w:pPr>
+      <w:r>
+        <w:t xml:space="preserve">model2tab &lt;- </w:t>
+      </w:r>
+      <w:proofErr w:type="gramStart"/>
+      <w:r>
+        <w:t>model2res[</w:t>
+      </w:r>
+      <w:proofErr w:type="gramEnd"/>
+      <w:r>
+        <w:t>, c(1, 7, 3)]</w:t>
+      </w:r>
+    </w:p>
+    <w:p>
+      <w:pPr>
+        <w:pStyle w:val="NoSpacing"/>
+      </w:pPr>
+      <w:proofErr w:type="spellStart"/>
+      <w:proofErr w:type="gramStart"/>
+      <w:r>
+        <w:t>colnames</w:t>
+      </w:r>
+      <w:proofErr w:type="spellEnd"/>
+      <w:r>
+        <w:t>(</w:t>
+      </w:r>
+      <w:proofErr w:type="gramEnd"/>
+      <w:r>
+        <w:t>model2tab) &lt;- c("Estimate", "95% Confidence Interval", "p-value")</w:t>
+      </w:r>
+    </w:p>
+    <w:p>
+      <w:pPr>
+        <w:pStyle w:val="NoSpacing"/>
+      </w:pPr>
+      <w:bookmarkStart w:id="0" w:name="_GoBack"/>
+      <w:bookmarkEnd w:id="0"/>
+      <w:proofErr w:type="spellStart"/>
+      <w:proofErr w:type="gramStart"/>
+      <w:r>
+        <w:t>kable</w:t>
+      </w:r>
+      <w:proofErr w:type="spellEnd"/>
+      <w:r>
+        <w:t>(</w:t>
+      </w:r>
+      <w:proofErr w:type="gramEnd"/>
+      <w:r>
+        <w:t>model2tab)</w:t>
       </w:r>
     </w:p>
     <w:sectPr>
-      <w:footerReference w:type="default" r:id="rId7"/>
+      <w:footerReference w:type="default" r:id="rId9"/>
       <w:pgSz w:w="12240" w:h="15840"/>
       <w:pgMar w:top="1440" w:right="1440" w:bottom="1440" w:left="1440" w:header="720" w:footer="720" w:gutter="0"/>
       <w:cols w:space="720"/>
@@ -6960,7 +10368,7 @@
           <w:rPr>
             <w:noProof/>
           </w:rPr>
-          <w:t>4</w:t>
+          <w:t>1</w:t>
         </w:r>
         <w:r>
           <w:rPr>
@@ -7555,10 +10963,30 @@
     <w:name w:val="Normal"/>
     <w:qFormat/>
   </w:style>
+  <w:style w:type="paragraph" w:styleId="Heading1">
+    <w:name w:val="heading 1"/>
+    <w:basedOn w:val="Normal"/>
+    <w:next w:val="Normal"/>
+    <w:link w:val="Heading1Char"/>
+    <w:uiPriority w:val="9"/>
+    <w:qFormat/>
+    <w:rsid w:val="00D85DE0"/>
+    <w:pPr>
+      <w:keepNext/>
+      <w:keepLines/>
+      <w:spacing w:before="240" w:after="0"/>
+      <w:outlineLvl w:val="0"/>
+    </w:pPr>
+    <w:rPr>
+      <w:rFonts w:asciiTheme="majorHAnsi" w:eastAsiaTheme="majorEastAsia" w:hAnsiTheme="majorHAnsi" w:cstheme="majorBidi"/>
+      <w:color w:val="2E74B5" w:themeColor="accent1" w:themeShade="BF"/>
+      <w:sz w:val="32"/>
+      <w:szCs w:val="32"/>
+    </w:rPr>
+  </w:style>
   <w:style w:type="character" w:default="1" w:styleId="DefaultParagraphFont">
     <w:name w:val="Default Paragraph Font"/>
     <w:uiPriority w:val="1"/>
-    <w:semiHidden/>
     <w:unhideWhenUsed/>
   </w:style>
   <w:style w:type="table" w:default="1" w:styleId="TableNormal">
@@ -7645,6 +11073,19 @@
     <w:link w:val="Footer"/>
     <w:uiPriority w:val="99"/>
     <w:rsid w:val="009E3574"/>
+  </w:style>
+  <w:style w:type="character" w:customStyle="1" w:styleId="Heading1Char">
+    <w:name w:val="Heading 1 Char"/>
+    <w:basedOn w:val="DefaultParagraphFont"/>
+    <w:link w:val="Heading1"/>
+    <w:uiPriority w:val="9"/>
+    <w:rsid w:val="00D85DE0"/>
+    <w:rPr>
+      <w:rFonts w:asciiTheme="majorHAnsi" w:eastAsiaTheme="majorEastAsia" w:hAnsiTheme="majorHAnsi" w:cstheme="majorBidi"/>
+      <w:color w:val="2E74B5" w:themeColor="accent1" w:themeShade="BF"/>
+      <w:sz w:val="32"/>
+      <w:szCs w:val="32"/>
+    </w:rPr>
   </w:style>
 </w:styles>
 </file>

</xml_diff>

<commit_message>
Final edits to presentation and report.
</commit_message>
<xml_diff>
--- a/Project0/Reports/Final Written Report- Project 0.docx
+++ b/Project0/Reports/Final Written Report- Project 0.docx
@@ -55,7 +55,12 @@
         <w:t xml:space="preserve">Date: </w:t>
       </w:r>
       <w:r>
-        <w:t>13 September, 2017</w:t>
+        <w:t>13 September</w:t>
+      </w:r>
+      <w:bookmarkStart w:id="0" w:name="_GoBack"/>
+      <w:bookmarkEnd w:id="0"/>
+      <w:r>
+        <w:t xml:space="preserve"> 2017</w:t>
       </w:r>
     </w:p>
     <w:p>
@@ -87,13 +92,28 @@
         <w:ind w:firstLine="720"/>
       </w:pPr>
       <w:r>
-        <w:t xml:space="preserve">The goal of this project is </w:t>
+        <w:t>The goal of this project was</w:t>
+      </w:r>
+      <w:r>
+        <w:t xml:space="preserve"> </w:t>
       </w:r>
       <w:r>
         <w:t xml:space="preserve">to determine whether </w:t>
       </w:r>
       <w:r>
-        <w:t xml:space="preserve">a new gel aimed at treating gum disease improves dental measurements after 1 year of use. Subjects were randomized to one of 5 groups, which included both a control group and placebo gel treatment group. The other three groups had differing levels of the active ingredient in the gel treatment: low, medium, or high. 26 subjects were originally randomized to these groups, resulting in a total of 130 subjects measured at baseline. </w:t>
+        <w:t xml:space="preserve">a new gel aimed </w:t>
+      </w:r>
+      <w:r>
+        <w:t>at treating gum disease improved</w:t>
+      </w:r>
+      <w:r>
+        <w:t xml:space="preserve"> dental measurements after 1 year of use. Subjects were randomized to one of 5 groups, which included both a control group and placebo gel treatment group. The other three groups had differing levels of the active ingredient in the gel treatment: low, medium, or high. 26 subjects were originally randomized to </w:t>
+      </w:r>
+      <w:r>
+        <w:t xml:space="preserve">each of </w:t>
+      </w:r>
+      <w:r>
+        <w:t xml:space="preserve">these groups, resulting in a total of 130 subjects measured at baseline. </w:t>
       </w:r>
     </w:p>
     <w:p>
@@ -103,7 +123,13 @@
         <w:ind w:firstLine="720"/>
       </w:pPr>
       <w:r>
-        <w:t xml:space="preserve">At baseline and at the 1 year follow-up visit, each subject’s gum attachment and gum pocket depth were measured at a number of sites, and these measurements were averaged to create an average attachment and average pocket depth score for each subject at each time point. The primary research question was whether the treatment results in lower average pocket depths and attachments after one year. </w:t>
+        <w:t>At baseline and at the 1 year follow-up visit, each subject’s gum attachment and gum pocket depth were measured at a number of sites, and these measurements were averaged to create an average attachment and average pocket depth score for each subject at each time point. The primary research question was whether the treatment results in lower avera</w:t>
+      </w:r>
+      <w:r>
+        <w:t>ge pocket depths and attachment losses</w:t>
+      </w:r>
+      <w:r>
+        <w:t xml:space="preserve"> after one year. </w:t>
       </w:r>
     </w:p>
     <w:p>
@@ -137,7 +163,13 @@
         <w:ind w:firstLine="720"/>
       </w:pPr>
       <w:r>
-        <w:t xml:space="preserve">Originally, there were 130 subjects included in the subject who were randomized to 5 treatment groups. Since 27 subjects were missing pocket depth and attachment measurements at 1 year, they were excluded from the analysis, including the descriptive analyses. </w:t>
+        <w:t xml:space="preserve">Originally, there were 130 subjects included in the subject who were randomized to 5 treatment groups. Since 27 subjects were missing </w:t>
+      </w:r>
+      <w:r>
+        <w:t xml:space="preserve">both </w:t>
+      </w:r>
+      <w:r>
+        <w:t xml:space="preserve">pocket depth and attachment measurements at 1 year, they were excluded from the analysis, including the descriptive analyses. </w:t>
       </w:r>
     </w:p>
     <w:p>
@@ -184,7 +216,30 @@
         <w:t>. Additional covariates were not included in the models, since the trial was randomized</w:t>
       </w:r>
       <w:r>
-        <w:t xml:space="preserve"> and the univariate analyses were not significant at the level alpha =0.05</w:t>
+        <w:t xml:space="preserve"> and the univariate analyses were not significant at the level </w:t>
+      </w:r>
+      <m:oMath>
+        <m:r>
+          <w:rPr>
+            <w:rFonts w:ascii="Cambria Math" w:hAnsi="Cambria Math"/>
+          </w:rPr>
+          <m:t>α</m:t>
+        </m:r>
+      </m:oMath>
+      <w:r>
+        <w:rPr>
+          <w:rFonts w:eastAsiaTheme="minorEastAsia"/>
+        </w:rPr>
+        <w:t xml:space="preserve"> </w:t>
+      </w:r>
+      <w:r>
+        <w:t>=</w:t>
+      </w:r>
+      <w:r>
+        <w:t xml:space="preserve"> </w:t>
+      </w:r>
+      <w:r>
+        <w:t>0.05</w:t>
       </w:r>
       <w:r>
         <w:t xml:space="preserve">, but the summaries of these demographic variables are included in Table 1. </w:t>
@@ -4560,7 +4615,19 @@
         <w:ind w:firstLine="720"/>
       </w:pPr>
       <w:r>
-        <w:t>First, the yearly difference in gum attachment--the baseline attachment subtracted from the attachment at 1 year--was compared among the five treatment groups.</w:t>
+        <w:t xml:space="preserve">First, the yearly difference in gum </w:t>
+      </w:r>
+      <w:r>
+        <w:t>attachment—t</w:t>
+      </w:r>
+      <w:r>
+        <w:t>he baseline attachment subtracted from the attachment at 1 year</w:t>
+      </w:r>
+      <w:r>
+        <w:t>—wa</w:t>
+      </w:r>
+      <w:r>
+        <w:t>s compared among the five treatment groups.</w:t>
       </w:r>
     </w:p>
     <w:p>
@@ -4589,6 +4656,9 @@
       </w:r>
       <w:r>
         <w:t>This graph displays the yearly difference in attachment among the control, placebo, and three levels of treatment groups.</w:t>
+      </w:r>
+      <w:r>
+        <w:t xml:space="preserve"> The mean difference in attachment loss was -0.099.</w:t>
       </w:r>
     </w:p>
     <w:p>
@@ -5822,7 +5892,19 @@
         <w:ind w:firstLine="720"/>
       </w:pPr>
       <w:r>
-        <w:t>Second, the yearly difference in pocket depth--the baseline pocket depth subtracted from the pocket depth at 1 year--was compared among the five treatment groups.</w:t>
+        <w:t>Second, the yea</w:t>
+      </w:r>
+      <w:r>
+        <w:t>rly difference in pocket depth—</w:t>
+      </w:r>
+      <w:r>
+        <w:t>the baseline pocket depth subtracted from the pocket depth at 1 year</w:t>
+      </w:r>
+      <w:r>
+        <w:t>—</w:t>
+      </w:r>
+      <w:r>
+        <w:t>was compared among the five treatment groups.</w:t>
       </w:r>
     </w:p>
     <w:p>
@@ -5851,6 +5933,9 @@
       </w:r>
       <w:r>
         <w:t>.</w:t>
+      </w:r>
+      <w:r>
+        <w:t xml:space="preserve"> The mean difference in pocket depth was -0.294.</w:t>
       </w:r>
     </w:p>
     <w:p>
@@ -7075,6 +7160,9 @@
       <w:r>
         <w:t xml:space="preserve">cant effect on producing lower average pocket depth and attachment loss at one year. </w:t>
       </w:r>
+      <w:r>
+        <w:t xml:space="preserve">The overall differences in attachment and pocket depth were negative, as hypothesized, but their magnitude was not explained by treatment group. </w:t>
+      </w:r>
     </w:p>
     <w:p>
       <w:pPr>
@@ -7098,7 +7186,10 @@
         <w:t>,</w:t>
       </w:r>
       <w:r>
-        <w:t xml:space="preserve"> so this is worth noting </w:t>
+        <w:t xml:space="preserve"> so this should be noted as a limitation.</w:t>
+      </w:r>
+      <w:r>
+        <w:t xml:space="preserve"> </w:t>
       </w:r>
     </w:p>
     <w:p>
@@ -7109,7 +7200,12 @@
       </w:pPr>
       <w:r>
         <w:tab/>
-        <w:t>Furthermore, it should be noticed that th</w:t>
+      </w:r>
+      <w:r>
+        <w:t>Furthermore, it should be note</w:t>
+      </w:r>
+      <w:r>
+        <w:t>d that th</w:t>
       </w:r>
       <w:r>
         <w:t xml:space="preserve">e results of this </w:t>
@@ -7291,46 +7387,6 @@
     <w:p>
       <w:pPr>
         <w:pStyle w:val="NoSpacing"/>
-        <w:rPr>
-          <w:rFonts w:ascii="Helvetica" w:hAnsi="Helvetica" w:cs="Helvetica"/>
-          <w:color w:val="2D3B45"/>
-          <w:shd w:val="clear" w:color="auto" w:fill="FFFFFF"/>
-        </w:rPr>
-      </w:pPr>
-    </w:p>
-    <w:p>
-      <w:pPr>
-        <w:pStyle w:val="NoSpacing"/>
-        <w:rPr>
-          <w:rFonts w:ascii="Helvetica" w:hAnsi="Helvetica" w:cs="Helvetica"/>
-          <w:color w:val="2D3B45"/>
-          <w:shd w:val="clear" w:color="auto" w:fill="FFFFFF"/>
-        </w:rPr>
-      </w:pPr>
-    </w:p>
-    <w:p>
-      <w:pPr>
-        <w:pStyle w:val="NoSpacing"/>
-        <w:rPr>
-          <w:rFonts w:ascii="Helvetica" w:hAnsi="Helvetica" w:cs="Helvetica"/>
-          <w:color w:val="2D3B45"/>
-          <w:shd w:val="clear" w:color="auto" w:fill="FFFFFF"/>
-        </w:rPr>
-      </w:pPr>
-    </w:p>
-    <w:p>
-      <w:pPr>
-        <w:pStyle w:val="NoSpacing"/>
-        <w:rPr>
-          <w:rFonts w:ascii="Helvetica" w:hAnsi="Helvetica" w:cs="Helvetica"/>
-          <w:color w:val="2D3B45"/>
-          <w:shd w:val="clear" w:color="auto" w:fill="FFFFFF"/>
-        </w:rPr>
-      </w:pPr>
-    </w:p>
-    <w:p>
-      <w:pPr>
-        <w:pStyle w:val="NoSpacing"/>
       </w:pPr>
       <w:r>
         <w:rPr>
@@ -8932,8 +8988,6 @@
       <w:r>
         <w:t>, ]$age</w:t>
       </w:r>
-      <w:bookmarkStart w:id="0" w:name="_GoBack"/>
-      <w:bookmarkEnd w:id="0"/>
       <w:r>
         <w:t>, na.rm = T), 2), ")")</w:t>
       </w:r>
@@ -11279,7 +11333,562 @@
       <w:szCs w:val="32"/>
     </w:rPr>
   </w:style>
+  <w:style w:type="character" w:styleId="PlaceholderText">
+    <w:name w:val="Placeholder Text"/>
+    <w:basedOn w:val="DefaultParagraphFont"/>
+    <w:uiPriority w:val="99"/>
+    <w:semiHidden/>
+    <w:rsid w:val="00D70331"/>
+    <w:rPr>
+      <w:color w:val="808080"/>
+    </w:rPr>
+  </w:style>
 </w:styles>
+</file>
+
+<file path=word/glossary/document.xml><?xml version="1.0" encoding="utf-8"?>
+<w:glossaryDocument xmlns:wpc="http://schemas.microsoft.com/office/word/2010/wordprocessingCanvas" xmlns:cx="http://schemas.microsoft.com/office/drawing/2014/chartex" xmlns:cx1="http://schemas.microsoft.com/office/drawing/2015/9/8/chartex" xmlns:mc="http://schemas.openxmlformats.org/markup-compatibility/2006" xmlns:o="urn:schemas-microsoft-com:office:office" xmlns:r="http://schemas.openxmlformats.org/officeDocument/2006/relationships" xmlns:m="http://schemas.openxmlformats.org/officeDocument/2006/math" xmlns:v="urn:schemas-microsoft-com:vml" xmlns:wp14="http://schemas.microsoft.com/office/word/2010/wordprocessingDrawing" xmlns:wp="http://schemas.openxmlformats.org/drawingml/2006/wordprocessingDrawing" xmlns:w10="urn:schemas-microsoft-com:office:word" xmlns:w="http://schemas.openxmlformats.org/wordprocessingml/2006/main" xmlns:w14="http://schemas.microsoft.com/office/word/2010/wordml" xmlns:w15="http://schemas.microsoft.com/office/word/2012/wordml" xmlns:w16se="http://schemas.microsoft.com/office/word/2015/wordml/symex" xmlns:wpg="http://schemas.microsoft.com/office/word/2010/wordprocessingGroup" xmlns:wpi="http://schemas.microsoft.com/office/word/2010/wordprocessingInk" xmlns:wne="http://schemas.microsoft.com/office/word/2006/wordml" xmlns:wps="http://schemas.microsoft.com/office/word/2010/wordprocessingShape" mc:Ignorable="w14 w15 w16se wp14"/>
+</file>
+
+<file path=word/glossary/fontTable.xml><?xml version="1.0" encoding="utf-8"?>
+<w:fonts xmlns:mc="http://schemas.openxmlformats.org/markup-compatibility/2006" xmlns:r="http://schemas.openxmlformats.org/officeDocument/2006/relationships" xmlns:w="http://schemas.openxmlformats.org/wordprocessingml/2006/main" xmlns:w14="http://schemas.microsoft.com/office/word/2010/wordml" xmlns:w15="http://schemas.microsoft.com/office/word/2012/wordml" xmlns:w16se="http://schemas.microsoft.com/office/word/2015/wordml/symex" mc:Ignorable="w14 w15 w16se">
+  <w:font w:name="Symbol">
+    <w:panose1 w:val="05050102010706020507"/>
+    <w:charset w:val="02"/>
+    <w:family w:val="roman"/>
+    <w:pitch w:val="variable"/>
+    <w:sig w:usb0="00000000" w:usb1="10000000" w:usb2="00000000" w:usb3="00000000" w:csb0="80000000" w:csb1="00000000"/>
+  </w:font>
+  <w:font w:name="Times New Roman">
+    <w:panose1 w:val="02020603050405020304"/>
+    <w:charset w:val="00"/>
+    <w:family w:val="roman"/>
+    <w:pitch w:val="variable"/>
+    <w:sig w:usb0="E0002EFF" w:usb1="C000785B" w:usb2="00000009" w:usb3="00000000" w:csb0="000001FF" w:csb1="00000000"/>
+  </w:font>
+  <w:font w:name="Courier New">
+    <w:panose1 w:val="02070309020205020404"/>
+    <w:charset w:val="00"/>
+    <w:family w:val="modern"/>
+    <w:pitch w:val="fixed"/>
+    <w:sig w:usb0="E0002EFF" w:usb1="C0007843" w:usb2="00000009" w:usb3="00000000" w:csb0="000001FF" w:csb1="00000000"/>
+  </w:font>
+  <w:font w:name="Wingdings">
+    <w:panose1 w:val="05000000000000000000"/>
+    <w:charset w:val="02"/>
+    <w:family w:val="auto"/>
+    <w:pitch w:val="variable"/>
+    <w:sig w:usb0="00000000" w:usb1="10000000" w:usb2="00000000" w:usb3="00000000" w:csb0="80000000" w:csb1="00000000"/>
+  </w:font>
+  <w:font w:name="Calibri">
+    <w:panose1 w:val="020F0502020204030204"/>
+    <w:charset w:val="00"/>
+    <w:family w:val="swiss"/>
+    <w:pitch w:val="variable"/>
+    <w:sig w:usb0="E0002AFF" w:usb1="C000247B" w:usb2="00000009" w:usb3="00000000" w:csb0="000001FF" w:csb1="00000000"/>
+  </w:font>
+  <w:font w:name="Calibri Light">
+    <w:panose1 w:val="020F0302020204030204"/>
+    <w:charset w:val="00"/>
+    <w:family w:val="swiss"/>
+    <w:pitch w:val="variable"/>
+    <w:sig w:usb0="E0002AFF" w:usb1="C000247B" w:usb2="00000009" w:usb3="00000000" w:csb0="000001FF" w:csb1="00000000"/>
+  </w:font>
+  <w:font w:name="Cambria Math">
+    <w:panose1 w:val="02040503050406030204"/>
+    <w:charset w:val="00"/>
+    <w:family w:val="roman"/>
+    <w:pitch w:val="variable"/>
+    <w:sig w:usb0="E00002FF" w:usb1="420024FF" w:usb2="00000000" w:usb3="00000000" w:csb0="0000019F" w:csb1="00000000"/>
+  </w:font>
+  <w:font w:name="Helvetica">
+    <w:panose1 w:val="020B0604020202020204"/>
+    <w:charset w:val="00"/>
+    <w:family w:val="swiss"/>
+    <w:pitch w:val="variable"/>
+    <w:sig w:usb0="E0002EFF" w:usb1="C0007843" w:usb2="00000009" w:usb3="00000000" w:csb0="000001FF" w:csb1="00000000"/>
+  </w:font>
+</w:fonts>
+</file>
+
+<file path=word/glossary/settings.xml><?xml version="1.0" encoding="utf-8"?>
+<w:settings xmlns:mc="http://schemas.openxmlformats.org/markup-compatibility/2006" xmlns:o="urn:schemas-microsoft-com:office:office" xmlns:r="http://schemas.openxmlformats.org/officeDocument/2006/relationships" xmlns:m="http://schemas.openxmlformats.org/officeDocument/2006/math" xmlns:v="urn:schemas-microsoft-com:vml" xmlns:w10="urn:schemas-microsoft-com:office:word" xmlns:w="http://schemas.openxmlformats.org/wordprocessingml/2006/main" xmlns:w14="http://schemas.microsoft.com/office/word/2010/wordml" xmlns:w15="http://schemas.microsoft.com/office/word/2012/wordml" xmlns:w16se="http://schemas.microsoft.com/office/word/2015/wordml/symex" xmlns:sl="http://schemas.openxmlformats.org/schemaLibrary/2006/main" mc:Ignorable="w14 w15 w16se">
+  <w:view w:val="normal"/>
+  <w:defaultTabStop w:val="720"/>
+  <w:characterSpacingControl w:val="doNotCompress"/>
+  <w:compat>
+    <w:useFELayout/>
+    <w:compatSetting w:name="compatibilityMode" w:uri="http://schemas.microsoft.com/office/word" w:val="15"/>
+    <w:compatSetting w:name="overrideTableStyleFontSizeAndJustification" w:uri="http://schemas.microsoft.com/office/word" w:val="1"/>
+    <w:compatSetting w:name="enableOpenTypeFeatures" w:uri="http://schemas.microsoft.com/office/word" w:val="1"/>
+    <w:compatSetting w:name="doNotFlipMirrorIndents" w:uri="http://schemas.microsoft.com/office/word" w:val="1"/>
+    <w:compatSetting w:name="differentiateMultirowTableHeaders" w:uri="http://schemas.microsoft.com/office/word" w:val="1"/>
+  </w:compat>
+  <w:rsids>
+    <w:rsidRoot w:val="00822140"/>
+    <w:rsid w:val="005A078E"/>
+    <w:rsid w:val="00822140"/>
+  </w:rsids>
+  <m:mathPr>
+    <m:mathFont m:val="Cambria Math"/>
+    <m:brkBin m:val="before"/>
+    <m:brkBinSub m:val="--"/>
+    <m:smallFrac m:val="0"/>
+    <m:dispDef/>
+    <m:lMargin m:val="0"/>
+    <m:rMargin m:val="0"/>
+    <m:defJc m:val="centerGroup"/>
+    <m:wrapIndent m:val="1440"/>
+    <m:intLim m:val="subSup"/>
+    <m:naryLim m:val="undOvr"/>
+  </m:mathPr>
+  <w:themeFontLang w:val="en-US"/>
+  <w:clrSchemeMapping w:bg1="light1" w:t1="dark1" w:bg2="light2" w:t2="dark2" w:accent1="accent1" w:accent2="accent2" w:accent3="accent3" w:accent4="accent4" w:accent5="accent5" w:accent6="accent6" w:hyperlink="hyperlink" w:followedHyperlink="followedHyperlink"/>
+  <w:decimalSymbol w:val="."/>
+  <w:listSeparator w:val=","/>
+  <w15:chartTrackingRefBased/>
+</w:settings>
+</file>
+
+<file path=word/glossary/styles.xml><?xml version="1.0" encoding="utf-8"?>
+<w:styles xmlns:mc="http://schemas.openxmlformats.org/markup-compatibility/2006" xmlns:r="http://schemas.openxmlformats.org/officeDocument/2006/relationships" xmlns:w="http://schemas.openxmlformats.org/wordprocessingml/2006/main" xmlns:w14="http://schemas.microsoft.com/office/word/2010/wordml" xmlns:w15="http://schemas.microsoft.com/office/word/2012/wordml" xmlns:w16se="http://schemas.microsoft.com/office/word/2015/wordml/symex" mc:Ignorable="w14 w15 w16se">
+  <w:docDefaults>
+    <w:rPrDefault>
+      <w:rPr>
+        <w:rFonts w:asciiTheme="minorHAnsi" w:eastAsiaTheme="minorEastAsia" w:hAnsiTheme="minorHAnsi" w:cstheme="minorBidi"/>
+        <w:sz w:val="22"/>
+        <w:szCs w:val="22"/>
+        <w:lang w:val="en-US" w:eastAsia="en-US" w:bidi="ar-SA"/>
+      </w:rPr>
+    </w:rPrDefault>
+    <w:pPrDefault>
+      <w:pPr>
+        <w:spacing w:after="160" w:line="259" w:lineRule="auto"/>
+      </w:pPr>
+    </w:pPrDefault>
+  </w:docDefaults>
+  <w:latentStyles w:defLockedState="0" w:defUIPriority="99" w:defSemiHidden="0" w:defUnhideWhenUsed="0" w:defQFormat="0" w:count="371">
+    <w:lsdException w:name="Normal" w:uiPriority="0" w:qFormat="1"/>
+    <w:lsdException w:name="heading 1" w:uiPriority="9" w:qFormat="1"/>
+    <w:lsdException w:name="heading 2" w:semiHidden="1" w:uiPriority="9" w:unhideWhenUsed="1" w:qFormat="1"/>
+    <w:lsdException w:name="heading 3" w:semiHidden="1" w:uiPriority="9" w:unhideWhenUsed="1" w:qFormat="1"/>
+    <w:lsdException w:name="heading 4" w:semiHidden="1" w:uiPriority="9" w:unhideWhenUsed="1" w:qFormat="1"/>
+    <w:lsdException w:name="heading 5" w:semiHidden="1" w:uiPriority="9" w:unhideWhenUsed="1" w:qFormat="1"/>
+    <w:lsdException w:name="heading 6" w:semiHidden="1" w:uiPriority="9" w:unhideWhenUsed="1" w:qFormat="1"/>
+    <w:lsdException w:name="heading 7" w:semiHidden="1" w:uiPriority="9" w:unhideWhenUsed="1" w:qFormat="1"/>
+    <w:lsdException w:name="heading 8" w:semiHidden="1" w:uiPriority="9" w:unhideWhenUsed="1" w:qFormat="1"/>
+    <w:lsdException w:name="heading 9" w:semiHidden="1" w:uiPriority="9" w:unhideWhenUsed="1" w:qFormat="1"/>
+    <w:lsdException w:name="index 1" w:semiHidden="1" w:unhideWhenUsed="1"/>
+    <w:lsdException w:name="index 2" w:semiHidden="1" w:unhideWhenUsed="1"/>
+    <w:lsdException w:name="index 3" w:semiHidden="1" w:unhideWhenUsed="1"/>
+    <w:lsdException w:name="index 4" w:semiHidden="1" w:unhideWhenUsed="1"/>
+    <w:lsdException w:name="index 5" w:semiHidden="1" w:unhideWhenUsed="1"/>
+    <w:lsdException w:name="index 6" w:semiHidden="1" w:unhideWhenUsed="1"/>
+    <w:lsdException w:name="index 7" w:semiHidden="1" w:unhideWhenUsed="1"/>
+    <w:lsdException w:name="index 8" w:semiHidden="1" w:unhideWhenUsed="1"/>
+    <w:lsdException w:name="index 9" w:semiHidden="1" w:unhideWhenUsed="1"/>
+    <w:lsdException w:name="toc 1" w:semiHidden="1" w:uiPriority="39" w:unhideWhenUsed="1"/>
+    <w:lsdException w:name="toc 2" w:semiHidden="1" w:uiPriority="39" w:unhideWhenUsed="1"/>
+    <w:lsdException w:name="toc 3" w:semiHidden="1" w:uiPriority="39" w:unhideWhenUsed="1"/>
+    <w:lsdException w:name="toc 4" w:semiHidden="1" w:uiPriority="39" w:unhideWhenUsed="1"/>
+    <w:lsdException w:name="toc 5" w:semiHidden="1" w:uiPriority="39" w:unhideWhenUsed="1"/>
+    <w:lsdException w:name="toc 6" w:semiHidden="1" w:uiPriority="39" w:unhideWhenUsed="1"/>
+    <w:lsdException w:name="toc 7" w:semiHidden="1" w:uiPriority="39" w:unhideWhenUsed="1"/>
+    <w:lsdException w:name="toc 8" w:semiHidden="1" w:uiPriority="39" w:unhideWhenUsed="1"/>
+    <w:lsdException w:name="toc 9" w:semiHidden="1" w:uiPriority="39" w:unhideWhenUsed="1"/>
+    <w:lsdException w:name="Normal Indent" w:semiHidden="1" w:unhideWhenUsed="1"/>
+    <w:lsdException w:name="footnote text" w:semiHidden="1" w:unhideWhenUsed="1"/>
+    <w:lsdException w:name="annotation text" w:semiHidden="1" w:unhideWhenUsed="1"/>
+    <w:lsdException w:name="header" w:semiHidden="1" w:unhideWhenUsed="1"/>
+    <w:lsdException w:name="footer" w:semiHidden="1" w:unhideWhenUsed="1"/>
+    <w:lsdException w:name="index heading" w:semiHidden="1" w:unhideWhenUsed="1"/>
+    <w:lsdException w:name="caption" w:semiHidden="1" w:uiPriority="35" w:unhideWhenUsed="1" w:qFormat="1"/>
+    <w:lsdException w:name="table of figures" w:semiHidden="1" w:unhideWhenUsed="1"/>
+    <w:lsdException w:name="envelope address" w:semiHidden="1" w:unhideWhenUsed="1"/>
+    <w:lsdException w:name="envelope return" w:semiHidden="1" w:unhideWhenUsed="1"/>
+    <w:lsdException w:name="footnote reference" w:semiHidden="1" w:unhideWhenUsed="1"/>
+    <w:lsdException w:name="annotation reference" w:semiHidden="1" w:unhideWhenUsed="1"/>
+    <w:lsdException w:name="line number" w:semiHidden="1" w:unhideWhenUsed="1"/>
+    <w:lsdException w:name="page number" w:semiHidden="1" w:unhideWhenUsed="1"/>
+    <w:lsdException w:name="endnote reference" w:semiHidden="1" w:unhideWhenUsed="1"/>
+    <w:lsdException w:name="endnote text" w:semiHidden="1" w:unhideWhenUsed="1"/>
+    <w:lsdException w:name="table of authorities" w:semiHidden="1" w:unhideWhenUsed="1"/>
+    <w:lsdException w:name="macro" w:semiHidden="1" w:unhideWhenUsed="1"/>
+    <w:lsdException w:name="toa heading" w:semiHidden="1" w:unhideWhenUsed="1"/>
+    <w:lsdException w:name="List" w:semiHidden="1" w:unhideWhenUsed="1"/>
+    <w:lsdException w:name="List Bullet" w:semiHidden="1" w:unhideWhenUsed="1"/>
+    <w:lsdException w:name="List Number" w:semiHidden="1" w:unhideWhenUsed="1"/>
+    <w:lsdException w:name="List 2" w:semiHidden="1" w:unhideWhenUsed="1"/>
+    <w:lsdException w:name="List 3" w:semiHidden="1" w:unhideWhenUsed="1"/>
+    <w:lsdException w:name="List 4" w:semiHidden="1" w:unhideWhenUsed="1"/>
+    <w:lsdException w:name="List 5" w:semiHidden="1" w:unhideWhenUsed="1"/>
+    <w:lsdException w:name="List Bullet 2" w:semiHidden="1" w:unhideWhenUsed="1"/>
+    <w:lsdException w:name="List Bullet 3" w:semiHidden="1" w:unhideWhenUsed="1"/>
+    <w:lsdException w:name="List Bullet 4" w:semiHidden="1" w:unhideWhenUsed="1"/>
+    <w:lsdException w:name="List Bullet 5" w:semiHidden="1" w:unhideWhenUsed="1"/>
+    <w:lsdException w:name="List Number 2" w:semiHidden="1" w:unhideWhenUsed="1"/>
+    <w:lsdException w:name="List Number 3" w:semiHidden="1" w:unhideWhenUsed="1"/>
+    <w:lsdException w:name="List Number 4" w:semiHidden="1" w:unhideWhenUsed="1"/>
+    <w:lsdException w:name="List Number 5" w:semiHidden="1" w:unhideWhenUsed="1"/>
+    <w:lsdException w:name="Title" w:uiPriority="10" w:qFormat="1"/>
+    <w:lsdException w:name="Closing" w:semiHidden="1" w:unhideWhenUsed="1"/>
+    <w:lsdException w:name="Signature" w:semiHidden="1" w:unhideWhenUsed="1"/>
+    <w:lsdException w:name="Default Paragraph Font" w:semiHidden="1" w:uiPriority="1" w:unhideWhenUsed="1"/>
+    <w:lsdException w:name="Body Text" w:semiHidden="1" w:unhideWhenUsed="1"/>
+    <w:lsdException w:name="Body Text Indent" w:semiHidden="1" w:unhideWhenUsed="1"/>
+    <w:lsdException w:name="List Continue" w:semiHidden="1" w:unhideWhenUsed="1"/>
+    <w:lsdException w:name="List Continue 2" w:semiHidden="1" w:unhideWhenUsed="1"/>
+    <w:lsdException w:name="List Continue 3" w:semiHidden="1" w:unhideWhenUsed="1"/>
+    <w:lsdException w:name="List Continue 4" w:semiHidden="1" w:unhideWhenUsed="1"/>
+    <w:lsdException w:name="List Continue 5" w:semiHidden="1" w:unhideWhenUsed="1"/>
+    <w:lsdException w:name="Message Header" w:semiHidden="1" w:unhideWhenUsed="1"/>
+    <w:lsdException w:name="Subtitle" w:uiPriority="11" w:qFormat="1"/>
+    <w:lsdException w:name="Salutation" w:semiHidden="1" w:unhideWhenUsed="1"/>
+    <w:lsdException w:name="Date" w:semiHidden="1" w:unhideWhenUsed="1"/>
+    <w:lsdException w:name="Body Text First Indent" w:semiHidden="1" w:unhideWhenUsed="1"/>
+    <w:lsdException w:name="Body Text First Indent 2" w:semiHidden="1" w:unhideWhenUsed="1"/>
+    <w:lsdException w:name="Note Heading" w:semiHidden="1" w:unhideWhenUsed="1"/>
+    <w:lsdException w:name="Body Text 2" w:semiHidden="1" w:unhideWhenUsed="1"/>
+    <w:lsdException w:name="Body Text 3" w:semiHidden="1" w:unhideWhenUsed="1"/>
+    <w:lsdException w:name="Body Text Indent 2" w:semiHidden="1" w:unhideWhenUsed="1"/>
+    <w:lsdException w:name="Body Text Indent 3" w:semiHidden="1" w:unhideWhenUsed="1"/>
+    <w:lsdException w:name="Block Text" w:semiHidden="1" w:unhideWhenUsed="1"/>
+    <w:lsdException w:name="Hyperlink" w:semiHidden="1" w:unhideWhenUsed="1"/>
+    <w:lsdException w:name="FollowedHyperlink" w:semiHidden="1" w:unhideWhenUsed="1"/>
+    <w:lsdException w:name="Strong" w:uiPriority="22" w:qFormat="1"/>
+    <w:lsdException w:name="Emphasis" w:uiPriority="20" w:qFormat="1"/>
+    <w:lsdException w:name="Document Map" w:semiHidden="1" w:unhideWhenUsed="1"/>
+    <w:lsdException w:name="Plain Text" w:semiHidden="1" w:unhideWhenUsed="1"/>
+    <w:lsdException w:name="E-mail Signature" w:semiHidden="1" w:unhideWhenUsed="1"/>
+    <w:lsdException w:name="HTML Top of Form" w:semiHidden="1" w:unhideWhenUsed="1"/>
+    <w:lsdException w:name="HTML Bottom of Form" w:semiHidden="1" w:unhideWhenUsed="1"/>
+    <w:lsdException w:name="Normal (Web)" w:semiHidden="1" w:unhideWhenUsed="1"/>
+    <w:lsdException w:name="HTML Acronym" w:semiHidden="1" w:unhideWhenUsed="1"/>
+    <w:lsdException w:name="HTML Address" w:semiHidden="1" w:unhideWhenUsed="1"/>
+    <w:lsdException w:name="HTML Cite" w:semiHidden="1" w:unhideWhenUsed="1"/>
+    <w:lsdException w:name="HTML Code" w:semiHidden="1" w:unhideWhenUsed="1"/>
+    <w:lsdException w:name="HTML Definition" w:semiHidden="1" w:unhideWhenUsed="1"/>
+    <w:lsdException w:name="HTML Keyboard" w:semiHidden="1" w:unhideWhenUsed="1"/>
+    <w:lsdException w:name="HTML Preformatted" w:semiHidden="1" w:unhideWhenUsed="1"/>
+    <w:lsdException w:name="HTML Sample" w:semiHidden="1" w:unhideWhenUsed="1"/>
+    <w:lsdException w:name="HTML Typewriter" w:semiHidden="1" w:unhideWhenUsed="1"/>
+    <w:lsdException w:name="HTML Variable" w:semiHidden="1" w:unhideWhenUsed="1"/>
+    <w:lsdException w:name="Normal Table" w:semiHidden="1" w:unhideWhenUsed="1"/>
+    <w:lsdException w:name="annotation subject" w:semiHidden="1" w:unhideWhenUsed="1"/>
+    <w:lsdException w:name="No List" w:semiHidden="1" w:unhideWhenUsed="1"/>
+    <w:lsdException w:name="Outline List 1" w:semiHidden="1" w:unhideWhenUsed="1"/>
+    <w:lsdException w:name="Outline List 2" w:semiHidden="1" w:unhideWhenUsed="1"/>
+    <w:lsdException w:name="Outline List 3" w:semiHidden="1" w:unhideWhenUsed="1"/>
+    <w:lsdException w:name="Table Simple 1" w:semiHidden="1" w:unhideWhenUsed="1"/>
+    <w:lsdException w:name="Table Simple 2" w:semiHidden="1" w:unhideWhenUsed="1"/>
+    <w:lsdException w:name="Table Simple 3" w:semiHidden="1" w:unhideWhenUsed="1"/>
+    <w:lsdException w:name="Table Classic 1" w:semiHidden="1" w:unhideWhenUsed="1"/>
+    <w:lsdException w:name="Table Classic 2" w:semiHidden="1" w:unhideWhenUsed="1"/>
+    <w:lsdException w:name="Table Classic 3" w:semiHidden="1" w:unhideWhenUsed="1"/>
+    <w:lsdException w:name="Table Classic 4" w:semiHidden="1" w:unhideWhenUsed="1"/>
+    <w:lsdException w:name="Table Colorful 1" w:semiHidden="1" w:unhideWhenUsed="1"/>
+    <w:lsdException w:name="Table Colorful 2" w:semiHidden="1" w:unhideWhenUsed="1"/>
+    <w:lsdException w:name="Table Colorful 3" w:semiHidden="1" w:unhideWhenUsed="1"/>
+    <w:lsdException w:name="Table Columns 1" w:semiHidden="1" w:unhideWhenUsed="1"/>
+    <w:lsdException w:name="Table Columns 2" w:semiHidden="1" w:unhideWhenUsed="1"/>
+    <w:lsdException w:name="Table Columns 3" w:semiHidden="1" w:unhideWhenUsed="1"/>
+    <w:lsdException w:name="Table Columns 4" w:semiHidden="1" w:unhideWhenUsed="1"/>
+    <w:lsdException w:name="Table Columns 5" w:semiHidden="1" w:unhideWhenUsed="1"/>
+    <w:lsdException w:name="Table Grid 1" w:semiHidden="1" w:unhideWhenUsed="1"/>
+    <w:lsdException w:name="Table Grid 2" w:semiHidden="1" w:unhideWhenUsed="1"/>
+    <w:lsdException w:name="Table Grid 3" w:semiHidden="1" w:unhideWhenUsed="1"/>
+    <w:lsdException w:name="Table Grid 4" w:semiHidden="1" w:unhideWhenUsed="1"/>
+    <w:lsdException w:name="Table Grid 5" w:semiHidden="1" w:unhideWhenUsed="1"/>
+    <w:lsdException w:name="Table Grid 6" w:semiHidden="1" w:unhideWhenUsed="1"/>
+    <w:lsdException w:name="Table Grid 7" w:semiHidden="1" w:unhideWhenUsed="1"/>
+    <w:lsdException w:name="Table Grid 8" w:semiHidden="1" w:unhideWhenUsed="1"/>
+    <w:lsdException w:name="Table List 1" w:semiHidden="1" w:unhideWhenUsed="1"/>
+    <w:lsdException w:name="Table List 2" w:semiHidden="1" w:unhideWhenUsed="1"/>
+    <w:lsdException w:name="Table List 3" w:semiHidden="1" w:unhideWhenUsed="1"/>
+    <w:lsdException w:name="Table List 4" w:semiHidden="1" w:unhideWhenUsed="1"/>
+    <w:lsdException w:name="Table List 5" w:semiHidden="1" w:unhideWhenUsed="1"/>
+    <w:lsdException w:name="Table List 6" w:semiHidden="1" w:unhideWhenUsed="1"/>
+    <w:lsdException w:name="Table List 7" w:semiHidden="1" w:unhideWhenUsed="1"/>
+    <w:lsdException w:name="Table List 8" w:semiHidden="1" w:unhideWhenUsed="1"/>
+    <w:lsdException w:name="Table 3D effects 1" w:semiHidden="1" w:unhideWhenUsed="1"/>
+    <w:lsdException w:name="Table 3D effects 2" w:semiHidden="1" w:unhideWhenUsed="1"/>
+    <w:lsdException w:name="Table 3D effects 3" w:semiHidden="1" w:unhideWhenUsed="1"/>
+    <w:lsdException w:name="Table Contemporary" w:semiHidden="1" w:unhideWhenUsed="1"/>
+    <w:lsdException w:name="Table Elegant" w:semiHidden="1" w:unhideWhenUsed="1"/>
+    <w:lsdException w:name="Table Professional" w:semiHidden="1" w:unhideWhenUsed="1"/>
+    <w:lsdException w:name="Table Subtle 1" w:semiHidden="1" w:unhideWhenUsed="1"/>
+    <w:lsdException w:name="Table Subtle 2" w:semiHidden="1" w:unhideWhenUsed="1"/>
+    <w:lsdException w:name="Table Web 1" w:semiHidden="1" w:unhideWhenUsed="1"/>
+    <w:lsdException w:name="Table Web 2" w:semiHidden="1" w:unhideWhenUsed="1"/>
+    <w:lsdException w:name="Table Web 3" w:semiHidden="1" w:unhideWhenUsed="1"/>
+    <w:lsdException w:name="Balloon Text" w:semiHidden="1" w:unhideWhenUsed="1"/>
+    <w:lsdException w:name="Table Grid" w:uiPriority="39"/>
+    <w:lsdException w:name="Table Theme" w:semiHidden="1" w:unhideWhenUsed="1"/>
+    <w:lsdException w:name="Placeholder Text" w:semiHidden="1"/>
+    <w:lsdException w:name="No Spacing" w:uiPriority="1" w:qFormat="1"/>
+    <w:lsdException w:name="Light Shading" w:uiPriority="60"/>
+    <w:lsdException w:name="Light List" w:uiPriority="61"/>
+    <w:lsdException w:name="Light Grid" w:uiPriority="62"/>
+    <w:lsdException w:name="Medium Shading 1" w:uiPriority="63"/>
+    <w:lsdException w:name="Medium Shading 2" w:uiPriority="64"/>
+    <w:lsdException w:name="Medium List 1" w:uiPriority="65"/>
+    <w:lsdException w:name="Medium List 2" w:uiPriority="66"/>
+    <w:lsdException w:name="Medium Grid 1" w:uiPriority="67"/>
+    <w:lsdException w:name="Medium Grid 2" w:uiPriority="68"/>
+    <w:lsdException w:name="Medium Grid 3" w:uiPriority="69"/>
+    <w:lsdException w:name="Dark List" w:uiPriority="70"/>
+    <w:lsdException w:name="Colorful Shading" w:uiPriority="71"/>
+    <w:lsdException w:name="Colorful List" w:uiPriority="72"/>
+    <w:lsdException w:name="Colorful Grid" w:uiPriority="73"/>
+    <w:lsdException w:name="Light Shading Accent 1" w:uiPriority="60"/>
+    <w:lsdException w:name="Light List Accent 1" w:uiPriority="61"/>
+    <w:lsdException w:name="Light Grid Accent 1" w:uiPriority="62"/>
+    <w:lsdException w:name="Medium Shading 1 Accent 1" w:uiPriority="63"/>
+    <w:lsdException w:name="Medium Shading 2 Accent 1" w:uiPriority="64"/>
+    <w:lsdException w:name="Medium List 1 Accent 1" w:uiPriority="65"/>
+    <w:lsdException w:name="Revision" w:semiHidden="1"/>
+    <w:lsdException w:name="List Paragraph" w:uiPriority="34" w:qFormat="1"/>
+    <w:lsdException w:name="Quote" w:uiPriority="29" w:qFormat="1"/>
+    <w:lsdException w:name="Intense Quote" w:uiPriority="30" w:qFormat="1"/>
+    <w:lsdException w:name="Medium List 2 Accent 1" w:uiPriority="66"/>
+    <w:lsdException w:name="Medium Grid 1 Accent 1" w:uiPriority="67"/>
+    <w:lsdException w:name="Medium Grid 2 Accent 1" w:uiPriority="68"/>
+    <w:lsdException w:name="Medium Grid 3 Accent 1" w:uiPriority="69"/>
+    <w:lsdException w:name="Dark List Accent 1" w:uiPriority="70"/>
+    <w:lsdException w:name="Colorful Shading Accent 1" w:uiPriority="71"/>
+    <w:lsdException w:name="Colorful List Accent 1" w:uiPriority="72"/>
+    <w:lsdException w:name="Colorful Grid Accent 1" w:uiPriority="73"/>
+    <w:lsdException w:name="Light Shading Accent 2" w:uiPriority="60"/>
+    <w:lsdException w:name="Light List Accent 2" w:uiPriority="61"/>
+    <w:lsdException w:name="Light Grid Accent 2" w:uiPriority="62"/>
+    <w:lsdException w:name="Medium Shading 1 Accent 2" w:uiPriority="63"/>
+    <w:lsdException w:name="Medium Shading 2 Accent 2" w:uiPriority="64"/>
+    <w:lsdException w:name="Medium List 1 Accent 2" w:uiPriority="65"/>
+    <w:lsdException w:name="Medium List 2 Accent 2" w:uiPriority="66"/>
+    <w:lsdException w:name="Medium Grid 1 Accent 2" w:uiPriority="67"/>
+    <w:lsdException w:name="Medium Grid 2 Accent 2" w:uiPriority="68"/>
+    <w:lsdException w:name="Medium Grid 3 Accent 2" w:uiPriority="69"/>
+    <w:lsdException w:name="Dark List Accent 2" w:uiPriority="70"/>
+    <w:lsdException w:name="Colorful Shading Accent 2" w:uiPriority="71"/>
+    <w:lsdException w:name="Colorful List Accent 2" w:uiPriority="72"/>
+    <w:lsdException w:name="Colorful Grid Accent 2" w:uiPriority="73"/>
+    <w:lsdException w:name="Light Shading Accent 3" w:uiPriority="60"/>
+    <w:lsdException w:name="Light List Accent 3" w:uiPriority="61"/>
+    <w:lsdException w:name="Light Grid Accent 3" w:uiPriority="62"/>
+    <w:lsdException w:name="Medium Shading 1 Accent 3" w:uiPriority="63"/>
+    <w:lsdException w:name="Medium Shading 2 Accent 3" w:uiPriority="64"/>
+    <w:lsdException w:name="Medium List 1 Accent 3" w:uiPriority="65"/>
+    <w:lsdException w:name="Medium List 2 Accent 3" w:uiPriority="66"/>
+    <w:lsdException w:name="Medium Grid 1 Accent 3" w:uiPriority="67"/>
+    <w:lsdException w:name="Medium Grid 2 Accent 3" w:uiPriority="68"/>
+    <w:lsdException w:name="Medium Grid 3 Accent 3" w:uiPriority="69"/>
+    <w:lsdException w:name="Dark List Accent 3" w:uiPriority="70"/>
+    <w:lsdException w:name="Colorful Shading Accent 3" w:uiPriority="71"/>
+    <w:lsdException w:name="Colorful List Accent 3" w:uiPriority="72"/>
+    <w:lsdException w:name="Colorful Grid Accent 3" w:uiPriority="73"/>
+    <w:lsdException w:name="Light Shading Accent 4" w:uiPriority="60"/>
+    <w:lsdException w:name="Light List Accent 4" w:uiPriority="61"/>
+    <w:lsdException w:name="Light Grid Accent 4" w:uiPriority="62"/>
+    <w:lsdException w:name="Medium Shading 1 Accent 4" w:uiPriority="63"/>
+    <w:lsdException w:name="Medium Shading 2 Accent 4" w:uiPriority="64"/>
+    <w:lsdException w:name="Medium List 1 Accent 4" w:uiPriority="65"/>
+    <w:lsdException w:name="Medium List 2 Accent 4" w:uiPriority="66"/>
+    <w:lsdException w:name="Medium Grid 1 Accent 4" w:uiPriority="67"/>
+    <w:lsdException w:name="Medium Grid 2 Accent 4" w:uiPriority="68"/>
+    <w:lsdException w:name="Medium Grid 3 Accent 4" w:uiPriority="69"/>
+    <w:lsdException w:name="Dark List Accent 4" w:uiPriority="70"/>
+    <w:lsdException w:name="Colorful Shading Accent 4" w:uiPriority="71"/>
+    <w:lsdException w:name="Colorful List Accent 4" w:uiPriority="72"/>
+    <w:lsdException w:name="Colorful Grid Accent 4" w:uiPriority="73"/>
+    <w:lsdException w:name="Light Shading Accent 5" w:uiPriority="60"/>
+    <w:lsdException w:name="Light List Accent 5" w:uiPriority="61"/>
+    <w:lsdException w:name="Light Grid Accent 5" w:uiPriority="62"/>
+    <w:lsdException w:name="Medium Shading 1 Accent 5" w:uiPriority="63"/>
+    <w:lsdException w:name="Medium Shading 2 Accent 5" w:uiPriority="64"/>
+    <w:lsdException w:name="Medium List 1 Accent 5" w:uiPriority="65"/>
+    <w:lsdException w:name="Medium List 2 Accent 5" w:uiPriority="66"/>
+    <w:lsdException w:name="Medium Grid 1 Accent 5" w:uiPriority="67"/>
+    <w:lsdException w:name="Medium Grid 2 Accent 5" w:uiPriority="68"/>
+    <w:lsdException w:name="Medium Grid 3 Accent 5" w:uiPriority="69"/>
+    <w:lsdException w:name="Dark List Accent 5" w:uiPriority="70"/>
+    <w:lsdException w:name="Colorful Shading Accent 5" w:uiPriority="71"/>
+    <w:lsdException w:name="Colorful List Accent 5" w:uiPriority="72"/>
+    <w:lsdException w:name="Colorful Grid Accent 5" w:uiPriority="73"/>
+    <w:lsdException w:name="Light Shading Accent 6" w:uiPriority="60"/>
+    <w:lsdException w:name="Light List Accent 6" w:uiPriority="61"/>
+    <w:lsdException w:name="Light Grid Accent 6" w:uiPriority="62"/>
+    <w:lsdException w:name="Medium Shading 1 Accent 6" w:uiPriority="63"/>
+    <w:lsdException w:name="Medium Shading 2 Accent 6" w:uiPriority="64"/>
+    <w:lsdException w:name="Medium List 1 Accent 6" w:uiPriority="65"/>
+    <w:lsdException w:name="Medium List 2 Accent 6" w:uiPriority="66"/>
+    <w:lsdException w:name="Medium Grid 1 Accent 6" w:uiPriority="67"/>
+    <w:lsdException w:name="Medium Grid 2 Accent 6" w:uiPriority="68"/>
+    <w:lsdException w:name="Medium Grid 3 Accent 6" w:uiPriority="69"/>
+    <w:lsdException w:name="Dark List Accent 6" w:uiPriority="70"/>
+    <w:lsdException w:name="Colorful Shading Accent 6" w:uiPriority="71"/>
+    <w:lsdException w:name="Colorful List Accent 6" w:uiPriority="72"/>
+    <w:lsdException w:name="Colorful Grid Accent 6" w:uiPriority="73"/>
+    <w:lsdException w:name="Subtle Emphasis" w:uiPriority="19" w:qFormat="1"/>
+    <w:lsdException w:name="Intense Emphasis" w:uiPriority="21" w:qFormat="1"/>
+    <w:lsdException w:name="Subtle Reference" w:uiPriority="31" w:qFormat="1"/>
+    <w:lsdException w:name="Intense Reference" w:uiPriority="32" w:qFormat="1"/>
+    <w:lsdException w:name="Book Title" w:uiPriority="33" w:qFormat="1"/>
+    <w:lsdException w:name="Bibliography" w:semiHidden="1" w:uiPriority="37" w:unhideWhenUsed="1"/>
+    <w:lsdException w:name="TOC Heading" w:semiHidden="1" w:uiPriority="39" w:unhideWhenUsed="1" w:qFormat="1"/>
+    <w:lsdException w:name="Plain Table 1" w:uiPriority="41"/>
+    <w:lsdException w:name="Plain Table 2" w:uiPriority="42"/>
+    <w:lsdException w:name="Plain Table 3" w:uiPriority="43"/>
+    <w:lsdException w:name="Plain Table 4" w:uiPriority="44"/>
+    <w:lsdException w:name="Plain Table 5" w:uiPriority="45"/>
+    <w:lsdException w:name="Grid Table Light" w:uiPriority="40"/>
+    <w:lsdException w:name="Grid Table 1 Light" w:uiPriority="46"/>
+    <w:lsdException w:name="Grid Table 2" w:uiPriority="47"/>
+    <w:lsdException w:name="Grid Table 3" w:uiPriority="48"/>
+    <w:lsdException w:name="Grid Table 4" w:uiPriority="49"/>
+    <w:lsdException w:name="Grid Table 5 Dark" w:uiPriority="50"/>
+    <w:lsdException w:name="Grid Table 6 Colorful" w:uiPriority="51"/>
+    <w:lsdException w:name="Grid Table 7 Colorful" w:uiPriority="52"/>
+    <w:lsdException w:name="Grid Table 1 Light Accent 1" w:uiPriority="46"/>
+    <w:lsdException w:name="Grid Table 2 Accent 1" w:uiPriority="47"/>
+    <w:lsdException w:name="Grid Table 3 Accent 1" w:uiPriority="48"/>
+    <w:lsdException w:name="Grid Table 4 Accent 1" w:uiPriority="49"/>
+    <w:lsdException w:name="Grid Table 5 Dark Accent 1" w:uiPriority="50"/>
+    <w:lsdException w:name="Grid Table 6 Colorful Accent 1" w:uiPriority="51"/>
+    <w:lsdException w:name="Grid Table 7 Colorful Accent 1" w:uiPriority="52"/>
+    <w:lsdException w:name="Grid Table 1 Light Accent 2" w:uiPriority="46"/>
+    <w:lsdException w:name="Grid Table 2 Accent 2" w:uiPriority="47"/>
+    <w:lsdException w:name="Grid Table 3 Accent 2" w:uiPriority="48"/>
+    <w:lsdException w:name="Grid Table 4 Accent 2" w:uiPriority="49"/>
+    <w:lsdException w:name="Grid Table 5 Dark Accent 2" w:uiPriority="50"/>
+    <w:lsdException w:name="Grid Table 6 Colorful Accent 2" w:uiPriority="51"/>
+    <w:lsdException w:name="Grid Table 7 Colorful Accent 2" w:uiPriority="52"/>
+    <w:lsdException w:name="Grid Table 1 Light Accent 3" w:uiPriority="46"/>
+    <w:lsdException w:name="Grid Table 2 Accent 3" w:uiPriority="47"/>
+    <w:lsdException w:name="Grid Table 3 Accent 3" w:uiPriority="48"/>
+    <w:lsdException w:name="Grid Table 4 Accent 3" w:uiPriority="49"/>
+    <w:lsdException w:name="Grid Table 5 Dark Accent 3" w:uiPriority="50"/>
+    <w:lsdException w:name="Grid Table 6 Colorful Accent 3" w:uiPriority="51"/>
+    <w:lsdException w:name="Grid Table 7 Colorful Accent 3" w:uiPriority="52"/>
+    <w:lsdException w:name="Grid Table 1 Light Accent 4" w:uiPriority="46"/>
+    <w:lsdException w:name="Grid Table 2 Accent 4" w:uiPriority="47"/>
+    <w:lsdException w:name="Grid Table 3 Accent 4" w:uiPriority="48"/>
+    <w:lsdException w:name="Grid Table 4 Accent 4" w:uiPriority="49"/>
+    <w:lsdException w:name="Grid Table 5 Dark Accent 4" w:uiPriority="50"/>
+    <w:lsdException w:name="Grid Table 6 Colorful Accent 4" w:uiPriority="51"/>
+    <w:lsdException w:name="Grid Table 7 Colorful Accent 4" w:uiPriority="52"/>
+    <w:lsdException w:name="Grid Table 1 Light Accent 5" w:uiPriority="46"/>
+    <w:lsdException w:name="Grid Table 2 Accent 5" w:uiPriority="47"/>
+    <w:lsdException w:name="Grid Table 3 Accent 5" w:uiPriority="48"/>
+    <w:lsdException w:name="Grid Table 4 Accent 5" w:uiPriority="49"/>
+    <w:lsdException w:name="Grid Table 5 Dark Accent 5" w:uiPriority="50"/>
+    <w:lsdException w:name="Grid Table 6 Colorful Accent 5" w:uiPriority="51"/>
+    <w:lsdException w:name="Grid Table 7 Colorful Accent 5" w:uiPriority="52"/>
+    <w:lsdException w:name="Grid Table 1 Light Accent 6" w:uiPriority="46"/>
+    <w:lsdException w:name="Grid Table 2 Accent 6" w:uiPriority="47"/>
+    <w:lsdException w:name="Grid Table 3 Accent 6" w:uiPriority="48"/>
+    <w:lsdException w:name="Grid Table 4 Accent 6" w:uiPriority="49"/>
+    <w:lsdException w:name="Grid Table 5 Dark Accent 6" w:uiPriority="50"/>
+    <w:lsdException w:name="Grid Table 6 Colorful Accent 6" w:uiPriority="51"/>
+    <w:lsdException w:name="Grid Table 7 Colorful Accent 6" w:uiPriority="52"/>
+    <w:lsdException w:name="List Table 1 Light" w:uiPriority="46"/>
+    <w:lsdException w:name="List Table 2" w:uiPriority="47"/>
+    <w:lsdException w:name="List Table 3" w:uiPriority="48"/>
+    <w:lsdException w:name="List Table 4" w:uiPriority="49"/>
+    <w:lsdException w:name="List Table 5 Dark" w:uiPriority="50"/>
+    <w:lsdException w:name="List Table 6 Colorful" w:uiPriority="51"/>
+    <w:lsdException w:name="List Table 7 Colorful" w:uiPriority="52"/>
+    <w:lsdException w:name="List Table 1 Light Accent 1" w:uiPriority="46"/>
+    <w:lsdException w:name="List Table 2 Accent 1" w:uiPriority="47"/>
+    <w:lsdException w:name="List Table 3 Accent 1" w:uiPriority="48"/>
+    <w:lsdException w:name="List Table 4 Accent 1" w:uiPriority="49"/>
+    <w:lsdException w:name="List Table 5 Dark Accent 1" w:uiPriority="50"/>
+    <w:lsdException w:name="List Table 6 Colorful Accent 1" w:uiPriority="51"/>
+    <w:lsdException w:name="List Table 7 Colorful Accent 1" w:uiPriority="52"/>
+    <w:lsdException w:name="List Table 1 Light Accent 2" w:uiPriority="46"/>
+    <w:lsdException w:name="List Table 2 Accent 2" w:uiPriority="47"/>
+    <w:lsdException w:name="List Table 3 Accent 2" w:uiPriority="48"/>
+    <w:lsdException w:name="List Table 4 Accent 2" w:uiPriority="49"/>
+    <w:lsdException w:name="List Table 5 Dark Accent 2" w:uiPriority="50"/>
+    <w:lsdException w:name="List Table 6 Colorful Accent 2" w:uiPriority="51"/>
+    <w:lsdException w:name="List Table 7 Colorful Accent 2" w:uiPriority="52"/>
+    <w:lsdException w:name="List Table 1 Light Accent 3" w:uiPriority="46"/>
+    <w:lsdException w:name="List Table 2 Accent 3" w:uiPriority="47"/>
+    <w:lsdException w:name="List Table 3 Accent 3" w:uiPriority="48"/>
+    <w:lsdException w:name="List Table 4 Accent 3" w:uiPriority="49"/>
+    <w:lsdException w:name="List Table 5 Dark Accent 3" w:uiPriority="50"/>
+    <w:lsdException w:name="List Table 6 Colorful Accent 3" w:uiPriority="51"/>
+    <w:lsdException w:name="List Table 7 Colorful Accent 3" w:uiPriority="52"/>
+    <w:lsdException w:name="List Table 1 Light Accent 4" w:uiPriority="46"/>
+    <w:lsdException w:name="List Table 2 Accent 4" w:uiPriority="47"/>
+    <w:lsdException w:name="List Table 3 Accent 4" w:uiPriority="48"/>
+    <w:lsdException w:name="List Table 4 Accent 4" w:uiPriority="49"/>
+    <w:lsdException w:name="List Table 5 Dark Accent 4" w:uiPriority="50"/>
+    <w:lsdException w:name="List Table 6 Colorful Accent 4" w:uiPriority="51"/>
+    <w:lsdException w:name="List Table 7 Colorful Accent 4" w:uiPriority="52"/>
+    <w:lsdException w:name="List Table 1 Light Accent 5" w:uiPriority="46"/>
+    <w:lsdException w:name="List Table 2 Accent 5" w:uiPriority="47"/>
+    <w:lsdException w:name="List Table 3 Accent 5" w:uiPriority="48"/>
+    <w:lsdException w:name="List Table 4 Accent 5" w:uiPriority="49"/>
+    <w:lsdException w:name="List Table 5 Dark Accent 5" w:uiPriority="50"/>
+    <w:lsdException w:name="List Table 6 Colorful Accent 5" w:uiPriority="51"/>
+    <w:lsdException w:name="List Table 7 Colorful Accent 5" w:uiPriority="52"/>
+    <w:lsdException w:name="List Table 1 Light Accent 6" w:uiPriority="46"/>
+    <w:lsdException w:name="List Table 2 Accent 6" w:uiPriority="47"/>
+    <w:lsdException w:name="List Table 3 Accent 6" w:uiPriority="48"/>
+    <w:lsdException w:name="List Table 4 Accent 6" w:uiPriority="49"/>
+    <w:lsdException w:name="List Table 5 Dark Accent 6" w:uiPriority="50"/>
+    <w:lsdException w:name="List Table 6 Colorful Accent 6" w:uiPriority="51"/>
+    <w:lsdException w:name="List Table 7 Colorful Accent 6" w:uiPriority="52"/>
+  </w:latentStyles>
+  <w:style w:type="paragraph" w:default="1" w:styleId="Normal">
+    <w:name w:val="Normal"/>
+    <w:qFormat/>
+  </w:style>
+  <w:style w:type="character" w:default="1" w:styleId="DefaultParagraphFont">
+    <w:name w:val="Default Paragraph Font"/>
+    <w:uiPriority w:val="1"/>
+    <w:semiHidden/>
+    <w:unhideWhenUsed/>
+  </w:style>
+  <w:style w:type="table" w:default="1" w:styleId="TableNormal">
+    <w:name w:val="Normal Table"/>
+    <w:uiPriority w:val="99"/>
+    <w:semiHidden/>
+    <w:unhideWhenUsed/>
+    <w:tblPr>
+      <w:tblInd w:w="0" w:type="dxa"/>
+      <w:tblCellMar>
+        <w:top w:w="0" w:type="dxa"/>
+        <w:left w:w="108" w:type="dxa"/>
+        <w:bottom w:w="0" w:type="dxa"/>
+        <w:right w:w="108" w:type="dxa"/>
+      </w:tblCellMar>
+    </w:tblPr>
+  </w:style>
+  <w:style w:type="numbering" w:default="1" w:styleId="NoList">
+    <w:name w:val="No List"/>
+    <w:uiPriority w:val="99"/>
+    <w:semiHidden/>
+    <w:unhideWhenUsed/>
+  </w:style>
+  <w:style w:type="character" w:styleId="PlaceholderText">
+    <w:name w:val="Placeholder Text"/>
+    <w:basedOn w:val="DefaultParagraphFont"/>
+    <w:uiPriority w:val="99"/>
+    <w:semiHidden/>
+    <w:rsid w:val="00822140"/>
+    <w:rPr>
+      <w:color w:val="808080"/>
+    </w:rPr>
+  </w:style>
+</w:styles>
+</file>
+
+<file path=word/glossary/webSettings.xml><?xml version="1.0" encoding="utf-8"?>
+<w:webSettings xmlns:mc="http://schemas.openxmlformats.org/markup-compatibility/2006" xmlns:r="http://schemas.openxmlformats.org/officeDocument/2006/relationships" xmlns:w="http://schemas.openxmlformats.org/wordprocessingml/2006/main" xmlns:w14="http://schemas.microsoft.com/office/word/2010/wordml" xmlns:w15="http://schemas.microsoft.com/office/word/2012/wordml" xmlns:w16se="http://schemas.microsoft.com/office/word/2015/wordml/symex" mc:Ignorable="w14 w15 w16se">
+  <w:optimizeForBrowser/>
+  <w:allowPNG/>
+</w:webSettings>
 </file>
 
 <file path=word/theme/theme1.xml><?xml version="1.0" encoding="utf-8"?>

</xml_diff>

<commit_message>
Added CI to report.
</commit_message>
<xml_diff>
--- a/Project0/Reports/Final Written Report- Project 0.docx
+++ b/Project0/Reports/Final Written Report- Project 0.docx
@@ -55,12 +55,7 @@
         <w:t xml:space="preserve">Date: </w:t>
       </w:r>
       <w:r>
-        <w:t>13 September</w:t>
-      </w:r>
-      <w:bookmarkStart w:id="0" w:name="_GoBack"/>
-      <w:bookmarkEnd w:id="0"/>
-      <w:r>
-        <w:t xml:space="preserve"> 2017</w:t>
+        <w:t>13 September 2017</w:t>
       </w:r>
     </w:p>
     <w:p>
@@ -7112,7 +7107,13 @@
         <w:t xml:space="preserve"> in pocket depth of approximately -0.30</w:t>
       </w:r>
       <w:r>
-        <w:t>, which was only significantly explained by baseline pocket depth (p = 0.046). For every 1 point increase in baseline pocket depth, there was a -0.113 decrease in yearly difference in pocket depth.</w:t>
+        <w:t>, which was only significantly explained by baseline pocket depth (p = 0.046). For every 1 point increase in baseline pocket depth, there was a -0.113 decrease in yearly difference in pocket depth</w:t>
+      </w:r>
+      <w:r>
+        <w:t xml:space="preserve"> (95% CI: -0.223, -0.003)</w:t>
+      </w:r>
+      <w:r>
+        <w:t>.</w:t>
       </w:r>
     </w:p>
     <w:p>
@@ -7367,27 +7368,9 @@
     <w:p>
       <w:pPr>
         <w:pStyle w:val="NoSpacing"/>
-        <w:rPr>
-          <w:rFonts w:ascii="Helvetica" w:hAnsi="Helvetica" w:cs="Helvetica"/>
-          <w:color w:val="2D3B45"/>
-          <w:shd w:val="clear" w:color="auto" w:fill="FFFFFF"/>
-        </w:rPr>
-      </w:pPr>
-    </w:p>
-    <w:p>
-      <w:pPr>
-        <w:pStyle w:val="NoSpacing"/>
-        <w:rPr>
-          <w:rFonts w:ascii="Helvetica" w:hAnsi="Helvetica" w:cs="Helvetica"/>
-          <w:color w:val="2D3B45"/>
-          <w:shd w:val="clear" w:color="auto" w:fill="FFFFFF"/>
-        </w:rPr>
-      </w:pPr>
-    </w:p>
-    <w:p>
-      <w:pPr>
-        <w:pStyle w:val="NoSpacing"/>
-      </w:pPr>
+      </w:pPr>
+      <w:bookmarkStart w:id="0" w:name="_GoBack"/>
+      <w:bookmarkEnd w:id="0"/>
       <w:r>
         <w:rPr>
           <w:b/>
@@ -11346,551 +11329,6 @@
 </w:styles>
 </file>
 
-<file path=word/glossary/document.xml><?xml version="1.0" encoding="utf-8"?>
-<w:glossaryDocument xmlns:wpc="http://schemas.microsoft.com/office/word/2010/wordprocessingCanvas" xmlns:cx="http://schemas.microsoft.com/office/drawing/2014/chartex" xmlns:cx1="http://schemas.microsoft.com/office/drawing/2015/9/8/chartex" xmlns:mc="http://schemas.openxmlformats.org/markup-compatibility/2006" xmlns:o="urn:schemas-microsoft-com:office:office" xmlns:r="http://schemas.openxmlformats.org/officeDocument/2006/relationships" xmlns:m="http://schemas.openxmlformats.org/officeDocument/2006/math" xmlns:v="urn:schemas-microsoft-com:vml" xmlns:wp14="http://schemas.microsoft.com/office/word/2010/wordprocessingDrawing" xmlns:wp="http://schemas.openxmlformats.org/drawingml/2006/wordprocessingDrawing" xmlns:w10="urn:schemas-microsoft-com:office:word" xmlns:w="http://schemas.openxmlformats.org/wordprocessingml/2006/main" xmlns:w14="http://schemas.microsoft.com/office/word/2010/wordml" xmlns:w15="http://schemas.microsoft.com/office/word/2012/wordml" xmlns:w16se="http://schemas.microsoft.com/office/word/2015/wordml/symex" xmlns:wpg="http://schemas.microsoft.com/office/word/2010/wordprocessingGroup" xmlns:wpi="http://schemas.microsoft.com/office/word/2010/wordprocessingInk" xmlns:wne="http://schemas.microsoft.com/office/word/2006/wordml" xmlns:wps="http://schemas.microsoft.com/office/word/2010/wordprocessingShape" mc:Ignorable="w14 w15 w16se wp14"/>
-</file>
-
-<file path=word/glossary/fontTable.xml><?xml version="1.0" encoding="utf-8"?>
-<w:fonts xmlns:mc="http://schemas.openxmlformats.org/markup-compatibility/2006" xmlns:r="http://schemas.openxmlformats.org/officeDocument/2006/relationships" xmlns:w="http://schemas.openxmlformats.org/wordprocessingml/2006/main" xmlns:w14="http://schemas.microsoft.com/office/word/2010/wordml" xmlns:w15="http://schemas.microsoft.com/office/word/2012/wordml" xmlns:w16se="http://schemas.microsoft.com/office/word/2015/wordml/symex" mc:Ignorable="w14 w15 w16se">
-  <w:font w:name="Symbol">
-    <w:panose1 w:val="05050102010706020507"/>
-    <w:charset w:val="02"/>
-    <w:family w:val="roman"/>
-    <w:pitch w:val="variable"/>
-    <w:sig w:usb0="00000000" w:usb1="10000000" w:usb2="00000000" w:usb3="00000000" w:csb0="80000000" w:csb1="00000000"/>
-  </w:font>
-  <w:font w:name="Times New Roman">
-    <w:panose1 w:val="02020603050405020304"/>
-    <w:charset w:val="00"/>
-    <w:family w:val="roman"/>
-    <w:pitch w:val="variable"/>
-    <w:sig w:usb0="E0002EFF" w:usb1="C000785B" w:usb2="00000009" w:usb3="00000000" w:csb0="000001FF" w:csb1="00000000"/>
-  </w:font>
-  <w:font w:name="Courier New">
-    <w:panose1 w:val="02070309020205020404"/>
-    <w:charset w:val="00"/>
-    <w:family w:val="modern"/>
-    <w:pitch w:val="fixed"/>
-    <w:sig w:usb0="E0002EFF" w:usb1="C0007843" w:usb2="00000009" w:usb3="00000000" w:csb0="000001FF" w:csb1="00000000"/>
-  </w:font>
-  <w:font w:name="Wingdings">
-    <w:panose1 w:val="05000000000000000000"/>
-    <w:charset w:val="02"/>
-    <w:family w:val="auto"/>
-    <w:pitch w:val="variable"/>
-    <w:sig w:usb0="00000000" w:usb1="10000000" w:usb2="00000000" w:usb3="00000000" w:csb0="80000000" w:csb1="00000000"/>
-  </w:font>
-  <w:font w:name="Calibri">
-    <w:panose1 w:val="020F0502020204030204"/>
-    <w:charset w:val="00"/>
-    <w:family w:val="swiss"/>
-    <w:pitch w:val="variable"/>
-    <w:sig w:usb0="E0002AFF" w:usb1="C000247B" w:usb2="00000009" w:usb3="00000000" w:csb0="000001FF" w:csb1="00000000"/>
-  </w:font>
-  <w:font w:name="Calibri Light">
-    <w:panose1 w:val="020F0302020204030204"/>
-    <w:charset w:val="00"/>
-    <w:family w:val="swiss"/>
-    <w:pitch w:val="variable"/>
-    <w:sig w:usb0="E0002AFF" w:usb1="C000247B" w:usb2="00000009" w:usb3="00000000" w:csb0="000001FF" w:csb1="00000000"/>
-  </w:font>
-  <w:font w:name="Cambria Math">
-    <w:panose1 w:val="02040503050406030204"/>
-    <w:charset w:val="00"/>
-    <w:family w:val="roman"/>
-    <w:pitch w:val="variable"/>
-    <w:sig w:usb0="E00002FF" w:usb1="420024FF" w:usb2="00000000" w:usb3="00000000" w:csb0="0000019F" w:csb1="00000000"/>
-  </w:font>
-  <w:font w:name="Helvetica">
-    <w:panose1 w:val="020B0604020202020204"/>
-    <w:charset w:val="00"/>
-    <w:family w:val="swiss"/>
-    <w:pitch w:val="variable"/>
-    <w:sig w:usb0="E0002EFF" w:usb1="C0007843" w:usb2="00000009" w:usb3="00000000" w:csb0="000001FF" w:csb1="00000000"/>
-  </w:font>
-</w:fonts>
-</file>
-
-<file path=word/glossary/settings.xml><?xml version="1.0" encoding="utf-8"?>
-<w:settings xmlns:mc="http://schemas.openxmlformats.org/markup-compatibility/2006" xmlns:o="urn:schemas-microsoft-com:office:office" xmlns:r="http://schemas.openxmlformats.org/officeDocument/2006/relationships" xmlns:m="http://schemas.openxmlformats.org/officeDocument/2006/math" xmlns:v="urn:schemas-microsoft-com:vml" xmlns:w10="urn:schemas-microsoft-com:office:word" xmlns:w="http://schemas.openxmlformats.org/wordprocessingml/2006/main" xmlns:w14="http://schemas.microsoft.com/office/word/2010/wordml" xmlns:w15="http://schemas.microsoft.com/office/word/2012/wordml" xmlns:w16se="http://schemas.microsoft.com/office/word/2015/wordml/symex" xmlns:sl="http://schemas.openxmlformats.org/schemaLibrary/2006/main" mc:Ignorable="w14 w15 w16se">
-  <w:view w:val="normal"/>
-  <w:defaultTabStop w:val="720"/>
-  <w:characterSpacingControl w:val="doNotCompress"/>
-  <w:compat>
-    <w:useFELayout/>
-    <w:compatSetting w:name="compatibilityMode" w:uri="http://schemas.microsoft.com/office/word" w:val="15"/>
-    <w:compatSetting w:name="overrideTableStyleFontSizeAndJustification" w:uri="http://schemas.microsoft.com/office/word" w:val="1"/>
-    <w:compatSetting w:name="enableOpenTypeFeatures" w:uri="http://schemas.microsoft.com/office/word" w:val="1"/>
-    <w:compatSetting w:name="doNotFlipMirrorIndents" w:uri="http://schemas.microsoft.com/office/word" w:val="1"/>
-    <w:compatSetting w:name="differentiateMultirowTableHeaders" w:uri="http://schemas.microsoft.com/office/word" w:val="1"/>
-  </w:compat>
-  <w:rsids>
-    <w:rsidRoot w:val="00822140"/>
-    <w:rsid w:val="005A078E"/>
-    <w:rsid w:val="00822140"/>
-  </w:rsids>
-  <m:mathPr>
-    <m:mathFont m:val="Cambria Math"/>
-    <m:brkBin m:val="before"/>
-    <m:brkBinSub m:val="--"/>
-    <m:smallFrac m:val="0"/>
-    <m:dispDef/>
-    <m:lMargin m:val="0"/>
-    <m:rMargin m:val="0"/>
-    <m:defJc m:val="centerGroup"/>
-    <m:wrapIndent m:val="1440"/>
-    <m:intLim m:val="subSup"/>
-    <m:naryLim m:val="undOvr"/>
-  </m:mathPr>
-  <w:themeFontLang w:val="en-US"/>
-  <w:clrSchemeMapping w:bg1="light1" w:t1="dark1" w:bg2="light2" w:t2="dark2" w:accent1="accent1" w:accent2="accent2" w:accent3="accent3" w:accent4="accent4" w:accent5="accent5" w:accent6="accent6" w:hyperlink="hyperlink" w:followedHyperlink="followedHyperlink"/>
-  <w:decimalSymbol w:val="."/>
-  <w:listSeparator w:val=","/>
-  <w15:chartTrackingRefBased/>
-</w:settings>
-</file>
-
-<file path=word/glossary/styles.xml><?xml version="1.0" encoding="utf-8"?>
-<w:styles xmlns:mc="http://schemas.openxmlformats.org/markup-compatibility/2006" xmlns:r="http://schemas.openxmlformats.org/officeDocument/2006/relationships" xmlns:w="http://schemas.openxmlformats.org/wordprocessingml/2006/main" xmlns:w14="http://schemas.microsoft.com/office/word/2010/wordml" xmlns:w15="http://schemas.microsoft.com/office/word/2012/wordml" xmlns:w16se="http://schemas.microsoft.com/office/word/2015/wordml/symex" mc:Ignorable="w14 w15 w16se">
-  <w:docDefaults>
-    <w:rPrDefault>
-      <w:rPr>
-        <w:rFonts w:asciiTheme="minorHAnsi" w:eastAsiaTheme="minorEastAsia" w:hAnsiTheme="minorHAnsi" w:cstheme="minorBidi"/>
-        <w:sz w:val="22"/>
-        <w:szCs w:val="22"/>
-        <w:lang w:val="en-US" w:eastAsia="en-US" w:bidi="ar-SA"/>
-      </w:rPr>
-    </w:rPrDefault>
-    <w:pPrDefault>
-      <w:pPr>
-        <w:spacing w:after="160" w:line="259" w:lineRule="auto"/>
-      </w:pPr>
-    </w:pPrDefault>
-  </w:docDefaults>
-  <w:latentStyles w:defLockedState="0" w:defUIPriority="99" w:defSemiHidden="0" w:defUnhideWhenUsed="0" w:defQFormat="0" w:count="371">
-    <w:lsdException w:name="Normal" w:uiPriority="0" w:qFormat="1"/>
-    <w:lsdException w:name="heading 1" w:uiPriority="9" w:qFormat="1"/>
-    <w:lsdException w:name="heading 2" w:semiHidden="1" w:uiPriority="9" w:unhideWhenUsed="1" w:qFormat="1"/>
-    <w:lsdException w:name="heading 3" w:semiHidden="1" w:uiPriority="9" w:unhideWhenUsed="1" w:qFormat="1"/>
-    <w:lsdException w:name="heading 4" w:semiHidden="1" w:uiPriority="9" w:unhideWhenUsed="1" w:qFormat="1"/>
-    <w:lsdException w:name="heading 5" w:semiHidden="1" w:uiPriority="9" w:unhideWhenUsed="1" w:qFormat="1"/>
-    <w:lsdException w:name="heading 6" w:semiHidden="1" w:uiPriority="9" w:unhideWhenUsed="1" w:qFormat="1"/>
-    <w:lsdException w:name="heading 7" w:semiHidden="1" w:uiPriority="9" w:unhideWhenUsed="1" w:qFormat="1"/>
-    <w:lsdException w:name="heading 8" w:semiHidden="1" w:uiPriority="9" w:unhideWhenUsed="1" w:qFormat="1"/>
-    <w:lsdException w:name="heading 9" w:semiHidden="1" w:uiPriority="9" w:unhideWhenUsed="1" w:qFormat="1"/>
-    <w:lsdException w:name="index 1" w:semiHidden="1" w:unhideWhenUsed="1"/>
-    <w:lsdException w:name="index 2" w:semiHidden="1" w:unhideWhenUsed="1"/>
-    <w:lsdException w:name="index 3" w:semiHidden="1" w:unhideWhenUsed="1"/>
-    <w:lsdException w:name="index 4" w:semiHidden="1" w:unhideWhenUsed="1"/>
-    <w:lsdException w:name="index 5" w:semiHidden="1" w:unhideWhenUsed="1"/>
-    <w:lsdException w:name="index 6" w:semiHidden="1" w:unhideWhenUsed="1"/>
-    <w:lsdException w:name="index 7" w:semiHidden="1" w:unhideWhenUsed="1"/>
-    <w:lsdException w:name="index 8" w:semiHidden="1" w:unhideWhenUsed="1"/>
-    <w:lsdException w:name="index 9" w:semiHidden="1" w:unhideWhenUsed="1"/>
-    <w:lsdException w:name="toc 1" w:semiHidden="1" w:uiPriority="39" w:unhideWhenUsed="1"/>
-    <w:lsdException w:name="toc 2" w:semiHidden="1" w:uiPriority="39" w:unhideWhenUsed="1"/>
-    <w:lsdException w:name="toc 3" w:semiHidden="1" w:uiPriority="39" w:unhideWhenUsed="1"/>
-    <w:lsdException w:name="toc 4" w:semiHidden="1" w:uiPriority="39" w:unhideWhenUsed="1"/>
-    <w:lsdException w:name="toc 5" w:semiHidden="1" w:uiPriority="39" w:unhideWhenUsed="1"/>
-    <w:lsdException w:name="toc 6" w:semiHidden="1" w:uiPriority="39" w:unhideWhenUsed="1"/>
-    <w:lsdException w:name="toc 7" w:semiHidden="1" w:uiPriority="39" w:unhideWhenUsed="1"/>
-    <w:lsdException w:name="toc 8" w:semiHidden="1" w:uiPriority="39" w:unhideWhenUsed="1"/>
-    <w:lsdException w:name="toc 9" w:semiHidden="1" w:uiPriority="39" w:unhideWhenUsed="1"/>
-    <w:lsdException w:name="Normal Indent" w:semiHidden="1" w:unhideWhenUsed="1"/>
-    <w:lsdException w:name="footnote text" w:semiHidden="1" w:unhideWhenUsed="1"/>
-    <w:lsdException w:name="annotation text" w:semiHidden="1" w:unhideWhenUsed="1"/>
-    <w:lsdException w:name="header" w:semiHidden="1" w:unhideWhenUsed="1"/>
-    <w:lsdException w:name="footer" w:semiHidden="1" w:unhideWhenUsed="1"/>
-    <w:lsdException w:name="index heading" w:semiHidden="1" w:unhideWhenUsed="1"/>
-    <w:lsdException w:name="caption" w:semiHidden="1" w:uiPriority="35" w:unhideWhenUsed="1" w:qFormat="1"/>
-    <w:lsdException w:name="table of figures" w:semiHidden="1" w:unhideWhenUsed="1"/>
-    <w:lsdException w:name="envelope address" w:semiHidden="1" w:unhideWhenUsed="1"/>
-    <w:lsdException w:name="envelope return" w:semiHidden="1" w:unhideWhenUsed="1"/>
-    <w:lsdException w:name="footnote reference" w:semiHidden="1" w:unhideWhenUsed="1"/>
-    <w:lsdException w:name="annotation reference" w:semiHidden="1" w:unhideWhenUsed="1"/>
-    <w:lsdException w:name="line number" w:semiHidden="1" w:unhideWhenUsed="1"/>
-    <w:lsdException w:name="page number" w:semiHidden="1" w:unhideWhenUsed="1"/>
-    <w:lsdException w:name="endnote reference" w:semiHidden="1" w:unhideWhenUsed="1"/>
-    <w:lsdException w:name="endnote text" w:semiHidden="1" w:unhideWhenUsed="1"/>
-    <w:lsdException w:name="table of authorities" w:semiHidden="1" w:unhideWhenUsed="1"/>
-    <w:lsdException w:name="macro" w:semiHidden="1" w:unhideWhenUsed="1"/>
-    <w:lsdException w:name="toa heading" w:semiHidden="1" w:unhideWhenUsed="1"/>
-    <w:lsdException w:name="List" w:semiHidden="1" w:unhideWhenUsed="1"/>
-    <w:lsdException w:name="List Bullet" w:semiHidden="1" w:unhideWhenUsed="1"/>
-    <w:lsdException w:name="List Number" w:semiHidden="1" w:unhideWhenUsed="1"/>
-    <w:lsdException w:name="List 2" w:semiHidden="1" w:unhideWhenUsed="1"/>
-    <w:lsdException w:name="List 3" w:semiHidden="1" w:unhideWhenUsed="1"/>
-    <w:lsdException w:name="List 4" w:semiHidden="1" w:unhideWhenUsed="1"/>
-    <w:lsdException w:name="List 5" w:semiHidden="1" w:unhideWhenUsed="1"/>
-    <w:lsdException w:name="List Bullet 2" w:semiHidden="1" w:unhideWhenUsed="1"/>
-    <w:lsdException w:name="List Bullet 3" w:semiHidden="1" w:unhideWhenUsed="1"/>
-    <w:lsdException w:name="List Bullet 4" w:semiHidden="1" w:unhideWhenUsed="1"/>
-    <w:lsdException w:name="List Bullet 5" w:semiHidden="1" w:unhideWhenUsed="1"/>
-    <w:lsdException w:name="List Number 2" w:semiHidden="1" w:unhideWhenUsed="1"/>
-    <w:lsdException w:name="List Number 3" w:semiHidden="1" w:unhideWhenUsed="1"/>
-    <w:lsdException w:name="List Number 4" w:semiHidden="1" w:unhideWhenUsed="1"/>
-    <w:lsdException w:name="List Number 5" w:semiHidden="1" w:unhideWhenUsed="1"/>
-    <w:lsdException w:name="Title" w:uiPriority="10" w:qFormat="1"/>
-    <w:lsdException w:name="Closing" w:semiHidden="1" w:unhideWhenUsed="1"/>
-    <w:lsdException w:name="Signature" w:semiHidden="1" w:unhideWhenUsed="1"/>
-    <w:lsdException w:name="Default Paragraph Font" w:semiHidden="1" w:uiPriority="1" w:unhideWhenUsed="1"/>
-    <w:lsdException w:name="Body Text" w:semiHidden="1" w:unhideWhenUsed="1"/>
-    <w:lsdException w:name="Body Text Indent" w:semiHidden="1" w:unhideWhenUsed="1"/>
-    <w:lsdException w:name="List Continue" w:semiHidden="1" w:unhideWhenUsed="1"/>
-    <w:lsdException w:name="List Continue 2" w:semiHidden="1" w:unhideWhenUsed="1"/>
-    <w:lsdException w:name="List Continue 3" w:semiHidden="1" w:unhideWhenUsed="1"/>
-    <w:lsdException w:name="List Continue 4" w:semiHidden="1" w:unhideWhenUsed="1"/>
-    <w:lsdException w:name="List Continue 5" w:semiHidden="1" w:unhideWhenUsed="1"/>
-    <w:lsdException w:name="Message Header" w:semiHidden="1" w:unhideWhenUsed="1"/>
-    <w:lsdException w:name="Subtitle" w:uiPriority="11" w:qFormat="1"/>
-    <w:lsdException w:name="Salutation" w:semiHidden="1" w:unhideWhenUsed="1"/>
-    <w:lsdException w:name="Date" w:semiHidden="1" w:unhideWhenUsed="1"/>
-    <w:lsdException w:name="Body Text First Indent" w:semiHidden="1" w:unhideWhenUsed="1"/>
-    <w:lsdException w:name="Body Text First Indent 2" w:semiHidden="1" w:unhideWhenUsed="1"/>
-    <w:lsdException w:name="Note Heading" w:semiHidden="1" w:unhideWhenUsed="1"/>
-    <w:lsdException w:name="Body Text 2" w:semiHidden="1" w:unhideWhenUsed="1"/>
-    <w:lsdException w:name="Body Text 3" w:semiHidden="1" w:unhideWhenUsed="1"/>
-    <w:lsdException w:name="Body Text Indent 2" w:semiHidden="1" w:unhideWhenUsed="1"/>
-    <w:lsdException w:name="Body Text Indent 3" w:semiHidden="1" w:unhideWhenUsed="1"/>
-    <w:lsdException w:name="Block Text" w:semiHidden="1" w:unhideWhenUsed="1"/>
-    <w:lsdException w:name="Hyperlink" w:semiHidden="1" w:unhideWhenUsed="1"/>
-    <w:lsdException w:name="FollowedHyperlink" w:semiHidden="1" w:unhideWhenUsed="1"/>
-    <w:lsdException w:name="Strong" w:uiPriority="22" w:qFormat="1"/>
-    <w:lsdException w:name="Emphasis" w:uiPriority="20" w:qFormat="1"/>
-    <w:lsdException w:name="Document Map" w:semiHidden="1" w:unhideWhenUsed="1"/>
-    <w:lsdException w:name="Plain Text" w:semiHidden="1" w:unhideWhenUsed="1"/>
-    <w:lsdException w:name="E-mail Signature" w:semiHidden="1" w:unhideWhenUsed="1"/>
-    <w:lsdException w:name="HTML Top of Form" w:semiHidden="1" w:unhideWhenUsed="1"/>
-    <w:lsdException w:name="HTML Bottom of Form" w:semiHidden="1" w:unhideWhenUsed="1"/>
-    <w:lsdException w:name="Normal (Web)" w:semiHidden="1" w:unhideWhenUsed="1"/>
-    <w:lsdException w:name="HTML Acronym" w:semiHidden="1" w:unhideWhenUsed="1"/>
-    <w:lsdException w:name="HTML Address" w:semiHidden="1" w:unhideWhenUsed="1"/>
-    <w:lsdException w:name="HTML Cite" w:semiHidden="1" w:unhideWhenUsed="1"/>
-    <w:lsdException w:name="HTML Code" w:semiHidden="1" w:unhideWhenUsed="1"/>
-    <w:lsdException w:name="HTML Definition" w:semiHidden="1" w:unhideWhenUsed="1"/>
-    <w:lsdException w:name="HTML Keyboard" w:semiHidden="1" w:unhideWhenUsed="1"/>
-    <w:lsdException w:name="HTML Preformatted" w:semiHidden="1" w:unhideWhenUsed="1"/>
-    <w:lsdException w:name="HTML Sample" w:semiHidden="1" w:unhideWhenUsed="1"/>
-    <w:lsdException w:name="HTML Typewriter" w:semiHidden="1" w:unhideWhenUsed="1"/>
-    <w:lsdException w:name="HTML Variable" w:semiHidden="1" w:unhideWhenUsed="1"/>
-    <w:lsdException w:name="Normal Table" w:semiHidden="1" w:unhideWhenUsed="1"/>
-    <w:lsdException w:name="annotation subject" w:semiHidden="1" w:unhideWhenUsed="1"/>
-    <w:lsdException w:name="No List" w:semiHidden="1" w:unhideWhenUsed="1"/>
-    <w:lsdException w:name="Outline List 1" w:semiHidden="1" w:unhideWhenUsed="1"/>
-    <w:lsdException w:name="Outline List 2" w:semiHidden="1" w:unhideWhenUsed="1"/>
-    <w:lsdException w:name="Outline List 3" w:semiHidden="1" w:unhideWhenUsed="1"/>
-    <w:lsdException w:name="Table Simple 1" w:semiHidden="1" w:unhideWhenUsed="1"/>
-    <w:lsdException w:name="Table Simple 2" w:semiHidden="1" w:unhideWhenUsed="1"/>
-    <w:lsdException w:name="Table Simple 3" w:semiHidden="1" w:unhideWhenUsed="1"/>
-    <w:lsdException w:name="Table Classic 1" w:semiHidden="1" w:unhideWhenUsed="1"/>
-    <w:lsdException w:name="Table Classic 2" w:semiHidden="1" w:unhideWhenUsed="1"/>
-    <w:lsdException w:name="Table Classic 3" w:semiHidden="1" w:unhideWhenUsed="1"/>
-    <w:lsdException w:name="Table Classic 4" w:semiHidden="1" w:unhideWhenUsed="1"/>
-    <w:lsdException w:name="Table Colorful 1" w:semiHidden="1" w:unhideWhenUsed="1"/>
-    <w:lsdException w:name="Table Colorful 2" w:semiHidden="1" w:unhideWhenUsed="1"/>
-    <w:lsdException w:name="Table Colorful 3" w:semiHidden="1" w:unhideWhenUsed="1"/>
-    <w:lsdException w:name="Table Columns 1" w:semiHidden="1" w:unhideWhenUsed="1"/>
-    <w:lsdException w:name="Table Columns 2" w:semiHidden="1" w:unhideWhenUsed="1"/>
-    <w:lsdException w:name="Table Columns 3" w:semiHidden="1" w:unhideWhenUsed="1"/>
-    <w:lsdException w:name="Table Columns 4" w:semiHidden="1" w:unhideWhenUsed="1"/>
-    <w:lsdException w:name="Table Columns 5" w:semiHidden="1" w:unhideWhenUsed="1"/>
-    <w:lsdException w:name="Table Grid 1" w:semiHidden="1" w:unhideWhenUsed="1"/>
-    <w:lsdException w:name="Table Grid 2" w:semiHidden="1" w:unhideWhenUsed="1"/>
-    <w:lsdException w:name="Table Grid 3" w:semiHidden="1" w:unhideWhenUsed="1"/>
-    <w:lsdException w:name="Table Grid 4" w:semiHidden="1" w:unhideWhenUsed="1"/>
-    <w:lsdException w:name="Table Grid 5" w:semiHidden="1" w:unhideWhenUsed="1"/>
-    <w:lsdException w:name="Table Grid 6" w:semiHidden="1" w:unhideWhenUsed="1"/>
-    <w:lsdException w:name="Table Grid 7" w:semiHidden="1" w:unhideWhenUsed="1"/>
-    <w:lsdException w:name="Table Grid 8" w:semiHidden="1" w:unhideWhenUsed="1"/>
-    <w:lsdException w:name="Table List 1" w:semiHidden="1" w:unhideWhenUsed="1"/>
-    <w:lsdException w:name="Table List 2" w:semiHidden="1" w:unhideWhenUsed="1"/>
-    <w:lsdException w:name="Table List 3" w:semiHidden="1" w:unhideWhenUsed="1"/>
-    <w:lsdException w:name="Table List 4" w:semiHidden="1" w:unhideWhenUsed="1"/>
-    <w:lsdException w:name="Table List 5" w:semiHidden="1" w:unhideWhenUsed="1"/>
-    <w:lsdException w:name="Table List 6" w:semiHidden="1" w:unhideWhenUsed="1"/>
-    <w:lsdException w:name="Table List 7" w:semiHidden="1" w:unhideWhenUsed="1"/>
-    <w:lsdException w:name="Table List 8" w:semiHidden="1" w:unhideWhenUsed="1"/>
-    <w:lsdException w:name="Table 3D effects 1" w:semiHidden="1" w:unhideWhenUsed="1"/>
-    <w:lsdException w:name="Table 3D effects 2" w:semiHidden="1" w:unhideWhenUsed="1"/>
-    <w:lsdException w:name="Table 3D effects 3" w:semiHidden="1" w:unhideWhenUsed="1"/>
-    <w:lsdException w:name="Table Contemporary" w:semiHidden="1" w:unhideWhenUsed="1"/>
-    <w:lsdException w:name="Table Elegant" w:semiHidden="1" w:unhideWhenUsed="1"/>
-    <w:lsdException w:name="Table Professional" w:semiHidden="1" w:unhideWhenUsed="1"/>
-    <w:lsdException w:name="Table Subtle 1" w:semiHidden="1" w:unhideWhenUsed="1"/>
-    <w:lsdException w:name="Table Subtle 2" w:semiHidden="1" w:unhideWhenUsed="1"/>
-    <w:lsdException w:name="Table Web 1" w:semiHidden="1" w:unhideWhenUsed="1"/>
-    <w:lsdException w:name="Table Web 2" w:semiHidden="1" w:unhideWhenUsed="1"/>
-    <w:lsdException w:name="Table Web 3" w:semiHidden="1" w:unhideWhenUsed="1"/>
-    <w:lsdException w:name="Balloon Text" w:semiHidden="1" w:unhideWhenUsed="1"/>
-    <w:lsdException w:name="Table Grid" w:uiPriority="39"/>
-    <w:lsdException w:name="Table Theme" w:semiHidden="1" w:unhideWhenUsed="1"/>
-    <w:lsdException w:name="Placeholder Text" w:semiHidden="1"/>
-    <w:lsdException w:name="No Spacing" w:uiPriority="1" w:qFormat="1"/>
-    <w:lsdException w:name="Light Shading" w:uiPriority="60"/>
-    <w:lsdException w:name="Light List" w:uiPriority="61"/>
-    <w:lsdException w:name="Light Grid" w:uiPriority="62"/>
-    <w:lsdException w:name="Medium Shading 1" w:uiPriority="63"/>
-    <w:lsdException w:name="Medium Shading 2" w:uiPriority="64"/>
-    <w:lsdException w:name="Medium List 1" w:uiPriority="65"/>
-    <w:lsdException w:name="Medium List 2" w:uiPriority="66"/>
-    <w:lsdException w:name="Medium Grid 1" w:uiPriority="67"/>
-    <w:lsdException w:name="Medium Grid 2" w:uiPriority="68"/>
-    <w:lsdException w:name="Medium Grid 3" w:uiPriority="69"/>
-    <w:lsdException w:name="Dark List" w:uiPriority="70"/>
-    <w:lsdException w:name="Colorful Shading" w:uiPriority="71"/>
-    <w:lsdException w:name="Colorful List" w:uiPriority="72"/>
-    <w:lsdException w:name="Colorful Grid" w:uiPriority="73"/>
-    <w:lsdException w:name="Light Shading Accent 1" w:uiPriority="60"/>
-    <w:lsdException w:name="Light List Accent 1" w:uiPriority="61"/>
-    <w:lsdException w:name="Light Grid Accent 1" w:uiPriority="62"/>
-    <w:lsdException w:name="Medium Shading 1 Accent 1" w:uiPriority="63"/>
-    <w:lsdException w:name="Medium Shading 2 Accent 1" w:uiPriority="64"/>
-    <w:lsdException w:name="Medium List 1 Accent 1" w:uiPriority="65"/>
-    <w:lsdException w:name="Revision" w:semiHidden="1"/>
-    <w:lsdException w:name="List Paragraph" w:uiPriority="34" w:qFormat="1"/>
-    <w:lsdException w:name="Quote" w:uiPriority="29" w:qFormat="1"/>
-    <w:lsdException w:name="Intense Quote" w:uiPriority="30" w:qFormat="1"/>
-    <w:lsdException w:name="Medium List 2 Accent 1" w:uiPriority="66"/>
-    <w:lsdException w:name="Medium Grid 1 Accent 1" w:uiPriority="67"/>
-    <w:lsdException w:name="Medium Grid 2 Accent 1" w:uiPriority="68"/>
-    <w:lsdException w:name="Medium Grid 3 Accent 1" w:uiPriority="69"/>
-    <w:lsdException w:name="Dark List Accent 1" w:uiPriority="70"/>
-    <w:lsdException w:name="Colorful Shading Accent 1" w:uiPriority="71"/>
-    <w:lsdException w:name="Colorful List Accent 1" w:uiPriority="72"/>
-    <w:lsdException w:name="Colorful Grid Accent 1" w:uiPriority="73"/>
-    <w:lsdException w:name="Light Shading Accent 2" w:uiPriority="60"/>
-    <w:lsdException w:name="Light List Accent 2" w:uiPriority="61"/>
-    <w:lsdException w:name="Light Grid Accent 2" w:uiPriority="62"/>
-    <w:lsdException w:name="Medium Shading 1 Accent 2" w:uiPriority="63"/>
-    <w:lsdException w:name="Medium Shading 2 Accent 2" w:uiPriority="64"/>
-    <w:lsdException w:name="Medium List 1 Accent 2" w:uiPriority="65"/>
-    <w:lsdException w:name="Medium List 2 Accent 2" w:uiPriority="66"/>
-    <w:lsdException w:name="Medium Grid 1 Accent 2" w:uiPriority="67"/>
-    <w:lsdException w:name="Medium Grid 2 Accent 2" w:uiPriority="68"/>
-    <w:lsdException w:name="Medium Grid 3 Accent 2" w:uiPriority="69"/>
-    <w:lsdException w:name="Dark List Accent 2" w:uiPriority="70"/>
-    <w:lsdException w:name="Colorful Shading Accent 2" w:uiPriority="71"/>
-    <w:lsdException w:name="Colorful List Accent 2" w:uiPriority="72"/>
-    <w:lsdException w:name="Colorful Grid Accent 2" w:uiPriority="73"/>
-    <w:lsdException w:name="Light Shading Accent 3" w:uiPriority="60"/>
-    <w:lsdException w:name="Light List Accent 3" w:uiPriority="61"/>
-    <w:lsdException w:name="Light Grid Accent 3" w:uiPriority="62"/>
-    <w:lsdException w:name="Medium Shading 1 Accent 3" w:uiPriority="63"/>
-    <w:lsdException w:name="Medium Shading 2 Accent 3" w:uiPriority="64"/>
-    <w:lsdException w:name="Medium List 1 Accent 3" w:uiPriority="65"/>
-    <w:lsdException w:name="Medium List 2 Accent 3" w:uiPriority="66"/>
-    <w:lsdException w:name="Medium Grid 1 Accent 3" w:uiPriority="67"/>
-    <w:lsdException w:name="Medium Grid 2 Accent 3" w:uiPriority="68"/>
-    <w:lsdException w:name="Medium Grid 3 Accent 3" w:uiPriority="69"/>
-    <w:lsdException w:name="Dark List Accent 3" w:uiPriority="70"/>
-    <w:lsdException w:name="Colorful Shading Accent 3" w:uiPriority="71"/>
-    <w:lsdException w:name="Colorful List Accent 3" w:uiPriority="72"/>
-    <w:lsdException w:name="Colorful Grid Accent 3" w:uiPriority="73"/>
-    <w:lsdException w:name="Light Shading Accent 4" w:uiPriority="60"/>
-    <w:lsdException w:name="Light List Accent 4" w:uiPriority="61"/>
-    <w:lsdException w:name="Light Grid Accent 4" w:uiPriority="62"/>
-    <w:lsdException w:name="Medium Shading 1 Accent 4" w:uiPriority="63"/>
-    <w:lsdException w:name="Medium Shading 2 Accent 4" w:uiPriority="64"/>
-    <w:lsdException w:name="Medium List 1 Accent 4" w:uiPriority="65"/>
-    <w:lsdException w:name="Medium List 2 Accent 4" w:uiPriority="66"/>
-    <w:lsdException w:name="Medium Grid 1 Accent 4" w:uiPriority="67"/>
-    <w:lsdException w:name="Medium Grid 2 Accent 4" w:uiPriority="68"/>
-    <w:lsdException w:name="Medium Grid 3 Accent 4" w:uiPriority="69"/>
-    <w:lsdException w:name="Dark List Accent 4" w:uiPriority="70"/>
-    <w:lsdException w:name="Colorful Shading Accent 4" w:uiPriority="71"/>
-    <w:lsdException w:name="Colorful List Accent 4" w:uiPriority="72"/>
-    <w:lsdException w:name="Colorful Grid Accent 4" w:uiPriority="73"/>
-    <w:lsdException w:name="Light Shading Accent 5" w:uiPriority="60"/>
-    <w:lsdException w:name="Light List Accent 5" w:uiPriority="61"/>
-    <w:lsdException w:name="Light Grid Accent 5" w:uiPriority="62"/>
-    <w:lsdException w:name="Medium Shading 1 Accent 5" w:uiPriority="63"/>
-    <w:lsdException w:name="Medium Shading 2 Accent 5" w:uiPriority="64"/>
-    <w:lsdException w:name="Medium List 1 Accent 5" w:uiPriority="65"/>
-    <w:lsdException w:name="Medium List 2 Accent 5" w:uiPriority="66"/>
-    <w:lsdException w:name="Medium Grid 1 Accent 5" w:uiPriority="67"/>
-    <w:lsdException w:name="Medium Grid 2 Accent 5" w:uiPriority="68"/>
-    <w:lsdException w:name="Medium Grid 3 Accent 5" w:uiPriority="69"/>
-    <w:lsdException w:name="Dark List Accent 5" w:uiPriority="70"/>
-    <w:lsdException w:name="Colorful Shading Accent 5" w:uiPriority="71"/>
-    <w:lsdException w:name="Colorful List Accent 5" w:uiPriority="72"/>
-    <w:lsdException w:name="Colorful Grid Accent 5" w:uiPriority="73"/>
-    <w:lsdException w:name="Light Shading Accent 6" w:uiPriority="60"/>
-    <w:lsdException w:name="Light List Accent 6" w:uiPriority="61"/>
-    <w:lsdException w:name="Light Grid Accent 6" w:uiPriority="62"/>
-    <w:lsdException w:name="Medium Shading 1 Accent 6" w:uiPriority="63"/>
-    <w:lsdException w:name="Medium Shading 2 Accent 6" w:uiPriority="64"/>
-    <w:lsdException w:name="Medium List 1 Accent 6" w:uiPriority="65"/>
-    <w:lsdException w:name="Medium List 2 Accent 6" w:uiPriority="66"/>
-    <w:lsdException w:name="Medium Grid 1 Accent 6" w:uiPriority="67"/>
-    <w:lsdException w:name="Medium Grid 2 Accent 6" w:uiPriority="68"/>
-    <w:lsdException w:name="Medium Grid 3 Accent 6" w:uiPriority="69"/>
-    <w:lsdException w:name="Dark List Accent 6" w:uiPriority="70"/>
-    <w:lsdException w:name="Colorful Shading Accent 6" w:uiPriority="71"/>
-    <w:lsdException w:name="Colorful List Accent 6" w:uiPriority="72"/>
-    <w:lsdException w:name="Colorful Grid Accent 6" w:uiPriority="73"/>
-    <w:lsdException w:name="Subtle Emphasis" w:uiPriority="19" w:qFormat="1"/>
-    <w:lsdException w:name="Intense Emphasis" w:uiPriority="21" w:qFormat="1"/>
-    <w:lsdException w:name="Subtle Reference" w:uiPriority="31" w:qFormat="1"/>
-    <w:lsdException w:name="Intense Reference" w:uiPriority="32" w:qFormat="1"/>
-    <w:lsdException w:name="Book Title" w:uiPriority="33" w:qFormat="1"/>
-    <w:lsdException w:name="Bibliography" w:semiHidden="1" w:uiPriority="37" w:unhideWhenUsed="1"/>
-    <w:lsdException w:name="TOC Heading" w:semiHidden="1" w:uiPriority="39" w:unhideWhenUsed="1" w:qFormat="1"/>
-    <w:lsdException w:name="Plain Table 1" w:uiPriority="41"/>
-    <w:lsdException w:name="Plain Table 2" w:uiPriority="42"/>
-    <w:lsdException w:name="Plain Table 3" w:uiPriority="43"/>
-    <w:lsdException w:name="Plain Table 4" w:uiPriority="44"/>
-    <w:lsdException w:name="Plain Table 5" w:uiPriority="45"/>
-    <w:lsdException w:name="Grid Table Light" w:uiPriority="40"/>
-    <w:lsdException w:name="Grid Table 1 Light" w:uiPriority="46"/>
-    <w:lsdException w:name="Grid Table 2" w:uiPriority="47"/>
-    <w:lsdException w:name="Grid Table 3" w:uiPriority="48"/>
-    <w:lsdException w:name="Grid Table 4" w:uiPriority="49"/>
-    <w:lsdException w:name="Grid Table 5 Dark" w:uiPriority="50"/>
-    <w:lsdException w:name="Grid Table 6 Colorful" w:uiPriority="51"/>
-    <w:lsdException w:name="Grid Table 7 Colorful" w:uiPriority="52"/>
-    <w:lsdException w:name="Grid Table 1 Light Accent 1" w:uiPriority="46"/>
-    <w:lsdException w:name="Grid Table 2 Accent 1" w:uiPriority="47"/>
-    <w:lsdException w:name="Grid Table 3 Accent 1" w:uiPriority="48"/>
-    <w:lsdException w:name="Grid Table 4 Accent 1" w:uiPriority="49"/>
-    <w:lsdException w:name="Grid Table 5 Dark Accent 1" w:uiPriority="50"/>
-    <w:lsdException w:name="Grid Table 6 Colorful Accent 1" w:uiPriority="51"/>
-    <w:lsdException w:name="Grid Table 7 Colorful Accent 1" w:uiPriority="52"/>
-    <w:lsdException w:name="Grid Table 1 Light Accent 2" w:uiPriority="46"/>
-    <w:lsdException w:name="Grid Table 2 Accent 2" w:uiPriority="47"/>
-    <w:lsdException w:name="Grid Table 3 Accent 2" w:uiPriority="48"/>
-    <w:lsdException w:name="Grid Table 4 Accent 2" w:uiPriority="49"/>
-    <w:lsdException w:name="Grid Table 5 Dark Accent 2" w:uiPriority="50"/>
-    <w:lsdException w:name="Grid Table 6 Colorful Accent 2" w:uiPriority="51"/>
-    <w:lsdException w:name="Grid Table 7 Colorful Accent 2" w:uiPriority="52"/>
-    <w:lsdException w:name="Grid Table 1 Light Accent 3" w:uiPriority="46"/>
-    <w:lsdException w:name="Grid Table 2 Accent 3" w:uiPriority="47"/>
-    <w:lsdException w:name="Grid Table 3 Accent 3" w:uiPriority="48"/>
-    <w:lsdException w:name="Grid Table 4 Accent 3" w:uiPriority="49"/>
-    <w:lsdException w:name="Grid Table 5 Dark Accent 3" w:uiPriority="50"/>
-    <w:lsdException w:name="Grid Table 6 Colorful Accent 3" w:uiPriority="51"/>
-    <w:lsdException w:name="Grid Table 7 Colorful Accent 3" w:uiPriority="52"/>
-    <w:lsdException w:name="Grid Table 1 Light Accent 4" w:uiPriority="46"/>
-    <w:lsdException w:name="Grid Table 2 Accent 4" w:uiPriority="47"/>
-    <w:lsdException w:name="Grid Table 3 Accent 4" w:uiPriority="48"/>
-    <w:lsdException w:name="Grid Table 4 Accent 4" w:uiPriority="49"/>
-    <w:lsdException w:name="Grid Table 5 Dark Accent 4" w:uiPriority="50"/>
-    <w:lsdException w:name="Grid Table 6 Colorful Accent 4" w:uiPriority="51"/>
-    <w:lsdException w:name="Grid Table 7 Colorful Accent 4" w:uiPriority="52"/>
-    <w:lsdException w:name="Grid Table 1 Light Accent 5" w:uiPriority="46"/>
-    <w:lsdException w:name="Grid Table 2 Accent 5" w:uiPriority="47"/>
-    <w:lsdException w:name="Grid Table 3 Accent 5" w:uiPriority="48"/>
-    <w:lsdException w:name="Grid Table 4 Accent 5" w:uiPriority="49"/>
-    <w:lsdException w:name="Grid Table 5 Dark Accent 5" w:uiPriority="50"/>
-    <w:lsdException w:name="Grid Table 6 Colorful Accent 5" w:uiPriority="51"/>
-    <w:lsdException w:name="Grid Table 7 Colorful Accent 5" w:uiPriority="52"/>
-    <w:lsdException w:name="Grid Table 1 Light Accent 6" w:uiPriority="46"/>
-    <w:lsdException w:name="Grid Table 2 Accent 6" w:uiPriority="47"/>
-    <w:lsdException w:name="Grid Table 3 Accent 6" w:uiPriority="48"/>
-    <w:lsdException w:name="Grid Table 4 Accent 6" w:uiPriority="49"/>
-    <w:lsdException w:name="Grid Table 5 Dark Accent 6" w:uiPriority="50"/>
-    <w:lsdException w:name="Grid Table 6 Colorful Accent 6" w:uiPriority="51"/>
-    <w:lsdException w:name="Grid Table 7 Colorful Accent 6" w:uiPriority="52"/>
-    <w:lsdException w:name="List Table 1 Light" w:uiPriority="46"/>
-    <w:lsdException w:name="List Table 2" w:uiPriority="47"/>
-    <w:lsdException w:name="List Table 3" w:uiPriority="48"/>
-    <w:lsdException w:name="List Table 4" w:uiPriority="49"/>
-    <w:lsdException w:name="List Table 5 Dark" w:uiPriority="50"/>
-    <w:lsdException w:name="List Table 6 Colorful" w:uiPriority="51"/>
-    <w:lsdException w:name="List Table 7 Colorful" w:uiPriority="52"/>
-    <w:lsdException w:name="List Table 1 Light Accent 1" w:uiPriority="46"/>
-    <w:lsdException w:name="List Table 2 Accent 1" w:uiPriority="47"/>
-    <w:lsdException w:name="List Table 3 Accent 1" w:uiPriority="48"/>
-    <w:lsdException w:name="List Table 4 Accent 1" w:uiPriority="49"/>
-    <w:lsdException w:name="List Table 5 Dark Accent 1" w:uiPriority="50"/>
-    <w:lsdException w:name="List Table 6 Colorful Accent 1" w:uiPriority="51"/>
-    <w:lsdException w:name="List Table 7 Colorful Accent 1" w:uiPriority="52"/>
-    <w:lsdException w:name="List Table 1 Light Accent 2" w:uiPriority="46"/>
-    <w:lsdException w:name="List Table 2 Accent 2" w:uiPriority="47"/>
-    <w:lsdException w:name="List Table 3 Accent 2" w:uiPriority="48"/>
-    <w:lsdException w:name="List Table 4 Accent 2" w:uiPriority="49"/>
-    <w:lsdException w:name="List Table 5 Dark Accent 2" w:uiPriority="50"/>
-    <w:lsdException w:name="List Table 6 Colorful Accent 2" w:uiPriority="51"/>
-    <w:lsdException w:name="List Table 7 Colorful Accent 2" w:uiPriority="52"/>
-    <w:lsdException w:name="List Table 1 Light Accent 3" w:uiPriority="46"/>
-    <w:lsdException w:name="List Table 2 Accent 3" w:uiPriority="47"/>
-    <w:lsdException w:name="List Table 3 Accent 3" w:uiPriority="48"/>
-    <w:lsdException w:name="List Table 4 Accent 3" w:uiPriority="49"/>
-    <w:lsdException w:name="List Table 5 Dark Accent 3" w:uiPriority="50"/>
-    <w:lsdException w:name="List Table 6 Colorful Accent 3" w:uiPriority="51"/>
-    <w:lsdException w:name="List Table 7 Colorful Accent 3" w:uiPriority="52"/>
-    <w:lsdException w:name="List Table 1 Light Accent 4" w:uiPriority="46"/>
-    <w:lsdException w:name="List Table 2 Accent 4" w:uiPriority="47"/>
-    <w:lsdException w:name="List Table 3 Accent 4" w:uiPriority="48"/>
-    <w:lsdException w:name="List Table 4 Accent 4" w:uiPriority="49"/>
-    <w:lsdException w:name="List Table 5 Dark Accent 4" w:uiPriority="50"/>
-    <w:lsdException w:name="List Table 6 Colorful Accent 4" w:uiPriority="51"/>
-    <w:lsdException w:name="List Table 7 Colorful Accent 4" w:uiPriority="52"/>
-    <w:lsdException w:name="List Table 1 Light Accent 5" w:uiPriority="46"/>
-    <w:lsdException w:name="List Table 2 Accent 5" w:uiPriority="47"/>
-    <w:lsdException w:name="List Table 3 Accent 5" w:uiPriority="48"/>
-    <w:lsdException w:name="List Table 4 Accent 5" w:uiPriority="49"/>
-    <w:lsdException w:name="List Table 5 Dark Accent 5" w:uiPriority="50"/>
-    <w:lsdException w:name="List Table 6 Colorful Accent 5" w:uiPriority="51"/>
-    <w:lsdException w:name="List Table 7 Colorful Accent 5" w:uiPriority="52"/>
-    <w:lsdException w:name="List Table 1 Light Accent 6" w:uiPriority="46"/>
-    <w:lsdException w:name="List Table 2 Accent 6" w:uiPriority="47"/>
-    <w:lsdException w:name="List Table 3 Accent 6" w:uiPriority="48"/>
-    <w:lsdException w:name="List Table 4 Accent 6" w:uiPriority="49"/>
-    <w:lsdException w:name="List Table 5 Dark Accent 6" w:uiPriority="50"/>
-    <w:lsdException w:name="List Table 6 Colorful Accent 6" w:uiPriority="51"/>
-    <w:lsdException w:name="List Table 7 Colorful Accent 6" w:uiPriority="52"/>
-  </w:latentStyles>
-  <w:style w:type="paragraph" w:default="1" w:styleId="Normal">
-    <w:name w:val="Normal"/>
-    <w:qFormat/>
-  </w:style>
-  <w:style w:type="character" w:default="1" w:styleId="DefaultParagraphFont">
-    <w:name w:val="Default Paragraph Font"/>
-    <w:uiPriority w:val="1"/>
-    <w:semiHidden/>
-    <w:unhideWhenUsed/>
-  </w:style>
-  <w:style w:type="table" w:default="1" w:styleId="TableNormal">
-    <w:name w:val="Normal Table"/>
-    <w:uiPriority w:val="99"/>
-    <w:semiHidden/>
-    <w:unhideWhenUsed/>
-    <w:tblPr>
-      <w:tblInd w:w="0" w:type="dxa"/>
-      <w:tblCellMar>
-        <w:top w:w="0" w:type="dxa"/>
-        <w:left w:w="108" w:type="dxa"/>
-        <w:bottom w:w="0" w:type="dxa"/>
-        <w:right w:w="108" w:type="dxa"/>
-      </w:tblCellMar>
-    </w:tblPr>
-  </w:style>
-  <w:style w:type="numbering" w:default="1" w:styleId="NoList">
-    <w:name w:val="No List"/>
-    <w:uiPriority w:val="99"/>
-    <w:semiHidden/>
-    <w:unhideWhenUsed/>
-  </w:style>
-  <w:style w:type="character" w:styleId="PlaceholderText">
-    <w:name w:val="Placeholder Text"/>
-    <w:basedOn w:val="DefaultParagraphFont"/>
-    <w:uiPriority w:val="99"/>
-    <w:semiHidden/>
-    <w:rsid w:val="00822140"/>
-    <w:rPr>
-      <w:color w:val="808080"/>
-    </w:rPr>
-  </w:style>
-</w:styles>
-</file>
-
-<file path=word/glossary/webSettings.xml><?xml version="1.0" encoding="utf-8"?>
-<w:webSettings xmlns:mc="http://schemas.openxmlformats.org/markup-compatibility/2006" xmlns:r="http://schemas.openxmlformats.org/officeDocument/2006/relationships" xmlns:w="http://schemas.openxmlformats.org/wordprocessingml/2006/main" xmlns:w14="http://schemas.microsoft.com/office/word/2010/wordml" xmlns:w15="http://schemas.microsoft.com/office/word/2012/wordml" xmlns:w16se="http://schemas.microsoft.com/office/word/2015/wordml/symex" mc:Ignorable="w14 w15 w16se">
-  <w:optimizeForBrowser/>
-  <w:allowPNG/>
-</w:webSettings>
-</file>
-
 <file path=word/theme/theme1.xml><?xml version="1.0" encoding="utf-8"?>
 <a:theme xmlns:a="http://schemas.openxmlformats.org/drawingml/2006/main" name="Office Theme">
   <a:themeElements>

</xml_diff>

<commit_message>
Last minute edits, ready to turn in now.
</commit_message>
<xml_diff>
--- a/Project0/Reports/Final Written Report- Project 0.docx
+++ b/Project0/Reports/Final Written Report- Project 0.docx
@@ -5024,7 +5024,25 @@
                 <w:sz w:val="20"/>
                 <w:szCs w:val="20"/>
               </w:rPr>
-              <w:t>(-0.075 , 0.289)</w:t>
+              <w:t>(-0.075</w:t>
+            </w:r>
+            <w:r>
+              <w:rPr>
+                <w:rFonts w:eastAsia="Times New Roman"/>
+                <w:color w:val="000000"/>
+                <w:sz w:val="20"/>
+                <w:szCs w:val="20"/>
+              </w:rPr>
+              <w:t xml:space="preserve">, </w:t>
+            </w:r>
+            <w:r>
+              <w:rPr>
+                <w:rFonts w:eastAsia="Times New Roman"/>
+                <w:color w:val="000000"/>
+                <w:sz w:val="20"/>
+                <w:szCs w:val="20"/>
+              </w:rPr>
+              <w:t>0.289)</w:t>
             </w:r>
           </w:p>
         </w:tc>
@@ -5177,7 +5195,25 @@
                 <w:sz w:val="20"/>
                 <w:szCs w:val="20"/>
               </w:rPr>
-              <w:t>(-0.107 , 0.191)</w:t>
+              <w:t>(-0.107</w:t>
+            </w:r>
+            <w:r>
+              <w:rPr>
+                <w:rFonts w:eastAsia="Times New Roman"/>
+                <w:color w:val="000000"/>
+                <w:sz w:val="20"/>
+                <w:szCs w:val="20"/>
+              </w:rPr>
+              <w:t xml:space="preserve">, </w:t>
+            </w:r>
+            <w:r>
+              <w:rPr>
+                <w:rFonts w:eastAsia="Times New Roman"/>
+                <w:color w:val="000000"/>
+                <w:sz w:val="20"/>
+                <w:szCs w:val="20"/>
+              </w:rPr>
+              <w:t>0.191)</w:t>
             </w:r>
           </w:p>
         </w:tc>
@@ -5330,7 +5366,25 @@
                 <w:sz w:val="20"/>
                 <w:szCs w:val="20"/>
               </w:rPr>
-              <w:t>(-0.003 , 0.295)</w:t>
+              <w:t>(-0.003</w:t>
+            </w:r>
+            <w:r>
+              <w:rPr>
+                <w:rFonts w:eastAsia="Times New Roman"/>
+                <w:color w:val="000000"/>
+                <w:sz w:val="20"/>
+                <w:szCs w:val="20"/>
+              </w:rPr>
+              <w:t xml:space="preserve">, </w:t>
+            </w:r>
+            <w:r>
+              <w:rPr>
+                <w:rFonts w:eastAsia="Times New Roman"/>
+                <w:color w:val="000000"/>
+                <w:sz w:val="20"/>
+                <w:szCs w:val="20"/>
+              </w:rPr>
+              <w:t>0.295)</w:t>
             </w:r>
           </w:p>
         </w:tc>
@@ -5483,7 +5537,25 @@
                 <w:sz w:val="20"/>
                 <w:szCs w:val="20"/>
               </w:rPr>
-              <w:t>(0.027 , 0.325)</w:t>
+              <w:t>(0.027</w:t>
+            </w:r>
+            <w:r>
+              <w:rPr>
+                <w:rFonts w:eastAsia="Times New Roman"/>
+                <w:color w:val="000000"/>
+                <w:sz w:val="20"/>
+                <w:szCs w:val="20"/>
+              </w:rPr>
+              <w:t xml:space="preserve">, </w:t>
+            </w:r>
+            <w:r>
+              <w:rPr>
+                <w:rFonts w:eastAsia="Times New Roman"/>
+                <w:color w:val="000000"/>
+                <w:sz w:val="20"/>
+                <w:szCs w:val="20"/>
+              </w:rPr>
+              <w:t>0.325)</w:t>
             </w:r>
           </w:p>
         </w:tc>
@@ -5636,7 +5708,25 @@
                 <w:sz w:val="20"/>
                 <w:szCs w:val="20"/>
               </w:rPr>
-              <w:t>(-0.132 , 0.186)</w:t>
+              <w:t>(-0.132</w:t>
+            </w:r>
+            <w:r>
+              <w:rPr>
+                <w:rFonts w:eastAsia="Times New Roman"/>
+                <w:color w:val="000000"/>
+                <w:sz w:val="20"/>
+                <w:szCs w:val="20"/>
+              </w:rPr>
+              <w:t xml:space="preserve">, </w:t>
+            </w:r>
+            <w:r>
+              <w:rPr>
+                <w:rFonts w:eastAsia="Times New Roman"/>
+                <w:color w:val="000000"/>
+                <w:sz w:val="20"/>
+                <w:szCs w:val="20"/>
+              </w:rPr>
+              <w:t>0.186)</w:t>
             </w:r>
           </w:p>
         </w:tc>
@@ -5789,7 +5879,25 @@
                 <w:sz w:val="20"/>
                 <w:szCs w:val="20"/>
               </w:rPr>
-              <w:t>(-0.188 , -0.07)</w:t>
+              <w:t>(-0.188</w:t>
+            </w:r>
+            <w:r>
+              <w:rPr>
+                <w:rFonts w:eastAsia="Times New Roman"/>
+                <w:color w:val="000000"/>
+                <w:sz w:val="20"/>
+                <w:szCs w:val="20"/>
+              </w:rPr>
+              <w:t xml:space="preserve">, </w:t>
+            </w:r>
+            <w:r>
+              <w:rPr>
+                <w:rFonts w:eastAsia="Times New Roman"/>
+                <w:color w:val="000000"/>
+                <w:sz w:val="20"/>
+                <w:szCs w:val="20"/>
+              </w:rPr>
+              <w:t>-0.07)</w:t>
             </w:r>
           </w:p>
         </w:tc>
@@ -5846,7 +5954,13 @@
       </w:r>
       <w:r>
         <w:lastRenderedPageBreak/>
-        <w:t xml:space="preserve">group had differences in gum attachment that were 0.176 points higher, when controlling for baseline values. </w:t>
+        <w:t>group had differences in gum attachment that were 0.176 points higher</w:t>
+      </w:r>
+      <w:r>
+        <w:t xml:space="preserve"> (95% CI: 0.027, 0.325)</w:t>
+      </w:r>
+      <w:r>
+        <w:t xml:space="preserve">, when controlling for baseline values. </w:t>
       </w:r>
     </w:p>
     <w:p>
@@ -5862,7 +5976,31 @@
         <w:t>ent of approximately -0.010</w:t>
       </w:r>
       <w:r>
-        <w:t xml:space="preserve">, this difference was only significantly explained by baseline gum attachment values. For every one point increase in baseline gum attachment, there was a decrease of 0.129 points in the yearly difference in gum attachment.  </w:t>
+        <w:t>, this difference was only significantly explained by baseline gum attachment values. For every one point increase in baseline gum attachment, there was a decrease of 0.129 points</w:t>
+      </w:r>
+      <w:r>
+        <w:t xml:space="preserve"> (95% CI: </w:t>
+      </w:r>
+      <w:r>
+        <w:rPr>
+          <w:rFonts w:eastAsia="Times New Roman"/>
+          <w:color w:val="000000"/>
+          <w:szCs w:val="20"/>
+        </w:rPr>
+        <w:t>-0.188</w:t>
+      </w:r>
+      <w:bookmarkStart w:id="0" w:name="_GoBack"/>
+      <w:bookmarkEnd w:id="0"/>
+      <w:r>
+        <w:rPr>
+          <w:rFonts w:eastAsia="Times New Roman"/>
+          <w:color w:val="000000"/>
+          <w:szCs w:val="20"/>
+        </w:rPr>
+        <w:t>, -0.07)</w:t>
+      </w:r>
+      <w:r>
+        <w:t xml:space="preserve"> in the yearly difference in gum attachment.  </w:t>
       </w:r>
     </w:p>
     <w:p>
@@ -6287,7 +6425,25 @@
                 <w:sz w:val="20"/>
                 <w:szCs w:val="20"/>
               </w:rPr>
-              <w:t>(-0.343 , 0.409)</w:t>
+              <w:t>(-0.343</w:t>
+            </w:r>
+            <w:r>
+              <w:rPr>
+                <w:rFonts w:eastAsia="Times New Roman"/>
+                <w:color w:val="000000"/>
+                <w:sz w:val="20"/>
+                <w:szCs w:val="20"/>
+              </w:rPr>
+              <w:t xml:space="preserve">, </w:t>
+            </w:r>
+            <w:r>
+              <w:rPr>
+                <w:rFonts w:eastAsia="Times New Roman"/>
+                <w:color w:val="000000"/>
+                <w:sz w:val="20"/>
+                <w:szCs w:val="20"/>
+              </w:rPr>
+              <w:t>0.409)</w:t>
             </w:r>
           </w:p>
         </w:tc>
@@ -6440,7 +6596,25 @@
                 <w:sz w:val="20"/>
                 <w:szCs w:val="20"/>
               </w:rPr>
-              <w:t>(-0.184 , 0.118)</w:t>
+              <w:t>(-0.184</w:t>
+            </w:r>
+            <w:r>
+              <w:rPr>
+                <w:rFonts w:eastAsia="Times New Roman"/>
+                <w:color w:val="000000"/>
+                <w:sz w:val="20"/>
+                <w:szCs w:val="20"/>
+              </w:rPr>
+              <w:t xml:space="preserve">, </w:t>
+            </w:r>
+            <w:r>
+              <w:rPr>
+                <w:rFonts w:eastAsia="Times New Roman"/>
+                <w:color w:val="000000"/>
+                <w:sz w:val="20"/>
+                <w:szCs w:val="20"/>
+              </w:rPr>
+              <w:t>0.118)</w:t>
             </w:r>
           </w:p>
         </w:tc>
@@ -6593,7 +6767,25 @@
                 <w:sz w:val="20"/>
                 <w:szCs w:val="20"/>
               </w:rPr>
-              <w:t>(-0.028 , 0.278)</w:t>
+              <w:t>(-0.028</w:t>
+            </w:r>
+            <w:r>
+              <w:rPr>
+                <w:rFonts w:eastAsia="Times New Roman"/>
+                <w:color w:val="000000"/>
+                <w:sz w:val="20"/>
+                <w:szCs w:val="20"/>
+              </w:rPr>
+              <w:t xml:space="preserve">, </w:t>
+            </w:r>
+            <w:r>
+              <w:rPr>
+                <w:rFonts w:eastAsia="Times New Roman"/>
+                <w:color w:val="000000"/>
+                <w:sz w:val="20"/>
+                <w:szCs w:val="20"/>
+              </w:rPr>
+              <w:t>0.278)</w:t>
             </w:r>
           </w:p>
         </w:tc>
@@ -6746,7 +6938,25 @@
                 <w:sz w:val="20"/>
                 <w:szCs w:val="20"/>
               </w:rPr>
-              <w:t>(-0.049 , 0.265)</w:t>
+              <w:t>(-0.049</w:t>
+            </w:r>
+            <w:r>
+              <w:rPr>
+                <w:rFonts w:eastAsia="Times New Roman"/>
+                <w:color w:val="000000"/>
+                <w:sz w:val="20"/>
+                <w:szCs w:val="20"/>
+              </w:rPr>
+              <w:t xml:space="preserve">, </w:t>
+            </w:r>
+            <w:r>
+              <w:rPr>
+                <w:rFonts w:eastAsia="Times New Roman"/>
+                <w:color w:val="000000"/>
+                <w:sz w:val="20"/>
+                <w:szCs w:val="20"/>
+              </w:rPr>
+              <w:t>0.265)</w:t>
             </w:r>
           </w:p>
         </w:tc>
@@ -6899,7 +7109,25 @@
                 <w:sz w:val="20"/>
                 <w:szCs w:val="20"/>
               </w:rPr>
-              <w:t>(-0.221 , 0.109)</w:t>
+              <w:t>(-0.221</w:t>
+            </w:r>
+            <w:r>
+              <w:rPr>
+                <w:rFonts w:eastAsia="Times New Roman"/>
+                <w:color w:val="000000"/>
+                <w:sz w:val="20"/>
+                <w:szCs w:val="20"/>
+              </w:rPr>
+              <w:t xml:space="preserve">, </w:t>
+            </w:r>
+            <w:r>
+              <w:rPr>
+                <w:rFonts w:eastAsia="Times New Roman"/>
+                <w:color w:val="000000"/>
+                <w:sz w:val="20"/>
+                <w:szCs w:val="20"/>
+              </w:rPr>
+              <w:t>0.109)</w:t>
             </w:r>
           </w:p>
         </w:tc>
@@ -7052,7 +7280,25 @@
                 <w:sz w:val="20"/>
                 <w:szCs w:val="20"/>
               </w:rPr>
-              <w:t>(-0.223 , -0.003)</w:t>
+              <w:t>(-0.223</w:t>
+            </w:r>
+            <w:r>
+              <w:rPr>
+                <w:rFonts w:eastAsia="Times New Roman"/>
+                <w:color w:val="000000"/>
+                <w:sz w:val="20"/>
+                <w:szCs w:val="20"/>
+              </w:rPr>
+              <w:t xml:space="preserve">, </w:t>
+            </w:r>
+            <w:r>
+              <w:rPr>
+                <w:rFonts w:eastAsia="Times New Roman"/>
+                <w:color w:val="000000"/>
+                <w:sz w:val="20"/>
+                <w:szCs w:val="20"/>
+              </w:rPr>
+              <w:t>-0.003)</w:t>
             </w:r>
           </w:p>
         </w:tc>
@@ -7175,7 +7421,13 @@
         <w:t>This study is potentially limited by the 27 individuals who had missing outcomes. Based on a brief analysis of these 27 individu</w:t>
       </w:r>
       <w:r>
-        <w:t>als, there were more men missing than women. T</w:t>
+        <w:t xml:space="preserve">als, there </w:t>
+      </w:r>
+      <w:r>
+        <w:t>was a significant difference in proportions of men and women in the missing and non-missing data (p = 0.0058)</w:t>
+      </w:r>
+      <w:r>
+        <w:t>. T</w:t>
       </w:r>
       <w:r>
         <w:t>he greatest number of individuals were missing from the high concentration of active ingredient group</w:t>
@@ -7338,7 +7590,6 @@
       <w:pPr>
         <w:pStyle w:val="NoSpacing"/>
         <w:rPr>
-          <w:rStyle w:val="Strong"/>
           <w:rFonts w:ascii="Helvetica" w:hAnsi="Helvetica" w:cs="Helvetica"/>
           <w:color w:val="2D3B45"/>
           <w:shd w:val="clear" w:color="auto" w:fill="FFFFFF"/>
@@ -7348,29 +7599,7 @@
     <w:p>
       <w:pPr>
         <w:pStyle w:val="NoSpacing"/>
-        <w:rPr>
-          <w:rFonts w:ascii="Helvetica" w:hAnsi="Helvetica" w:cs="Helvetica"/>
-          <w:color w:val="2D3B45"/>
-          <w:shd w:val="clear" w:color="auto" w:fill="FFFFFF"/>
-        </w:rPr>
-      </w:pPr>
-    </w:p>
-    <w:p>
-      <w:pPr>
-        <w:pStyle w:val="NoSpacing"/>
-        <w:rPr>
-          <w:rFonts w:ascii="Helvetica" w:hAnsi="Helvetica" w:cs="Helvetica"/>
-          <w:color w:val="2D3B45"/>
-          <w:shd w:val="clear" w:color="auto" w:fill="FFFFFF"/>
-        </w:rPr>
-      </w:pPr>
-    </w:p>
-    <w:p>
-      <w:pPr>
-        <w:pStyle w:val="NoSpacing"/>
-      </w:pPr>
-      <w:bookmarkStart w:id="0" w:name="_GoBack"/>
-      <w:bookmarkEnd w:id="0"/>
+      </w:pPr>
       <w:r>
         <w:rPr>
           <w:b/>
@@ -7820,6 +8049,157 @@
     <w:p>
       <w:pPr>
         <w:pStyle w:val="NoSpacing"/>
+      </w:pPr>
+      <w:proofErr w:type="gramStart"/>
+      <w:r>
+        <w:t>missing</w:t>
+      </w:r>
+      <w:proofErr w:type="gramEnd"/>
+      <w:r>
+        <w:t xml:space="preserve"> &lt;- gums[is.na(gums$pd1year) == TRUE, ]</w:t>
+      </w:r>
+    </w:p>
+    <w:p>
+      <w:pPr>
+        <w:pStyle w:val="NoSpacing"/>
+      </w:pPr>
+    </w:p>
+    <w:p>
+      <w:pPr>
+        <w:pStyle w:val="NoSpacing"/>
+      </w:pPr>
+      <w:proofErr w:type="spellStart"/>
+      <w:proofErr w:type="gramStart"/>
+      <w:r>
+        <w:t>missing$</w:t>
+      </w:r>
+      <w:proofErr w:type="gramEnd"/>
+      <w:r>
+        <w:t>incl</w:t>
+      </w:r>
+      <w:proofErr w:type="spellEnd"/>
+      <w:r>
+        <w:t xml:space="preserve"> &lt;- "No"</w:t>
+      </w:r>
+    </w:p>
+    <w:p>
+      <w:pPr>
+        <w:pStyle w:val="NoSpacing"/>
+      </w:pPr>
+      <w:proofErr w:type="spellStart"/>
+      <w:proofErr w:type="gramStart"/>
+      <w:r>
+        <w:t>gums$</w:t>
+      </w:r>
+      <w:proofErr w:type="gramEnd"/>
+      <w:r>
+        <w:t>incl</w:t>
+      </w:r>
+      <w:proofErr w:type="spellEnd"/>
+      <w:r>
+        <w:t xml:space="preserve"> &lt;- "Yes"</w:t>
+      </w:r>
+    </w:p>
+    <w:p>
+      <w:pPr>
+        <w:pStyle w:val="NoSpacing"/>
+      </w:pPr>
+      <w:proofErr w:type="gramStart"/>
+      <w:r>
+        <w:t>tests</w:t>
+      </w:r>
+      <w:proofErr w:type="gramEnd"/>
+      <w:r>
+        <w:t xml:space="preserve"> &lt;- </w:t>
+      </w:r>
+      <w:proofErr w:type="spellStart"/>
+      <w:r>
+        <w:t>rbind.data.frame</w:t>
+      </w:r>
+      <w:proofErr w:type="spellEnd"/>
+      <w:r>
+        <w:t>(missing, gums)</w:t>
+      </w:r>
+    </w:p>
+    <w:p>
+      <w:pPr>
+        <w:pStyle w:val="NoSpacing"/>
+      </w:pPr>
+    </w:p>
+    <w:p>
+      <w:pPr>
+        <w:pStyle w:val="NoSpacing"/>
+      </w:pPr>
+      <w:proofErr w:type="gramStart"/>
+      <w:r>
+        <w:t>table(</w:t>
+      </w:r>
+      <w:proofErr w:type="spellStart"/>
+      <w:proofErr w:type="gramEnd"/>
+      <w:r>
+        <w:t>tests$sex</w:t>
+      </w:r>
+      <w:proofErr w:type="spellEnd"/>
+      <w:r>
+        <w:t xml:space="preserve">, </w:t>
+      </w:r>
+      <w:proofErr w:type="spellStart"/>
+      <w:r>
+        <w:t>tests$incl</w:t>
+      </w:r>
+      <w:proofErr w:type="spellEnd"/>
+      <w:r>
+        <w:t>)</w:t>
+      </w:r>
+    </w:p>
+    <w:p>
+      <w:pPr>
+        <w:pStyle w:val="NoSpacing"/>
+        <w:rPr>
+          <w:color w:val="385623" w:themeColor="accent6" w:themeShade="80"/>
+        </w:rPr>
+      </w:pPr>
+      <w:proofErr w:type="spellStart"/>
+      <w:proofErr w:type="gramStart"/>
+      <w:r>
+        <w:t>chisq.test</w:t>
+      </w:r>
+      <w:proofErr w:type="spellEnd"/>
+      <w:r>
+        <w:t>(</w:t>
+      </w:r>
+      <w:proofErr w:type="spellStart"/>
+      <w:proofErr w:type="gramEnd"/>
+      <w:r>
+        <w:t>tests$sex</w:t>
+      </w:r>
+      <w:proofErr w:type="spellEnd"/>
+      <w:r>
+        <w:t xml:space="preserve">, </w:t>
+      </w:r>
+      <w:proofErr w:type="spellStart"/>
+      <w:r>
+        <w:t>tests$incl</w:t>
+      </w:r>
+      <w:proofErr w:type="spellEnd"/>
+      <w:r>
+        <w:t xml:space="preserve">) </w:t>
+      </w:r>
+      <w:r>
+        <w:rPr>
+          <w:color w:val="385623" w:themeColor="accent6" w:themeShade="80"/>
+        </w:rPr>
+        <w:t>#p = 0.005827</w:t>
+      </w:r>
+    </w:p>
+    <w:p>
+      <w:pPr>
+        <w:pStyle w:val="NoSpacing"/>
+      </w:pPr>
+    </w:p>
+    <w:p>
+      <w:pPr>
+        <w:pStyle w:val="NoSpacing"/>
         <w:rPr>
           <w:color w:val="385623" w:themeColor="accent6" w:themeShade="80"/>
         </w:rPr>
@@ -8000,6 +8380,7 @@
       </w:pPr>
       <w:proofErr w:type="gramStart"/>
       <w:r>
+        <w:lastRenderedPageBreak/>
         <w:t>tab</w:t>
       </w:r>
       <w:proofErr w:type="gramEnd"/>
@@ -8199,7 +8580,6 @@
         <w:pStyle w:val="NoSpacing"/>
       </w:pPr>
       <w:r>
-        <w:lastRenderedPageBreak/>
         <w:t xml:space="preserve">  </w:t>
       </w:r>
       <w:proofErr w:type="gramStart"/>
@@ -9797,7 +10177,6 @@
         <w:pStyle w:val="NoSpacing"/>
       </w:pPr>
       <w:r>
-        <w:lastRenderedPageBreak/>
         <w:t xml:space="preserve">model2_data$trtgroup &lt;- </w:t>
       </w:r>
       <w:proofErr w:type="gramStart"/>
@@ -10415,6 +10794,7 @@
         <w:pStyle w:val="NoSpacing"/>
       </w:pPr>
       <w:r>
+        <w:lastRenderedPageBreak/>
         <w:t xml:space="preserve">model2res$CI &lt;- </w:t>
       </w:r>
       <w:proofErr w:type="gramStart"/>
@@ -10596,7 +10976,7 @@
           <w:rPr>
             <w:noProof/>
           </w:rPr>
-          <w:t>8</w:t>
+          <w:t>9</w:t>
         </w:r>
         <w:r>
           <w:rPr>

</xml_diff>